<commit_message>
memoria actualizada y lista para ser leida.
</commit_message>
<xml_diff>
--- a/Memoria_Proyecto_manage.docx
+++ b/Memoria_Proyecto_manage.docx
@@ -1,6 +1,6 @@
 
 <file path=word/document.xml><?xml version="1.0" encoding="utf-8"?>
-<w:document xmlns:wpc="http://schemas.microsoft.com/office/word/2010/wordprocessingCanvas" xmlns:cx="http://schemas.microsoft.com/office/drawing/2014/chartex" xmlns:cx1="http://schemas.microsoft.com/office/drawing/2015/9/8/chartex" xmlns:cx2="http://schemas.microsoft.com/office/drawing/2015/10/21/chartex" xmlns:cx3="http://schemas.microsoft.com/office/drawing/2016/5/9/chartex" xmlns:cx4="http://schemas.microsoft.com/office/drawing/2016/5/10/chartex" xmlns:cx5="http://schemas.microsoft.com/office/drawing/2016/5/11/chartex" xmlns:cx6="http://schemas.microsoft.com/office/drawing/2016/5/12/chartex" xmlns:cx7="http://schemas.microsoft.com/office/drawing/2016/5/13/chartex" xmlns:cx8="http://schemas.microsoft.com/office/drawing/2016/5/14/chartex" xmlns:mc="http://schemas.openxmlformats.org/markup-compatibility/2006" xmlns:aink="http://schemas.microsoft.com/office/drawing/2016/ink" xmlns:am3d="http://schemas.microsoft.com/office/drawing/2017/model3d" xmlns:o="urn:schemas-microsoft-com:office:office" xmlns:r="http://schemas.openxmlformats.org/officeDocument/2006/relationships" xmlns:m="http://schemas.openxmlformats.org/officeDocument/2006/math" xmlns:v="urn:schemas-microsoft-com:vml" xmlns:wp14="http://schemas.microsoft.com/office/word/2010/wordprocessingDrawing" xmlns:wp="http://schemas.openxmlformats.org/drawingml/2006/wordprocessingDrawing" xmlns:w10="urn:schemas-microsoft-com:office:word" xmlns:w="http://schemas.openxmlformats.org/wordprocessingml/2006/main" xmlns:w14="http://schemas.microsoft.com/office/word/2010/wordml" xmlns:w15="http://schemas.microsoft.com/office/word/2012/wordml" xmlns:w16cex="http://schemas.microsoft.com/office/word/2018/wordml/cex" xmlns:w16cid="http://schemas.microsoft.com/office/word/2016/wordml/cid" xmlns:w16="http://schemas.microsoft.com/office/word/2018/wordml" xmlns:w16sdtdh="http://schemas.microsoft.com/office/word/2020/wordml/sdtdatahash" xmlns:w16se="http://schemas.microsoft.com/office/word/2015/wordml/symex" xmlns:wpg="http://schemas.microsoft.com/office/word/2010/wordprocessingGroup" xmlns:wpi="http://schemas.microsoft.com/office/word/2010/wordprocessingInk" xmlns:wne="http://schemas.microsoft.com/office/word/2006/wordml" xmlns:wps="http://schemas.microsoft.com/office/word/2010/wordprocessingShape" mc:Ignorable="w14 w15 w16se w16cid w16 w16cex w16sdtdh wp14">
+<w:document xmlns:wpc="http://schemas.microsoft.com/office/word/2010/wordprocessingCanvas" xmlns:cx="http://schemas.microsoft.com/office/drawing/2014/chartex" xmlns:cx1="http://schemas.microsoft.com/office/drawing/2015/9/8/chartex" xmlns:cx2="http://schemas.microsoft.com/office/drawing/2015/10/21/chartex" xmlns:cx3="http://schemas.microsoft.com/office/drawing/2016/5/9/chartex" xmlns:cx4="http://schemas.microsoft.com/office/drawing/2016/5/10/chartex" xmlns:cx5="http://schemas.microsoft.com/office/drawing/2016/5/11/chartex" xmlns:cx6="http://schemas.microsoft.com/office/drawing/2016/5/12/chartex" xmlns:cx7="http://schemas.microsoft.com/office/drawing/2016/5/13/chartex" xmlns:cx8="http://schemas.microsoft.com/office/drawing/2016/5/14/chartex" xmlns:mc="http://schemas.openxmlformats.org/markup-compatibility/2006" xmlns:aink="http://schemas.microsoft.com/office/drawing/2016/ink" xmlns:am3d="http://schemas.microsoft.com/office/drawing/2017/model3d" xmlns:o="urn:schemas-microsoft-com:office:office" xmlns:oel="http://schemas.microsoft.com/office/2019/extlst" xmlns:r="http://schemas.openxmlformats.org/officeDocument/2006/relationships" xmlns:m="http://schemas.openxmlformats.org/officeDocument/2006/math" xmlns:v="urn:schemas-microsoft-com:vml" xmlns:wp14="http://schemas.microsoft.com/office/word/2010/wordprocessingDrawing" xmlns:wp="http://schemas.openxmlformats.org/drawingml/2006/wordprocessingDrawing" xmlns:w10="urn:schemas-microsoft-com:office:word" xmlns:w="http://schemas.openxmlformats.org/wordprocessingml/2006/main" xmlns:w14="http://schemas.microsoft.com/office/word/2010/wordml" xmlns:w15="http://schemas.microsoft.com/office/word/2012/wordml" xmlns:w16cex="http://schemas.microsoft.com/office/word/2018/wordml/cex" xmlns:w16cid="http://schemas.microsoft.com/office/word/2016/wordml/cid" xmlns:w16="http://schemas.microsoft.com/office/word/2018/wordml" xmlns:w16du="http://schemas.microsoft.com/office/word/2023/wordml/word16du" xmlns:w16sdtdh="http://schemas.microsoft.com/office/word/2020/wordml/sdtdatahash" xmlns:w16se="http://schemas.microsoft.com/office/word/2015/wordml/symex" xmlns:wpg="http://schemas.microsoft.com/office/word/2010/wordprocessingGroup" xmlns:wpi="http://schemas.microsoft.com/office/word/2010/wordprocessingInk" xmlns:wne="http://schemas.microsoft.com/office/word/2006/wordml" xmlns:wps="http://schemas.microsoft.com/office/word/2010/wordprocessingShape" mc:Ignorable="w14 w15 w16se w16cid w16 w16cex w16sdtdh w16du wp14">
   <w:body>
     <w:p>
       <w:pPr>
@@ -21,7 +21,6 @@
       <w:r>
         <w:rPr>
           <w:rFonts w:ascii="Trebuchet MS" w:hAnsi="Trebuchet MS"/>
-          <w:noProof/>
           <w:sz w:val="18"/>
           <w:szCs w:val="18"/>
         </w:rPr>
@@ -45,7 +44,7 @@
             <v:path o:extrusionok="f" gradientshapeok="t" o:connecttype="rect"/>
             <o:lock v:ext="edit" aspectratio="t"/>
           </v:shapetype>
-          <v:shape id="Imagen 2145725644" o:spid="_x0000_i1025" type="#_x0000_t75" alt="Imagen que contiene Forma&#10;&#10;Descripción generada automáticamente" style="width:119.7pt;height:83.5pt;visibility:visible">
+          <v:shape id="Imagen 2145725644" o:spid="_x0000_i1025" type="#_x0000_t75" alt="Imagen que contiene Forma&#10;&#10;Descripción generada automáticamente" style="width:120pt;height:83.25pt;visibility:visible">
             <v:imagedata r:id="rId11" o:title="Imagen que contiene Forma&#10;&#10;Descripción generada automáticamente"/>
           </v:shape>
         </w:pict>
@@ -219,8 +218,48 @@
               <w:rPr>
                 <w:rFonts w:eastAsia="Proxima Nova"/>
                 <w:color w:val="002060"/>
+                <w:sz w:val="36"/>
+                <w:szCs w:val="36"/>
               </w:rPr>
-              <w:t>Desarrollo del módulo “manage” con Odoo ERP</w:t>
+              <w:t>Desarrollo del módulo “</w:t>
+            </w:r>
+            <w:r>
+              <w:rPr>
+                <w:rFonts w:eastAsia="Proxima Nova"/>
+                <w:color w:val="002060"/>
+                <w:sz w:val="36"/>
+                <w:szCs w:val="36"/>
+              </w:rPr>
+              <w:t>manaje</w:t>
+            </w:r>
+            <w:r>
+              <w:rPr>
+                <w:rFonts w:eastAsia="Proxima Nova"/>
+                <w:color w:val="002060"/>
+                <w:sz w:val="36"/>
+                <w:szCs w:val="36"/>
+              </w:rPr>
+              <w:t xml:space="preserve">” con </w:t>
+            </w:r>
+            <w:proofErr w:type="spellStart"/>
+            <w:r>
+              <w:rPr>
+                <w:rFonts w:eastAsia="Proxima Nova"/>
+                <w:color w:val="002060"/>
+                <w:sz w:val="36"/>
+                <w:szCs w:val="36"/>
+              </w:rPr>
+              <w:t>Odoo</w:t>
+            </w:r>
+            <w:proofErr w:type="spellEnd"/>
+            <w:r>
+              <w:rPr>
+                <w:rFonts w:eastAsia="Proxima Nova"/>
+                <w:color w:val="002060"/>
+                <w:sz w:val="36"/>
+                <w:szCs w:val="36"/>
+              </w:rPr>
+              <w:t xml:space="preserve"> ERP</w:t>
             </w:r>
           </w:p>
         </w:tc>
@@ -321,28 +360,7 @@
                 <w:sz w:val="32"/>
                 <w:szCs w:val="32"/>
               </w:rPr>
-              <w:t>algún día de esta vida</w:t>
-            </w:r>
-            <w:r>
-              <w:rPr>
-                <w:i/>
-                <w:iCs/>
-                <w:color w:val="1F3864"/>
-                <w:sz w:val="32"/>
-                <w:szCs w:val="32"/>
-              </w:rPr>
-              <w:t xml:space="preserve">; </w:t>
-            </w:r>
-            <w:r>
-              <w:rPr>
-                <w:rFonts w:ascii="Segoe UI Emoji" w:eastAsia="Segoe UI Emoji" w:hAnsi="Segoe UI Emoji" w:cs="Segoe UI Emoji"/>
-                <w:i/>
-                <w:iCs/>
-                <w:color w:val="1F3864"/>
-                <w:sz w:val="32"/>
-                <w:szCs w:val="32"/>
-              </w:rPr>
-              <w:t>😊</w:t>
+              <w:t>dd-mm-2025</w:t>
             </w:r>
           </w:p>
         </w:tc>
@@ -432,6 +450,7 @@
                 <w:color w:val="1F3864"/>
                 <w:sz w:val="32"/>
                 <w:szCs w:val="32"/>
+                <w:lang w:val="en-US"/>
               </w:rPr>
             </w:pPr>
             <w:r>
@@ -440,6 +459,7 @@
                 <w:color w:val="1F3864"/>
                 <w:sz w:val="32"/>
                 <w:szCs w:val="32"/>
+                <w:lang w:val="en-US"/>
               </w:rPr>
               <w:t xml:space="preserve">Email: </w:t>
             </w:r>
@@ -449,6 +469,7 @@
                 <w:color w:val="1F3864"/>
                 <w:sz w:val="32"/>
                 <w:szCs w:val="32"/>
+                <w:lang w:val="en-US"/>
               </w:rPr>
               <w:t>jaime.gonbra@educa.jcyl.es</w:t>
             </w:r>
@@ -471,6 +492,7 @@
                 <w:color w:val="1F3864"/>
                 <w:sz w:val="32"/>
                 <w:szCs w:val="32"/>
+                <w:lang w:val="en-US"/>
               </w:rPr>
             </w:pPr>
           </w:p>
@@ -482,12 +504,14 @@
         <w:rPr>
           <w:sz w:val="32"/>
           <w:szCs w:val="32"/>
+          <w:lang w:val="en-US"/>
         </w:rPr>
       </w:pPr>
       <w:r>
         <w:rPr>
           <w:sz w:val="32"/>
           <w:szCs w:val="32"/>
+          <w:lang w:val="en-US"/>
         </w:rPr>
         <w:br w:type="page"/>
       </w:r>
@@ -518,10 +542,7 @@
         <w:t>Mo</w:t>
       </w:r>
       <w:r>
-        <w:t>dificar</w:t>
-      </w:r>
-      <w:r>
-        <w:t xml:space="preserve"> la </w:t>
+        <w:t xml:space="preserve">dificar la </w:t>
       </w:r>
       <w:r>
         <w:rPr>
@@ -559,7 +580,39 @@
           <w:rFonts w:eastAsia="Proxima Nova"/>
           <w:color w:val="002060"/>
         </w:rPr>
-        <w:t>Desarrollo del módulo “manage” con Odoo ERP; para gestionar proyectos usando metodologías ágiles: scrum”.</w:t>
+        <w:t>Desarrollo del módulo “</w:t>
+      </w:r>
+      <w:proofErr w:type="spellStart"/>
+      <w:r>
+        <w:rPr>
+          <w:rFonts w:eastAsia="Proxima Nova"/>
+          <w:color w:val="002060"/>
+        </w:rPr>
+        <w:t>manage</w:t>
+      </w:r>
+      <w:proofErr w:type="spellEnd"/>
+      <w:r>
+        <w:rPr>
+          <w:rFonts w:eastAsia="Proxima Nova"/>
+          <w:color w:val="002060"/>
+        </w:rPr>
+        <w:t xml:space="preserve">” con </w:t>
+      </w:r>
+      <w:proofErr w:type="spellStart"/>
+      <w:r>
+        <w:rPr>
+          <w:rFonts w:eastAsia="Proxima Nova"/>
+          <w:color w:val="002060"/>
+        </w:rPr>
+        <w:t>Odoo</w:t>
+      </w:r>
+      <w:proofErr w:type="spellEnd"/>
+      <w:r>
+        <w:rPr>
+          <w:rFonts w:eastAsia="Proxima Nova"/>
+          <w:color w:val="002060"/>
+        </w:rPr>
+        <w:t xml:space="preserve"> ERP; para gestionar proyectos usando metodologías ágiles: scrum”.</w:t>
       </w:r>
     </w:p>
     <w:p>
@@ -699,7 +752,23 @@
         <w:jc w:val="both"/>
       </w:pPr>
       <w:r>
-        <w:t xml:space="preserve">ERP (Enterprise Resource Planning) es un tipo de software que las empresas utilizan para </w:t>
+        <w:t xml:space="preserve">ERP (Enterprise </w:t>
+      </w:r>
+      <w:proofErr w:type="spellStart"/>
+      <w:r>
+        <w:t>Resource</w:t>
+      </w:r>
+      <w:proofErr w:type="spellEnd"/>
+      <w:r>
+        <w:t xml:space="preserve"> </w:t>
+      </w:r>
+      <w:proofErr w:type="spellStart"/>
+      <w:r>
+        <w:t>Planning</w:t>
+      </w:r>
+      <w:proofErr w:type="spellEnd"/>
+      <w:r>
+        <w:t xml:space="preserve">) es un tipo de software que las empresas utilizan para </w:t>
       </w:r>
       <w:r>
         <w:t>gestionar</w:t>
@@ -731,8 +800,13 @@
         <w:jc w:val="both"/>
       </w:pPr>
       <w:r>
-        <w:t>Evolución de los ERPs</w:t>
-      </w:r>
+        <w:t xml:space="preserve">Evolución de los </w:t>
+      </w:r>
+      <w:proofErr w:type="spellStart"/>
+      <w:r>
+        <w:t>ERPs</w:t>
+      </w:r>
+      <w:proofErr w:type="spellEnd"/>
     </w:p>
     <w:p>
       <w:pPr>
@@ -742,7 +816,15 @@
         <w:jc w:val="both"/>
       </w:pPr>
       <w:r>
-        <w:t>El ERP surge en 1960 cuando se vieron en la necesidad de unificar todos los programas básicos que se hacían antes de la creación de los ERPs.</w:t>
+        <w:t xml:space="preserve">El ERP surge en 1960 cuando se vieron en la necesidad de unificar todos los programas básicos que se hacían antes de la creación de los </w:t>
+      </w:r>
+      <w:proofErr w:type="spellStart"/>
+      <w:r>
+        <w:t>ERPs</w:t>
+      </w:r>
+      <w:proofErr w:type="spellEnd"/>
+      <w:r>
+        <w:t>.</w:t>
       </w:r>
     </w:p>
     <w:p>
@@ -802,7 +884,13 @@
         <w:t xml:space="preserve">Desde el 2006 en adelante, con el impulso de la nube, ha convertido el ERP en una herramienta vinculado a la nube. Además, el aumento de aplicaciones sumado, a la mayor </w:t>
       </w:r>
       <w:r>
-        <w:t>calidad de los mismos se han convertido en una de las mejores herramientas (si no lo era ya)</w:t>
+        <w:t xml:space="preserve">calidad de </w:t>
+      </w:r>
+      <w:r>
+        <w:t>estos</w:t>
+      </w:r>
+      <w:r>
+        <w:t xml:space="preserve"> se han convertido en una de las mejores herramientas (si no lo era ya)</w:t>
       </w:r>
       <w:r>
         <w:t>.</w:t>
@@ -852,7 +940,15 @@
         <w:jc w:val="both"/>
       </w:pPr>
       <w:r>
-        <w:t xml:space="preserve">-NetSuite (Oracle): una de las pioneras en la </w:t>
+        <w:t>-</w:t>
+      </w:r>
+      <w:proofErr w:type="spellStart"/>
+      <w:r>
+        <w:t>NetSuite</w:t>
+      </w:r>
+      <w:proofErr w:type="spellEnd"/>
+      <w:r>
+        <w:t xml:space="preserve"> (Oracle): una de las pioneras en la </w:t>
       </w:r>
       <w:r>
         <w:t>revolución</w:t>
@@ -863,9 +959,19 @@
       <w:r>
         <w:t>“</w:t>
       </w:r>
-      <w:r>
-        <w:t>cloud computing</w:t>
-      </w:r>
+      <w:proofErr w:type="spellStart"/>
+      <w:r>
+        <w:t>cloud</w:t>
+      </w:r>
+      <w:proofErr w:type="spellEnd"/>
+      <w:r>
+        <w:t xml:space="preserve"> </w:t>
+      </w:r>
+      <w:proofErr w:type="spellStart"/>
+      <w:r>
+        <w:t>computing</w:t>
+      </w:r>
+      <w:proofErr w:type="spellEnd"/>
       <w:r>
         <w:t>” siendo la primera empresa de SaaS del mundo.</w:t>
       </w:r>
@@ -878,7 +984,15 @@
         <w:jc w:val="both"/>
       </w:pPr>
       <w:r>
-        <w:t>-Infor: empresa multinacional de corte SaaS. Originalmente se creó para finanzas.</w:t>
+        <w:t>-</w:t>
+      </w:r>
+      <w:proofErr w:type="spellStart"/>
+      <w:r>
+        <w:t>Infor</w:t>
+      </w:r>
+      <w:proofErr w:type="spellEnd"/>
+      <w:r>
+        <w:t>: empresa multinacional de corte SaaS. Originalmente se creó para finanzas.</w:t>
       </w:r>
     </w:p>
     <w:p>
@@ -892,7 +1006,15 @@
         <w:jc w:val="both"/>
       </w:pPr>
       <w:r>
-        <w:t>ERP seleccionado (Odoo)</w:t>
+        <w:t>ERP seleccionado (</w:t>
+      </w:r>
+      <w:proofErr w:type="spellStart"/>
+      <w:r>
+        <w:t>Odoo</w:t>
+      </w:r>
+      <w:proofErr w:type="spellEnd"/>
+      <w:r>
+        <w:t>)</w:t>
       </w:r>
     </w:p>
     <w:p>
@@ -900,8 +1022,13 @@
         <w:pStyle w:val="Prrafodelista"/>
         <w:ind w:left="1416"/>
       </w:pPr>
-      <w:r>
-        <w:t>Odoo es un software libre de gestión empresarial capaz de cubrir todas las necesidades de tu negocio gracias a la integración de múltiples aplicaciones.</w:t>
+      <w:proofErr w:type="spellStart"/>
+      <w:r>
+        <w:t>Odoo</w:t>
+      </w:r>
+      <w:proofErr w:type="spellEnd"/>
+      <w:r>
+        <w:t xml:space="preserve"> es un software libre de gestión empresarial capaz de cubrir todas las necesidades de tu negocio gracias a la integración de múltiples aplicaciones.</w:t>
       </w:r>
     </w:p>
     <w:p>
@@ -942,13 +1069,15 @@
         <w:jc w:val="both"/>
       </w:pPr>
       <w:r>
-        <w:t xml:space="preserve">A la hora de utilizar Odoo, se puede hacer mediante instalarlo en tu </w:t>
-      </w:r>
-      <w:r>
-        <w:t>máquina</w:t>
-      </w:r>
-      <w:r>
-        <w:t xml:space="preserve"> y ejecutándolo lo que te creará un servidor en tu máquina.</w:t>
+        <w:t xml:space="preserve">A la hora de utilizar </w:t>
+      </w:r>
+      <w:proofErr w:type="spellStart"/>
+      <w:r>
+        <w:t>Odoo</w:t>
+      </w:r>
+      <w:proofErr w:type="spellEnd"/>
+      <w:r>
+        <w:t>, se puede hacer mediante instalarlo en tu máquina y ejecutándolo lo que te creará un servidor en tu máquina.</w:t>
       </w:r>
     </w:p>
     <w:p>
@@ -959,7 +1088,15 @@
         <w:jc w:val="both"/>
       </w:pPr>
       <w:r>
-        <w:t>Otra manera para ejecutar Odoo es mediante su página web que creará un servicio indicándole los datos necesarios de la empresa (la mejor manera de crearlo).</w:t>
+        <w:t xml:space="preserve">Otra manera para ejecutar </w:t>
+      </w:r>
+      <w:proofErr w:type="spellStart"/>
+      <w:r>
+        <w:t>Odoo</w:t>
+      </w:r>
+      <w:proofErr w:type="spellEnd"/>
+      <w:r>
+        <w:t xml:space="preserve"> es mediante su página web que creará un servicio indicándole los datos necesarios de la empresa (la mejor manera de crearlo).</w:t>
       </w:r>
     </w:p>
     <w:p>
@@ -1011,8 +1148,13 @@
         <w:jc w:val="both"/>
       </w:pPr>
       <w:r>
-        <w:t>Arquitectura de Odoo</w:t>
-      </w:r>
+        <w:t xml:space="preserve">Arquitectura de </w:t>
+      </w:r>
+      <w:proofErr w:type="spellStart"/>
+      <w:r>
+        <w:t>Odoo</w:t>
+      </w:r>
+      <w:proofErr w:type="spellEnd"/>
     </w:p>
     <w:p>
       <w:pPr>
@@ -1021,8 +1163,16 @@
         <w:ind w:left="2218"/>
         <w:jc w:val="both"/>
       </w:pPr>
-      <w:r>
-        <w:t xml:space="preserve">Odoo utiliza el modelo de modelo vista controlador (MVC) que es un modelo de arquitectura de varios niveles. Existe la capa de presentación (vista) la capa de </w:t>
+      <w:proofErr w:type="spellStart"/>
+      <w:r>
+        <w:t>Odoo</w:t>
+      </w:r>
+      <w:proofErr w:type="spellEnd"/>
+      <w:r>
+        <w:t xml:space="preserve"> utiliza el modelo de modelo vista controlador (MVC) que es un modelo de arquitectura </w:t>
+      </w:r>
+      <w:r>
+        <w:t>de software que propone la creación de 3 componentes distintos.</w:t>
       </w:r>
     </w:p>
     <w:p>
@@ -1033,8 +1183,89 @@
         <w:jc w:val="both"/>
       </w:pPr>
       <w:r>
+        <w:tab/>
+        <w:t>-Modelo: es la representación de la información que la aplicación utiliza. Se le suele llamar también la lógica de negocio.</w:t>
+      </w:r>
+    </w:p>
+    <w:p>
+      <w:pPr>
+        <w:widowControl w:val="0"/>
+        <w:spacing w:before="57" w:after="62" w:line="360" w:lineRule="auto"/>
+        <w:ind w:left="2218"/>
+        <w:jc w:val="both"/>
+      </w:pPr>
+      <w:r>
+        <w:tab/>
+        <w:t>-Vista: presenta la información de la aplicación a través de una interfaz de usuario.</w:t>
+      </w:r>
+    </w:p>
+    <w:p>
+      <w:pPr>
+        <w:widowControl w:val="0"/>
+        <w:spacing w:before="57" w:after="62" w:line="360" w:lineRule="auto"/>
+        <w:ind w:left="2218"/>
+        <w:jc w:val="both"/>
+      </w:pPr>
+      <w:r>
+        <w:tab/>
+        <w:t xml:space="preserve">-Controlador: controla la comunicación entre el modelo y </w:t>
+      </w:r>
+      <w:r>
+        <w:t>responde a los eventos o acciones del usuario.</w:t>
+      </w:r>
+    </w:p>
+    <w:p>
+      <w:pPr>
+        <w:widowControl w:val="0"/>
+        <w:spacing w:before="57" w:after="62" w:line="360" w:lineRule="auto"/>
+        <w:ind w:left="2218"/>
+        <w:jc w:val="both"/>
+      </w:pPr>
+      <w:r>
+        <w:t xml:space="preserve">En el caso de </w:t>
+      </w:r>
+      <w:proofErr w:type="spellStart"/>
+      <w:r>
+        <w:t>Odoo</w:t>
+      </w:r>
+      <w:proofErr w:type="spellEnd"/>
+      <w:r>
+        <w:t>, el modelo serían los ficheros “</w:t>
+      </w:r>
+      <w:proofErr w:type="spellStart"/>
+      <w:r>
+        <w:t>Model</w:t>
+      </w:r>
+      <w:proofErr w:type="spellEnd"/>
+      <w:r>
+        <w:t>” de los módulos que es donde se guarda la información, la vista serían los ficheros XML que representan la interfaz de usuario y el controlador serían los ficheros de “</w:t>
+      </w:r>
+      <w:proofErr w:type="spellStart"/>
+      <w:r>
+        <w:t>Controller</w:t>
+      </w:r>
+      <w:proofErr w:type="spellEnd"/>
+      <w:r>
+        <w:t>” para dar acceso a dicha información.</w:t>
+      </w:r>
+    </w:p>
+    <w:p>
+      <w:pPr>
+        <w:widowControl w:val="0"/>
+        <w:spacing w:before="57" w:after="62" w:line="360" w:lineRule="auto"/>
+        <w:ind w:left="2218"/>
+        <w:jc w:val="both"/>
+      </w:pPr>
+      <w:r>
         <w:t xml:space="preserve"> </w:t>
       </w:r>
+    </w:p>
+    <w:p>
+      <w:pPr>
+        <w:widowControl w:val="0"/>
+        <w:spacing w:before="57" w:after="62" w:line="360" w:lineRule="auto"/>
+        <w:jc w:val="both"/>
+      </w:pPr>
     </w:p>
     <w:p>
       <w:pPr>
@@ -1047,13 +1278,170 @@
         <w:jc w:val="both"/>
       </w:pPr>
       <w:r>
+        <w:br w:type="page"/>
+      </w:r>
+      <w:r>
+        <w:lastRenderedPageBreak/>
         <w:t>Composición de un módulo</w:t>
       </w:r>
     </w:p>
     <w:p>
       <w:pPr>
-        <w:pStyle w:val="Prrafodelista"/>
-      </w:pPr>
+        <w:widowControl w:val="0"/>
+        <w:spacing w:before="57" w:after="62" w:line="360" w:lineRule="auto"/>
+        <w:ind w:left="2218"/>
+        <w:jc w:val="both"/>
+      </w:pPr>
+      <w:r>
+        <w:t xml:space="preserve">Un </w:t>
+      </w:r>
+      <w:r>
+        <w:t>módulo</w:t>
+      </w:r>
+      <w:r>
+        <w:t xml:space="preserve"> se compone de carpetas tal cual se ven en la foto.</w:t>
+      </w:r>
+    </w:p>
+    <w:p>
+      <w:pPr>
+        <w:widowControl w:val="0"/>
+        <w:spacing w:before="57" w:after="62" w:line="360" w:lineRule="auto"/>
+        <w:ind w:left="2218"/>
+        <w:jc w:val="both"/>
+      </w:pPr>
+      <w:r>
+        <w:pict w14:anchorId="7426A257">
+          <v:shape id="_x0000_i1026" type="#_x0000_t75" style="width:129pt;height:154.5pt;mso-left-percent:-10001;mso-top-percent:-10001;mso-position-horizontal:absolute;mso-position-horizontal-relative:char;mso-position-vertical:absolute;mso-position-vertical-relative:line;mso-left-percent:-10001;mso-top-percent:-10001">
+            <v:imagedata r:id="rId12" o:title=""/>
+          </v:shape>
+        </w:pict>
+      </w:r>
+    </w:p>
+    <w:p>
+      <w:pPr>
+        <w:widowControl w:val="0"/>
+        <w:spacing w:before="57" w:after="62" w:line="360" w:lineRule="auto"/>
+        <w:ind w:left="2218"/>
+        <w:jc w:val="both"/>
+      </w:pPr>
+      <w:r>
+        <w:t xml:space="preserve">Como podemos apreciar, </w:t>
+      </w:r>
+      <w:r>
+        <w:t>está</w:t>
+      </w:r>
+      <w:r>
+        <w:t xml:space="preserve"> dividido en varias carpetas entre las que podemos diferenciar la de </w:t>
+      </w:r>
+      <w:proofErr w:type="spellStart"/>
+      <w:r>
+        <w:t>controllers</w:t>
+      </w:r>
+      <w:proofErr w:type="spellEnd"/>
+      <w:r>
+        <w:t xml:space="preserve">, la de </w:t>
+      </w:r>
+      <w:proofErr w:type="spellStart"/>
+      <w:r>
+        <w:t>models</w:t>
+      </w:r>
+      <w:proofErr w:type="spellEnd"/>
+      <w:r>
+        <w:t xml:space="preserve"> y la de </w:t>
+      </w:r>
+      <w:proofErr w:type="spellStart"/>
+      <w:r>
+        <w:t>views</w:t>
+      </w:r>
+      <w:proofErr w:type="spellEnd"/>
+      <w:r>
+        <w:t>. Dichas carpetas corresponden al modelo de arquitectura de software visto con anterioridad.</w:t>
+      </w:r>
+    </w:p>
+    <w:p>
+      <w:pPr>
+        <w:widowControl w:val="0"/>
+        <w:spacing w:before="57" w:after="62" w:line="360" w:lineRule="auto"/>
+        <w:ind w:left="2218"/>
+        <w:jc w:val="both"/>
+      </w:pPr>
+      <w:r>
+        <w:t xml:space="preserve">Dentro de </w:t>
+      </w:r>
+      <w:proofErr w:type="spellStart"/>
+      <w:r>
+        <w:t>controllers</w:t>
+      </w:r>
+      <w:proofErr w:type="spellEnd"/>
+      <w:r>
+        <w:t>, estarán los ficheros que necesitemos para dar acceso a los usuarios</w:t>
+      </w:r>
+      <w:r>
+        <w:t>.</w:t>
+      </w:r>
+    </w:p>
+    <w:p>
+      <w:pPr>
+        <w:widowControl w:val="0"/>
+        <w:spacing w:before="57" w:after="62" w:line="360" w:lineRule="auto"/>
+        <w:ind w:left="2218"/>
+        <w:jc w:val="both"/>
+      </w:pPr>
+      <w:r>
+        <w:t xml:space="preserve">Dentro de </w:t>
+      </w:r>
+      <w:proofErr w:type="spellStart"/>
+      <w:r>
+        <w:t>models</w:t>
+      </w:r>
+      <w:proofErr w:type="spellEnd"/>
+      <w:r>
+        <w:t xml:space="preserve">, estará toda la infraestructura de la lógica de datos de nuestra aplicación. </w:t>
+      </w:r>
+    </w:p>
+    <w:p>
+      <w:pPr>
+        <w:widowControl w:val="0"/>
+        <w:spacing w:before="57" w:after="62" w:line="360" w:lineRule="auto"/>
+        <w:ind w:left="2218"/>
+        <w:jc w:val="both"/>
+      </w:pPr>
+      <w:r>
+        <w:t xml:space="preserve">Dentro de </w:t>
+      </w:r>
+      <w:proofErr w:type="spellStart"/>
+      <w:r>
+        <w:t>views</w:t>
+      </w:r>
+      <w:proofErr w:type="spellEnd"/>
+      <w:r>
+        <w:t>, estarán todos los ficheros que generan la vista que el usuario verá a la hora de utilizar esta aplicación.</w:t>
+      </w:r>
+    </w:p>
+    <w:p>
+      <w:pPr>
+        <w:widowControl w:val="0"/>
+        <w:spacing w:before="57" w:after="62" w:line="360" w:lineRule="auto"/>
+        <w:ind w:left="2218"/>
+        <w:jc w:val="both"/>
+      </w:pPr>
+      <w:r>
+        <w:t xml:space="preserve">También </w:t>
+      </w:r>
+      <w:r>
+        <w:t>está</w:t>
+      </w:r>
+      <w:r>
+        <w:t xml:space="preserve"> la carpeta </w:t>
+      </w:r>
+      <w:proofErr w:type="spellStart"/>
+      <w:r>
+        <w:t>security</w:t>
+      </w:r>
+      <w:proofErr w:type="spellEnd"/>
+      <w:r>
+        <w:t xml:space="preserve"> en la que daremos permiso a los modelos que creemos para así poder añadir campos a dichas tablas.</w:t>
+      </w:r>
     </w:p>
     <w:p>
       <w:pPr>
@@ -1098,6 +1486,51 @@
         <w:ind w:left="1498"/>
         <w:jc w:val="both"/>
       </w:pPr>
+      <w:r>
+        <w:t xml:space="preserve">SCRUM es un marco de trabajo para el desarrollo ágil del software. Es un proceso en el que se aplican de forma regular un conjunto de </w:t>
+      </w:r>
+      <w:r>
+        <w:t>prácticas</w:t>
+      </w:r>
+      <w:r>
+        <w:t xml:space="preserve"> para trabajar conjuntamente. Se caracteriza por:</w:t>
+      </w:r>
+    </w:p>
+    <w:p>
+      <w:pPr>
+        <w:widowControl w:val="0"/>
+        <w:spacing w:before="57" w:after="62" w:line="360" w:lineRule="auto"/>
+        <w:ind w:left="1498"/>
+        <w:jc w:val="both"/>
+      </w:pPr>
+      <w:r>
+        <w:tab/>
+        <w:t>-Adoptar una estrategia de desarrollo incremental.</w:t>
+      </w:r>
+    </w:p>
+    <w:p>
+      <w:pPr>
+        <w:widowControl w:val="0"/>
+        <w:spacing w:before="57" w:after="62" w:line="360" w:lineRule="auto"/>
+        <w:ind w:left="1498"/>
+        <w:jc w:val="both"/>
+      </w:pPr>
+      <w:r>
+        <w:tab/>
+        <w:t>-Basar la calidad según el equipo asignado.</w:t>
+      </w:r>
+    </w:p>
+    <w:p>
+      <w:pPr>
+        <w:widowControl w:val="0"/>
+        <w:spacing w:before="57" w:after="62" w:line="360" w:lineRule="auto"/>
+        <w:ind w:left="1498"/>
+        <w:jc w:val="both"/>
+      </w:pPr>
+      <w:r>
+        <w:tab/>
+        <w:t>-Solapar las diferentes fases del desarrollo.</w:t>
+      </w:r>
     </w:p>
     <w:p>
       <w:pPr>
@@ -1110,21 +1543,67 @@
         <w:jc w:val="both"/>
       </w:pPr>
       <w:r>
+        <w:lastRenderedPageBreak/>
         <w:t>Evolución</w:t>
       </w:r>
     </w:p>
     <w:p>
       <w:pPr>
-        <w:pStyle w:val="Prrafodelista"/>
-      </w:pPr>
-    </w:p>
-    <w:p>
-      <w:pPr>
         <w:widowControl w:val="0"/>
         <w:spacing w:before="57" w:after="62" w:line="360" w:lineRule="auto"/>
         <w:ind w:left="1498"/>
         <w:jc w:val="both"/>
       </w:pPr>
+      <w:r>
+        <w:t xml:space="preserve">Se originó </w:t>
+      </w:r>
+      <w:r>
+        <w:t xml:space="preserve">al principio de la década de los 80 donde se analizaban el cómo se desarrollaban los nuevos productos de las principales empresas de manufacturación tecnológica. En dicho estudio, se </w:t>
+      </w:r>
+      <w:r>
+        <w:t>comparó</w:t>
+      </w:r>
+      <w:r>
+        <w:t xml:space="preserve"> esta forma de trabajo con una formación en específica del rugby que se denominaba Scrum así que de ahí viene el nombre.</w:t>
+      </w:r>
+    </w:p>
+    <w:p>
+      <w:pPr>
+        <w:widowControl w:val="0"/>
+        <w:spacing w:before="57" w:after="62" w:line="360" w:lineRule="auto"/>
+        <w:ind w:left="1498"/>
+        <w:jc w:val="both"/>
+      </w:pPr>
+      <w:r>
+        <w:t>Aunque esta forma de trabajo surgió en empresas tecnológicas, se puede emplear en cualquier otro proyecto en los que sus requisitos sean variables y en los que se requiera rapidez y flexibilidad.</w:t>
+      </w:r>
+    </w:p>
+    <w:p>
+      <w:pPr>
+        <w:widowControl w:val="0"/>
+        <w:spacing w:before="57" w:after="62" w:line="360" w:lineRule="auto"/>
+        <w:ind w:left="1498"/>
+        <w:jc w:val="both"/>
+      </w:pPr>
+      <w:r>
+        <w:t xml:space="preserve">En 1995, se presentó “Scrum </w:t>
+      </w:r>
+      <w:proofErr w:type="spellStart"/>
+      <w:r>
+        <w:t>Development</w:t>
+      </w:r>
+      <w:proofErr w:type="spellEnd"/>
+      <w:r>
+        <w:t xml:space="preserve"> </w:t>
+      </w:r>
+      <w:proofErr w:type="spellStart"/>
+      <w:r>
+        <w:t>Process</w:t>
+      </w:r>
+      <w:proofErr w:type="spellEnd"/>
+      <w:r>
+        <w:t>”, un conjunto de reglas para el desarrollo de software basados en los principios Scrum.</w:t>
+      </w:r>
     </w:p>
     <w:p>
       <w:pPr>
@@ -1147,6 +1626,148 @@
         <w:ind w:left="1498"/>
         <w:jc w:val="both"/>
       </w:pPr>
+      <w:r>
+        <w:t>La metodología Scrum consiste en abordar cualquier proyecto</w:t>
+      </w:r>
+      <w:r>
+        <w:t xml:space="preserve"> dividiéndolo en </w:t>
+      </w:r>
+      <w:proofErr w:type="spellStart"/>
+      <w:r>
+        <w:t>Sprints</w:t>
+      </w:r>
+      <w:proofErr w:type="spellEnd"/>
+      <w:r>
+        <w:t xml:space="preserve"> o partes más pequeñas. Se divide en 5 fases:</w:t>
+      </w:r>
+    </w:p>
+    <w:p>
+      <w:pPr>
+        <w:widowControl w:val="0"/>
+        <w:spacing w:before="57" w:after="62" w:line="360" w:lineRule="auto"/>
+        <w:ind w:left="1498"/>
+        <w:jc w:val="both"/>
+      </w:pPr>
+      <w:r>
+        <w:tab/>
+        <w:t xml:space="preserve">- Sprint </w:t>
+      </w:r>
+      <w:proofErr w:type="spellStart"/>
+      <w:r>
+        <w:t>planning</w:t>
+      </w:r>
+      <w:proofErr w:type="spellEnd"/>
+      <w:r>
+        <w:t>: la planificación del Sprint donde se describen las tareas a las que se asignan a cada miembro del equipo, así como el tiempo que se necesita para finalizarse.</w:t>
+      </w:r>
+    </w:p>
+    <w:p>
+      <w:pPr>
+        <w:widowControl w:val="0"/>
+        <w:spacing w:before="57" w:after="62" w:line="360" w:lineRule="auto"/>
+        <w:ind w:left="1498"/>
+        <w:jc w:val="both"/>
+      </w:pPr>
+      <w:r>
+        <w:tab/>
+        <w:t xml:space="preserve">- Scrum </w:t>
+      </w:r>
+      <w:proofErr w:type="spellStart"/>
+      <w:r>
+        <w:t>team</w:t>
+      </w:r>
+      <w:proofErr w:type="spellEnd"/>
+      <w:r>
+        <w:t xml:space="preserve"> </w:t>
+      </w:r>
+      <w:proofErr w:type="gramStart"/>
+      <w:r>
+        <w:t>meeting</w:t>
+      </w:r>
+      <w:proofErr w:type="gramEnd"/>
+      <w:r>
+        <w:t>: reuniones diarias para evaluar el trabajo realizado por el equipo de trabajo. En ella, se abordan los problemas presentados o que se pueden llegar a presentar.</w:t>
+      </w:r>
+    </w:p>
+    <w:p>
+      <w:pPr>
+        <w:widowControl w:val="0"/>
+        <w:spacing w:before="57" w:after="62" w:line="360" w:lineRule="auto"/>
+        <w:ind w:left="1498"/>
+        <w:jc w:val="both"/>
+      </w:pPr>
+      <w:r>
+        <w:tab/>
+        <w:t xml:space="preserve">- Backlog </w:t>
+      </w:r>
+      <w:proofErr w:type="spellStart"/>
+      <w:r>
+        <w:t>refinement</w:t>
+      </w:r>
+      <w:proofErr w:type="spellEnd"/>
+      <w:r>
+        <w:t>: el repaso de las tareas realizadas con el fin de evaluar el tiempo y esfuerzo del empleado para cada tarea y para resolver algunos inconvenientes encontrados en el camino.</w:t>
+      </w:r>
+    </w:p>
+    <w:p>
+      <w:pPr>
+        <w:widowControl w:val="0"/>
+        <w:spacing w:before="57" w:after="62" w:line="360" w:lineRule="auto"/>
+        <w:ind w:left="1498"/>
+        <w:jc w:val="both"/>
+      </w:pPr>
+      <w:r>
+        <w:tab/>
+        <w:t xml:space="preserve">- Sprint </w:t>
+      </w:r>
+      <w:proofErr w:type="spellStart"/>
+      <w:r>
+        <w:t>review</w:t>
+      </w:r>
+      <w:proofErr w:type="spellEnd"/>
+      <w:r>
+        <w:t>: reuniones en las que participa el cliente en la que se presenta el trabajo realizado</w:t>
+      </w:r>
+      <w:r>
+        <w:t xml:space="preserve">. La presencia del cliente es crucial a la hora de conseguir un </w:t>
+      </w:r>
+      <w:proofErr w:type="spellStart"/>
+      <w:r>
+        <w:t>feedback</w:t>
+      </w:r>
+      <w:proofErr w:type="spellEnd"/>
+      <w:r>
+        <w:t xml:space="preserve"> real y de calidad.</w:t>
+      </w:r>
+    </w:p>
+    <w:p>
+      <w:pPr>
+        <w:widowControl w:val="0"/>
+        <w:spacing w:before="57" w:after="62" w:line="360" w:lineRule="auto"/>
+        <w:ind w:left="1498"/>
+        <w:jc w:val="both"/>
+      </w:pPr>
+      <w:r>
+        <w:tab/>
+        <w:t xml:space="preserve">- </w:t>
+      </w:r>
+      <w:r>
+        <w:t>R</w:t>
+      </w:r>
+      <w:r>
+        <w:t>etrospective: la reunión final tras la finalización del proyecto en la que se revisa todo lo acontecido durante el mismo. El objetivo de dicha reunión es adquirir conocimientos y mejorar para futuros proyectos.</w:t>
+      </w:r>
+    </w:p>
+    <w:p>
+      <w:pPr>
+        <w:widowControl w:val="0"/>
+        <w:spacing w:before="57" w:after="62" w:line="360" w:lineRule="auto"/>
+        <w:ind w:left="1498"/>
+        <w:jc w:val="both"/>
+      </w:pPr>
+      <w:r>
+        <w:br w:type="page"/>
+      </w:r>
     </w:p>
     <w:p>
       <w:pPr>
@@ -1177,13 +1798,1044 @@
     </w:p>
     <w:p>
       <w:pPr>
-        <w:pStyle w:val="Prrafodelista"/>
+        <w:widowControl w:val="0"/>
+        <w:spacing w:before="57" w:after="62" w:line="360" w:lineRule="auto"/>
+        <w:ind w:left="1498"/>
+        <w:jc w:val="both"/>
+      </w:pPr>
+      <w:r>
+        <w:t xml:space="preserve">Proyecto: consiste en el trabajo a realizar con todo lo que conlleva. Generalmente es de larga duración por lo que se divide en partes llamadas </w:t>
+      </w:r>
+      <w:proofErr w:type="spellStart"/>
+      <w:r>
+        <w:t>Sprints</w:t>
+      </w:r>
+      <w:proofErr w:type="spellEnd"/>
+      <w:r>
+        <w:t>.</w:t>
+      </w:r>
+    </w:p>
+    <w:p>
+      <w:pPr>
+        <w:widowControl w:val="0"/>
+        <w:spacing w:before="57" w:after="62" w:line="360" w:lineRule="auto"/>
+        <w:ind w:left="1498"/>
+        <w:jc w:val="both"/>
+      </w:pPr>
+      <w:r>
+        <w:t xml:space="preserve">Sprint: se le denomina así al período en el cual se lleva a cabo el trabajo en sí. La duración </w:t>
+      </w:r>
+      <w:r>
+        <w:t xml:space="preserve">de este </w:t>
+      </w:r>
+      <w:r>
+        <w:t>ha de estar definid</w:t>
+      </w:r>
+      <w:r>
+        <w:t>a</w:t>
+      </w:r>
+      <w:r>
+        <w:t xml:space="preserve"> con la base de la experiencia propia del equipo del </w:t>
+      </w:r>
+      <w:r>
+        <w:t>desarrollo, aunque esta suele tener de tiempo mínimo una semana y de máximo un mes</w:t>
+      </w:r>
+      <w:r>
+        <w:t>.</w:t>
+      </w:r>
+      <w:r>
+        <w:t xml:space="preserve"> Al final de dicho sprint, se deberán de presentar el resultado obtenido. Los </w:t>
+      </w:r>
+      <w:proofErr w:type="spellStart"/>
+      <w:r>
+        <w:t>sprints</w:t>
+      </w:r>
+      <w:proofErr w:type="spellEnd"/>
+      <w:r>
+        <w:t xml:space="preserve"> se dividen a su vez en tareas.</w:t>
+      </w:r>
+    </w:p>
+    <w:p>
+      <w:pPr>
+        <w:widowControl w:val="0"/>
+        <w:spacing w:before="57" w:after="62" w:line="360" w:lineRule="auto"/>
+        <w:ind w:left="1498"/>
+        <w:jc w:val="both"/>
+      </w:pPr>
+      <w:r>
+        <w:t xml:space="preserve">Tareas: es la división </w:t>
+      </w:r>
+      <w:proofErr w:type="spellStart"/>
+      <w:r>
+        <w:t>mas</w:t>
+      </w:r>
+      <w:proofErr w:type="spellEnd"/>
+      <w:r>
+        <w:t xml:space="preserve"> pequeña que se puede realizar y comprende el desarrollo al que se le asigna uno o varios desarrolladores. Es la lista de deberes que se tienen que hacer durante la realización de un sprint.</w:t>
+      </w:r>
+    </w:p>
+    <w:p>
+      <w:pPr>
+        <w:widowControl w:val="0"/>
+        <w:spacing w:before="57" w:after="62" w:line="360" w:lineRule="auto"/>
+        <w:jc w:val="both"/>
+      </w:pPr>
+    </w:p>
+    <w:p>
+      <w:pPr>
+        <w:widowControl w:val="0"/>
+        <w:spacing w:before="57" w:after="62" w:line="360" w:lineRule="auto"/>
+        <w:jc w:val="both"/>
+      </w:pPr>
+    </w:p>
+    <w:p>
+      <w:pPr>
+        <w:widowControl w:val="0"/>
+        <w:numPr>
+          <w:ilvl w:val="0"/>
+          <w:numId w:val="11"/>
+        </w:numPr>
+        <w:spacing w:before="57" w:after="62" w:line="360" w:lineRule="auto"/>
+        <w:jc w:val="both"/>
+      </w:pPr>
+      <w:r>
+        <w:t xml:space="preserve">Proyecto </w:t>
+      </w:r>
+      <w:proofErr w:type="spellStart"/>
+      <w:r>
+        <w:t>Manage</w:t>
+      </w:r>
+      <w:proofErr w:type="spellEnd"/>
+      <w:r>
+        <w:t>:</w:t>
+      </w:r>
+    </w:p>
+    <w:p>
+      <w:pPr>
+        <w:widowControl w:val="0"/>
+        <w:numPr>
+          <w:ilvl w:val="1"/>
+          <w:numId w:val="11"/>
+        </w:numPr>
+        <w:spacing w:before="57" w:after="62" w:line="360" w:lineRule="auto"/>
+        <w:jc w:val="both"/>
+      </w:pPr>
+      <w:r>
+        <w:t>Descripción general del proyecto:</w:t>
+      </w:r>
+    </w:p>
+    <w:p>
+      <w:pPr>
+        <w:widowControl w:val="0"/>
+        <w:numPr>
+          <w:ilvl w:val="2"/>
+          <w:numId w:val="11"/>
+        </w:numPr>
+        <w:spacing w:before="57" w:after="62" w:line="360" w:lineRule="auto"/>
+        <w:jc w:val="both"/>
+      </w:pPr>
+      <w:r>
+        <w:t>Objetivos:</w:t>
+      </w:r>
+    </w:p>
+    <w:p>
+      <w:pPr>
+        <w:widowControl w:val="0"/>
+        <w:spacing w:before="57" w:after="62" w:line="360" w:lineRule="auto"/>
+        <w:ind w:left="1498" w:firstLine="360"/>
+        <w:jc w:val="both"/>
+      </w:pPr>
+      <w:r>
+        <w:t xml:space="preserve">El proyecto consiste en realizar modelo de </w:t>
+      </w:r>
+      <w:proofErr w:type="spellStart"/>
+      <w:r>
+        <w:t>Odoo</w:t>
+      </w:r>
+      <w:proofErr w:type="spellEnd"/>
+      <w:r>
+        <w:t xml:space="preserve"> para una gestión de proyectos. El objetivo de dicho proyecto es el de emplear todos los conocimientos aprendidos.</w:t>
+      </w:r>
+    </w:p>
+    <w:p>
+      <w:pPr>
+        <w:widowControl w:val="0"/>
+        <w:spacing w:before="57" w:after="62" w:line="360" w:lineRule="auto"/>
+        <w:ind w:left="1498" w:firstLine="360"/>
+        <w:jc w:val="both"/>
+      </w:pPr>
+    </w:p>
+    <w:p>
+      <w:pPr>
+        <w:widowControl w:val="0"/>
+        <w:numPr>
+          <w:ilvl w:val="2"/>
+          <w:numId w:val="11"/>
+        </w:numPr>
+        <w:spacing w:before="57" w:after="62" w:line="360" w:lineRule="auto"/>
+        <w:jc w:val="both"/>
+      </w:pPr>
+      <w:r>
+        <w:t>Entorno de trabajo:</w:t>
+      </w:r>
+    </w:p>
+    <w:p>
+      <w:pPr>
+        <w:widowControl w:val="0"/>
+        <w:spacing w:before="57" w:after="62" w:line="360" w:lineRule="auto"/>
+        <w:ind w:left="2218"/>
+        <w:jc w:val="both"/>
+      </w:pPr>
+      <w:r>
+        <w:t xml:space="preserve">El IDE es Visual Studio </w:t>
+      </w:r>
+      <w:proofErr w:type="spellStart"/>
+      <w:r>
+        <w:t>Code</w:t>
+      </w:r>
+      <w:proofErr w:type="spellEnd"/>
+      <w:r>
+        <w:t xml:space="preserve"> debido a su fácil usabilidad y la posibilidad de añadirle extensiones que faciliten el trabajo con </w:t>
+      </w:r>
+      <w:proofErr w:type="spellStart"/>
+      <w:r>
+        <w:t>Odoo</w:t>
+      </w:r>
+      <w:proofErr w:type="spellEnd"/>
+      <w:r>
+        <w:t>.</w:t>
+      </w:r>
+    </w:p>
+    <w:p>
+      <w:pPr>
+        <w:widowControl w:val="0"/>
+        <w:spacing w:before="57" w:after="62" w:line="360" w:lineRule="auto"/>
+        <w:ind w:left="2218"/>
+        <w:jc w:val="both"/>
+      </w:pPr>
+      <w:r>
+        <w:t>El lenguaje de desarrollo empleado es Python.</w:t>
+      </w:r>
+    </w:p>
+    <w:p>
+      <w:pPr>
+        <w:widowControl w:val="0"/>
+        <w:spacing w:before="57" w:after="62" w:line="360" w:lineRule="auto"/>
+        <w:ind w:left="2218"/>
+        <w:jc w:val="both"/>
+      </w:pPr>
+      <w:r>
+        <w:t xml:space="preserve">Para poder arrancar el servicio de </w:t>
+      </w:r>
+      <w:proofErr w:type="spellStart"/>
+      <w:r>
+        <w:t>Odoo</w:t>
+      </w:r>
+      <w:proofErr w:type="spellEnd"/>
+      <w:r>
+        <w:t xml:space="preserve">, empleo Docker para levantarlo junto con la base de datos. Debido al </w:t>
+      </w:r>
+      <w:proofErr w:type="gramStart"/>
+      <w:r>
+        <w:t>fichero .</w:t>
+      </w:r>
+      <w:proofErr w:type="spellStart"/>
+      <w:r>
+        <w:t>yaml</w:t>
+      </w:r>
+      <w:proofErr w:type="spellEnd"/>
+      <w:proofErr w:type="gramEnd"/>
+      <w:r>
+        <w:t xml:space="preserve"> que tengo, el puerto de escucha es el 8086 por lo que podremos acceder desde cualquier navegador.</w:t>
+      </w:r>
+    </w:p>
+    <w:p>
+      <w:pPr>
+        <w:widowControl w:val="0"/>
+        <w:spacing w:before="57" w:after="62" w:line="360" w:lineRule="auto"/>
+        <w:ind w:left="2218"/>
+        <w:jc w:val="both"/>
+      </w:pPr>
+    </w:p>
+    <w:p>
+      <w:pPr>
+        <w:widowControl w:val="0"/>
+        <w:numPr>
+          <w:ilvl w:val="1"/>
+          <w:numId w:val="11"/>
+        </w:numPr>
+        <w:spacing w:before="57" w:after="62" w:line="360" w:lineRule="auto"/>
+        <w:jc w:val="both"/>
+      </w:pPr>
+      <w:r>
+        <w:lastRenderedPageBreak/>
+        <w:t>Diseño de la aplicación:</w:t>
+      </w:r>
+    </w:p>
+    <w:p>
+      <w:pPr>
+        <w:widowControl w:val="0"/>
+        <w:numPr>
+          <w:ilvl w:val="0"/>
+          <w:numId w:val="18"/>
+        </w:numPr>
+        <w:spacing w:before="57" w:after="62" w:line="360" w:lineRule="auto"/>
+        <w:jc w:val="both"/>
+      </w:pPr>
+      <w:r>
+        <w:t>Modelo de la b</w:t>
+      </w:r>
+      <w:r>
+        <w:t>ase de datos:</w:t>
+      </w:r>
+    </w:p>
+    <w:p>
+      <w:pPr>
+        <w:widowControl w:val="0"/>
+        <w:spacing w:before="57" w:after="62" w:line="360" w:lineRule="auto"/>
+        <w:ind w:left="2218"/>
+        <w:jc w:val="both"/>
+      </w:pPr>
+      <w:r>
         <w:rPr>
-          <w:i/>
-          <w:iCs/>
-          <w:color w:val="002060"/>
+          <w:noProof/>
         </w:rPr>
-      </w:pPr>
+        <w:pict w14:anchorId="63A03A4D">
+          <v:shape id="_x0000_i1027" type="#_x0000_t75" style="width:391.5pt;height:597.75pt;visibility:visible;mso-wrap-style:square">
+            <v:imagedata r:id="rId13" o:title=""/>
+          </v:shape>
+        </w:pict>
+      </w:r>
+    </w:p>
+    <w:p>
+      <w:pPr>
+        <w:widowControl w:val="0"/>
+        <w:spacing w:before="57" w:after="62" w:line="360" w:lineRule="auto"/>
+        <w:ind w:left="2218"/>
+        <w:jc w:val="both"/>
+      </w:pPr>
+    </w:p>
+    <w:p>
+      <w:pPr>
+        <w:widowControl w:val="0"/>
+        <w:numPr>
+          <w:ilvl w:val="0"/>
+          <w:numId w:val="18"/>
+        </w:numPr>
+        <w:spacing w:before="57" w:after="62" w:line="360" w:lineRule="auto"/>
+        <w:jc w:val="both"/>
+      </w:pPr>
+      <w:r>
+        <w:lastRenderedPageBreak/>
+        <w:t>Organización del proyecto:</w:t>
+      </w:r>
+    </w:p>
+    <w:p>
+      <w:pPr>
+        <w:widowControl w:val="0"/>
+        <w:spacing w:before="57" w:after="62" w:line="360" w:lineRule="auto"/>
+        <w:ind w:left="2218"/>
+        <w:jc w:val="both"/>
+      </w:pPr>
+      <w:r>
+        <w:pict w14:anchorId="6D1D9158">
+          <v:shape id="_x0000_i1028" type="#_x0000_t75" style="width:129pt;height:154.5pt;mso-left-percent:-10001;mso-top-percent:-10001;mso-position-horizontal:absolute;mso-position-horizontal-relative:char;mso-position-vertical:absolute;mso-position-vertical-relative:line;mso-left-percent:-10001;mso-top-percent:-10001">
+            <v:imagedata r:id="rId12" o:title=""/>
+          </v:shape>
+        </w:pict>
+      </w:r>
+    </w:p>
+    <w:p>
+      <w:pPr>
+        <w:widowControl w:val="0"/>
+        <w:spacing w:before="57" w:after="62" w:line="360" w:lineRule="auto"/>
+        <w:ind w:left="2218"/>
+        <w:jc w:val="both"/>
+      </w:pPr>
+      <w:r>
+        <w:t xml:space="preserve">Tal y como se ve en la imagen, utilizo la organización que viene por defecto al crear un </w:t>
+      </w:r>
+      <w:r>
+        <w:t>módulo</w:t>
+      </w:r>
+      <w:r>
+        <w:t xml:space="preserve"> en </w:t>
+      </w:r>
+      <w:proofErr w:type="spellStart"/>
+      <w:r>
+        <w:t>Odoo</w:t>
+      </w:r>
+      <w:proofErr w:type="spellEnd"/>
+      <w:r>
+        <w:t>. Cabe destacar las modificaciones de cada fichero:</w:t>
+      </w:r>
+    </w:p>
+    <w:p>
+      <w:pPr>
+        <w:widowControl w:val="0"/>
+        <w:spacing w:before="57" w:after="62" w:line="360" w:lineRule="auto"/>
+        <w:ind w:left="2218"/>
+        <w:jc w:val="both"/>
+      </w:pPr>
+      <w:r>
+        <w:tab/>
+        <w:t xml:space="preserve">En la carpeta </w:t>
+      </w:r>
+      <w:proofErr w:type="spellStart"/>
+      <w:r>
+        <w:t>models</w:t>
+      </w:r>
+      <w:proofErr w:type="spellEnd"/>
+      <w:r>
+        <w:t xml:space="preserve"> que están todos los modelos (tablas de la base de datos) con todos los campos que he visto necesarios.</w:t>
+      </w:r>
+      <w:r>
+        <w:t xml:space="preserve"> En él está el fichero model.py en el que esta toda la lógica de negocio. Las clases que utilizo son las de </w:t>
+      </w:r>
+      <w:proofErr w:type="spellStart"/>
+      <w:r>
+        <w:t>Task</w:t>
+      </w:r>
+      <w:proofErr w:type="spellEnd"/>
+      <w:r>
+        <w:t xml:space="preserve">, Sprint, Project, </w:t>
+      </w:r>
+      <w:proofErr w:type="spellStart"/>
+      <w:r>
+        <w:t>History</w:t>
+      </w:r>
+      <w:proofErr w:type="spellEnd"/>
+      <w:r>
+        <w:t xml:space="preserve"> y </w:t>
+      </w:r>
+      <w:proofErr w:type="spellStart"/>
+      <w:r>
+        <w:t>Tecnology</w:t>
+      </w:r>
+      <w:proofErr w:type="spellEnd"/>
+      <w:r>
+        <w:t>.</w:t>
+      </w:r>
+    </w:p>
+    <w:p>
+      <w:pPr>
+        <w:widowControl w:val="0"/>
+        <w:spacing w:before="57" w:after="62" w:line="360" w:lineRule="auto"/>
+        <w:ind w:left="2218"/>
+        <w:jc w:val="both"/>
+      </w:pPr>
+      <w:r>
+        <w:lastRenderedPageBreak/>
+        <w:pict w14:anchorId="0999CF24">
+          <v:shape id="Imagen 1" o:spid="_x0000_i1029" type="#_x0000_t75" style="width:219.75pt;height:351pt;visibility:visible;mso-wrap-style:square">
+            <v:imagedata r:id="rId14" o:title=""/>
+          </v:shape>
+        </w:pict>
+      </w:r>
+    </w:p>
+    <w:p>
+      <w:pPr>
+        <w:widowControl w:val="0"/>
+        <w:spacing w:before="57" w:after="62" w:line="360" w:lineRule="auto"/>
+        <w:ind w:left="2218"/>
+        <w:jc w:val="both"/>
+      </w:pPr>
+      <w:r>
+        <w:t xml:space="preserve">La imagen corresponde al modelo </w:t>
+      </w:r>
+      <w:proofErr w:type="spellStart"/>
+      <w:r>
+        <w:t>Task</w:t>
+      </w:r>
+      <w:proofErr w:type="spellEnd"/>
+      <w:r>
+        <w:t xml:space="preserve"> (tareas)</w:t>
+      </w:r>
+      <w:r>
+        <w:t xml:space="preserve">. Dicho modelo tiene el campo </w:t>
+      </w:r>
+      <w:r>
+        <w:t>código</w:t>
+      </w:r>
+      <w:r>
+        <w:t xml:space="preserve"> que se </w:t>
+      </w:r>
+      <w:r>
+        <w:t>pondrá</w:t>
+      </w:r>
+      <w:r>
+        <w:t xml:space="preserve"> </w:t>
+      </w:r>
+      <w:r>
+        <w:t>automáticamente</w:t>
+      </w:r>
+      <w:r>
+        <w:t xml:space="preserve"> cuando creemos una nueva tarea. El campo </w:t>
+      </w:r>
+      <w:r>
+        <w:t>nombre,</w:t>
+      </w:r>
+      <w:r>
+        <w:t xml:space="preserve"> </w:t>
+      </w:r>
+      <w:r>
+        <w:t>descripción, fecha</w:t>
+      </w:r>
+      <w:r>
+        <w:t xml:space="preserve"> de inicio y una fecha de fin y nos </w:t>
+      </w:r>
+      <w:r>
+        <w:t>dirá</w:t>
+      </w:r>
+      <w:r>
+        <w:t xml:space="preserve"> si esta pausado o no. Por </w:t>
+      </w:r>
+      <w:r>
+        <w:t>último</w:t>
+      </w:r>
+      <w:r>
+        <w:t xml:space="preserve">, tiene distintas </w:t>
+      </w:r>
+      <w:r>
+        <w:t>relaciones</w:t>
+      </w:r>
+      <w:r>
+        <w:t xml:space="preserve"> entre otras tablas como la de id de sprint en los que una tarea se asignara a un sprint al crearse dicha tarea siempre y cuando, la </w:t>
+      </w:r>
+      <w:r>
+        <w:t>historia</w:t>
+      </w:r>
+      <w:r>
+        <w:t xml:space="preserve"> </w:t>
+      </w:r>
+      <w:r>
+        <w:t>está</w:t>
+      </w:r>
+      <w:r>
+        <w:t xml:space="preserve"> asociada a alguna historia de un proyecto existente. La </w:t>
+      </w:r>
+      <w:r>
+        <w:t>relación</w:t>
+      </w:r>
+      <w:r>
+        <w:t xml:space="preserve"> de id de historia en la una historia puede estar vinculado a </w:t>
+      </w:r>
+      <w:r>
+        <w:t>más</w:t>
+      </w:r>
+      <w:r>
+        <w:t xml:space="preserve"> de una tarea. La </w:t>
+      </w:r>
+      <w:r>
+        <w:t>última</w:t>
+      </w:r>
+      <w:r>
+        <w:t xml:space="preserve"> </w:t>
+      </w:r>
+      <w:r>
+        <w:t>relación</w:t>
+      </w:r>
+      <w:r>
+        <w:t xml:space="preserve"> llamada </w:t>
+      </w:r>
+      <w:proofErr w:type="spellStart"/>
+      <w:r>
+        <w:t>ids</w:t>
+      </w:r>
+      <w:proofErr w:type="spellEnd"/>
+      <w:r>
+        <w:t xml:space="preserve"> de </w:t>
+      </w:r>
+      <w:r>
+        <w:t>tecnología</w:t>
+      </w:r>
+      <w:r>
+        <w:t xml:space="preserve"> ya que para una tarea pueden haberse utilizado diferentes </w:t>
+      </w:r>
+      <w:r>
+        <w:t>tecnologías</w:t>
+      </w:r>
+      <w:r>
+        <w:t xml:space="preserve"> y/o lenguajes.</w:t>
+      </w:r>
+    </w:p>
+    <w:p>
+      <w:pPr>
+        <w:widowControl w:val="0"/>
+        <w:spacing w:before="57" w:after="62" w:line="360" w:lineRule="auto"/>
+        <w:ind w:left="2218"/>
+        <w:jc w:val="both"/>
+      </w:pPr>
+      <w:r>
+        <w:lastRenderedPageBreak/>
+        <w:pict w14:anchorId="17F345CC">
+          <v:shape id="_x0000_i1030" type="#_x0000_t75" style="width:309pt;height:234pt;visibility:visible;mso-wrap-style:square">
+            <v:imagedata r:id="rId15" o:title=""/>
+          </v:shape>
+        </w:pict>
+      </w:r>
+    </w:p>
+    <w:p>
+      <w:pPr>
+        <w:widowControl w:val="0"/>
+        <w:spacing w:before="57" w:after="62" w:line="360" w:lineRule="auto"/>
+        <w:ind w:left="2218"/>
+        <w:jc w:val="both"/>
+      </w:pPr>
+      <w:r>
+        <w:t xml:space="preserve">La imagen corresponde a la modelo Sprint en el que al igual que tarea, tiene tanto nombre, </w:t>
+      </w:r>
+      <w:r>
+        <w:t>descripción</w:t>
+      </w:r>
+      <w:r>
+        <w:t xml:space="preserve"> y fecha de inicio, pero esta agrega tanto el campo </w:t>
+      </w:r>
+      <w:r>
+        <w:t>duración</w:t>
+      </w:r>
+      <w:r>
+        <w:t xml:space="preserve"> como el de fecha final. Este </w:t>
+      </w:r>
+      <w:r>
+        <w:t>último</w:t>
+      </w:r>
+      <w:r>
+        <w:t xml:space="preserve"> se </w:t>
+      </w:r>
+      <w:r>
+        <w:t>rellenará</w:t>
+      </w:r>
+      <w:r>
+        <w:t xml:space="preserve"> </w:t>
+      </w:r>
+      <w:r>
+        <w:t>automáticamente</w:t>
+      </w:r>
+      <w:r>
+        <w:t xml:space="preserve"> en </w:t>
+      </w:r>
+      <w:r>
+        <w:t>función</w:t>
+      </w:r>
+      <w:r>
+        <w:t xml:space="preserve"> de la fecha de inicio y de la </w:t>
+      </w:r>
+      <w:r>
+        <w:t>duración</w:t>
+      </w:r>
+      <w:r>
+        <w:t xml:space="preserve"> del Sprint. Por </w:t>
+      </w:r>
+      <w:r>
+        <w:t>último</w:t>
+      </w:r>
+      <w:r>
+        <w:t xml:space="preserve">, tiene la relación de id de proyecto que vincula el Sprint a un proyecto y la de </w:t>
+      </w:r>
+      <w:proofErr w:type="spellStart"/>
+      <w:r>
+        <w:t>ids</w:t>
+      </w:r>
+      <w:proofErr w:type="spellEnd"/>
+      <w:r>
+        <w:t xml:space="preserve"> de tareas que relaciona las posibles tareas a un Sprint.</w:t>
+      </w:r>
+    </w:p>
+    <w:p>
+      <w:pPr>
+        <w:widowControl w:val="0"/>
+        <w:spacing w:before="57" w:after="62" w:line="360" w:lineRule="auto"/>
+        <w:ind w:left="2218"/>
+        <w:jc w:val="both"/>
+      </w:pPr>
+      <w:r>
+        <w:br w:type="page"/>
+      </w:r>
+      <w:r>
+        <w:lastRenderedPageBreak/>
+        <w:pict w14:anchorId="693BAE4B">
+          <v:shape id="_x0000_i1031" type="#_x0000_t75" style="width:340.5pt;height:165.75pt;visibility:visible;mso-wrap-style:square">
+            <v:imagedata r:id="rId16" o:title=""/>
+          </v:shape>
+        </w:pict>
+      </w:r>
+    </w:p>
+    <w:p>
+      <w:pPr>
+        <w:widowControl w:val="0"/>
+        <w:spacing w:before="57" w:after="62" w:line="360" w:lineRule="auto"/>
+        <w:ind w:left="2218"/>
+        <w:jc w:val="both"/>
+      </w:pPr>
+      <w:r>
+        <w:t xml:space="preserve">La imagen corresponde a la clase proyecto en la que tendremos los datos de nombre, </w:t>
+      </w:r>
+      <w:r>
+        <w:t>descripción</w:t>
+      </w:r>
+      <w:r>
+        <w:t xml:space="preserve">, una </w:t>
+      </w:r>
+      <w:r>
+        <w:t>relación</w:t>
+      </w:r>
+      <w:r>
+        <w:t xml:space="preserve"> con sprint en la que varios Sprint puedan pertenecer a un solo proyecto y otra </w:t>
+      </w:r>
+      <w:r>
+        <w:t>relación</w:t>
+      </w:r>
+      <w:r>
+        <w:t xml:space="preserve"> con historia en la que varias </w:t>
+      </w:r>
+      <w:r>
+        <w:t>historias</w:t>
+      </w:r>
+      <w:r>
+        <w:t xml:space="preserve"> pertenecen a un proyecto.</w:t>
+      </w:r>
+    </w:p>
+    <w:p>
+      <w:pPr>
+        <w:widowControl w:val="0"/>
+        <w:spacing w:before="57" w:after="62" w:line="360" w:lineRule="auto"/>
+        <w:ind w:left="2218"/>
+        <w:jc w:val="both"/>
+      </w:pPr>
+    </w:p>
+    <w:p>
+      <w:pPr>
+        <w:widowControl w:val="0"/>
+        <w:spacing w:before="57" w:after="62" w:line="360" w:lineRule="auto"/>
+        <w:ind w:left="2218"/>
+        <w:jc w:val="both"/>
+      </w:pPr>
+      <w:r>
+        <w:pict w14:anchorId="633A53EE">
+          <v:shape id="_x0000_i1032" type="#_x0000_t75" style="width:304.5pt;height:249pt;visibility:visible;mso-wrap-style:square">
+            <v:imagedata r:id="rId17" o:title=""/>
+          </v:shape>
+        </w:pict>
+      </w:r>
+    </w:p>
+    <w:p>
+      <w:pPr>
+        <w:widowControl w:val="0"/>
+        <w:spacing w:before="57" w:after="62" w:line="360" w:lineRule="auto"/>
+        <w:ind w:left="2218"/>
+        <w:jc w:val="both"/>
+      </w:pPr>
+      <w:r>
+        <w:t xml:space="preserve">La imagen corresponde a la clase historia en la que tendremos los datos de nombre, descripción, una relación con proyecto en la que a un proyecto se le pueden poner varias historias, una relación con tareas en las que varias tareas pueden pertenecer a 1 historia. Por último, </w:t>
+      </w:r>
+      <w:r>
+        <w:t>está la relación con tecnologías en la que varias tecnologías pueden ser usadas en varias historias, para ello, empleamos las tecnologías utilizadas en las tareas a las que están asociadas a dicha historia.</w:t>
+      </w:r>
+    </w:p>
+    <w:p>
+      <w:pPr>
+        <w:widowControl w:val="0"/>
+        <w:spacing w:before="57" w:after="62" w:line="360" w:lineRule="auto"/>
+        <w:ind w:left="2218"/>
+        <w:jc w:val="both"/>
+      </w:pPr>
+      <w:r>
+        <w:lastRenderedPageBreak/>
+        <w:pict w14:anchorId="0A0E4289">
+          <v:shape id="_x0000_i1033" type="#_x0000_t75" style="width:306.75pt;height:132.75pt;visibility:visible;mso-wrap-style:square">
+            <v:imagedata r:id="rId18" o:title=""/>
+          </v:shape>
+        </w:pict>
+      </w:r>
+    </w:p>
+    <w:p>
+      <w:pPr>
+        <w:widowControl w:val="0"/>
+        <w:spacing w:before="57" w:after="62" w:line="360" w:lineRule="auto"/>
+        <w:ind w:left="2218"/>
+        <w:jc w:val="both"/>
+      </w:pPr>
+      <w:r>
+        <w:t>La imagen muestra la clase tecnología en la que tiene los campos de nombre, descripción, foto de la tecnología en cuestión (logo, etc.) y una relación en la que varias tareas pueden utilizar varias tecnologías.</w:t>
+      </w:r>
+    </w:p>
+    <w:p>
+      <w:pPr>
+        <w:widowControl w:val="0"/>
+        <w:spacing w:before="57" w:after="62" w:line="360" w:lineRule="auto"/>
+        <w:ind w:left="2218"/>
+        <w:jc w:val="both"/>
+      </w:pPr>
+    </w:p>
+    <w:p>
+      <w:pPr>
+        <w:widowControl w:val="0"/>
+        <w:spacing w:before="57" w:after="62" w:line="360" w:lineRule="auto"/>
+        <w:ind w:left="2218"/>
+        <w:jc w:val="both"/>
+      </w:pPr>
+      <w:r>
+        <w:tab/>
+        <w:t xml:space="preserve">En la carpeta de </w:t>
+      </w:r>
+      <w:proofErr w:type="spellStart"/>
+      <w:r>
+        <w:t>security</w:t>
+      </w:r>
+      <w:proofErr w:type="spellEnd"/>
+      <w:r>
+        <w:t>, se encuentran los permisos de los usuarios hacia las tablas que acabamos de crear.</w:t>
+      </w:r>
+    </w:p>
+    <w:p>
+      <w:pPr>
+        <w:widowControl w:val="0"/>
+        <w:spacing w:before="57" w:after="62" w:line="360" w:lineRule="auto"/>
+        <w:ind w:left="2218"/>
+        <w:jc w:val="both"/>
+      </w:pPr>
+      <w:r>
+        <w:pict w14:anchorId="68E478F3">
+          <v:shape id="_x0000_i1034" type="#_x0000_t75" style="width:5in;height:60pt;visibility:visible;mso-wrap-style:square">
+            <v:imagedata r:id="rId19" o:title=""/>
+          </v:shape>
+        </w:pict>
+      </w:r>
+    </w:p>
+    <w:p>
+      <w:pPr>
+        <w:widowControl w:val="0"/>
+        <w:spacing w:before="57" w:after="62" w:line="360" w:lineRule="auto"/>
+        <w:ind w:left="2218"/>
+        <w:jc w:val="both"/>
+      </w:pPr>
+    </w:p>
+    <w:p>
+      <w:pPr>
+        <w:widowControl w:val="0"/>
+        <w:spacing w:before="57" w:after="62" w:line="360" w:lineRule="auto"/>
+        <w:ind w:left="2218" w:firstLine="614"/>
+        <w:jc w:val="both"/>
+      </w:pPr>
+      <w:r>
+        <w:t xml:space="preserve">En la carpeta de </w:t>
+      </w:r>
+      <w:proofErr w:type="spellStart"/>
+      <w:r>
+        <w:t>views</w:t>
+      </w:r>
+      <w:proofErr w:type="spellEnd"/>
+      <w:r>
+        <w:t xml:space="preserve">, se encuentran todas las vistas en formato </w:t>
+      </w:r>
+      <w:proofErr w:type="spellStart"/>
+      <w:r>
+        <w:t>xml</w:t>
+      </w:r>
+      <w:proofErr w:type="spellEnd"/>
+      <w:r>
+        <w:t xml:space="preserve"> como podemos ver en la imagen inferior. (no </w:t>
+      </w:r>
+      <w:r>
+        <w:t>pondré</w:t>
+      </w:r>
+      <w:r>
+        <w:t xml:space="preserve"> las vistas de </w:t>
+      </w:r>
+      <w:r>
+        <w:t>todos,</w:t>
+      </w:r>
+      <w:r>
+        <w:t xml:space="preserve"> pero si una para ver que el resto son iguales)</w:t>
+      </w:r>
+    </w:p>
+    <w:p>
+      <w:pPr>
+        <w:widowControl w:val="0"/>
+        <w:spacing w:before="57" w:after="62" w:line="360" w:lineRule="auto"/>
+        <w:ind w:left="2218" w:firstLine="614"/>
+        <w:jc w:val="both"/>
+      </w:pPr>
+      <w:r>
+        <w:pict w14:anchorId="7FB347E1">
+          <v:shape id="_x0000_i1035" type="#_x0000_t75" style="width:116.25pt;height:145.5pt;visibility:visible;mso-wrap-style:square">
+            <v:imagedata r:id="rId20" o:title=""/>
+          </v:shape>
+        </w:pict>
+      </w:r>
+    </w:p>
+    <w:p>
+      <w:pPr>
+        <w:widowControl w:val="0"/>
+        <w:spacing w:before="57" w:after="62" w:line="360" w:lineRule="auto"/>
+        <w:ind w:left="2218" w:firstLine="614"/>
+        <w:jc w:val="both"/>
+      </w:pPr>
+    </w:p>
+    <w:p>
+      <w:pPr>
+        <w:widowControl w:val="0"/>
+        <w:spacing w:before="57" w:after="62" w:line="360" w:lineRule="auto"/>
+        <w:ind w:left="2218" w:firstLine="614"/>
+        <w:jc w:val="both"/>
+      </w:pPr>
+      <w:r>
+        <w:lastRenderedPageBreak/>
+        <w:pict w14:anchorId="54059D40">
+          <v:shape id="_x0000_i1036" type="#_x0000_t75" style="width:267.75pt;height:297.75pt;visibility:visible;mso-wrap-style:square">
+            <v:imagedata r:id="rId21" o:title=""/>
+          </v:shape>
+        </w:pict>
+      </w:r>
+    </w:p>
+    <w:p>
+      <w:pPr>
+        <w:widowControl w:val="0"/>
+        <w:spacing w:before="57" w:after="62" w:line="360" w:lineRule="auto"/>
+        <w:ind w:left="2218" w:firstLine="614"/>
+        <w:jc w:val="both"/>
+      </w:pPr>
+      <w:r>
+        <w:t>En la imagen, podemos ver un ejemplo de vista, en este caso el de proyectos. Dicha vista, está conformada por 2 vistas, la vista “</w:t>
+      </w:r>
+      <w:proofErr w:type="spellStart"/>
+      <w:r>
+        <w:t>tree</w:t>
+      </w:r>
+      <w:proofErr w:type="spellEnd"/>
+      <w:r>
+        <w:t>” que se utiliza para ver los campos de proyectos ya creados y la vista “</w:t>
+      </w:r>
+      <w:proofErr w:type="spellStart"/>
+      <w:r>
+        <w:t>form</w:t>
+      </w:r>
+      <w:proofErr w:type="spellEnd"/>
+      <w:r>
+        <w:t>” que se utiliza la hora de añadir o modificar un proyecto.</w:t>
+      </w:r>
+      <w:r>
+        <w:t xml:space="preserve"> Además, </w:t>
+      </w:r>
+      <w:r>
+        <w:t>tengo una acción ya que, para poder acceder a estos formularios, creo un menú de opciones. Para ello, al final del fichero, creo los menús ítem necesarios.</w:t>
+      </w:r>
+    </w:p>
+    <w:p>
+      <w:pPr>
+        <w:widowControl w:val="0"/>
+        <w:spacing w:before="57" w:after="62" w:line="360" w:lineRule="auto"/>
+        <w:ind w:left="2218" w:firstLine="614"/>
+        <w:jc w:val="both"/>
+      </w:pPr>
+      <w:r>
+        <w:t>Por último, cabe destacar el fichero de manifiesto (_manifest_.py) en el que se deben de añadir todas las vistas o ficheros necesarios para el funcionamiento de la aplicación.</w:t>
+      </w:r>
+    </w:p>
+    <w:p>
+      <w:pPr>
+        <w:widowControl w:val="0"/>
+        <w:spacing w:before="57" w:after="62" w:line="360" w:lineRule="auto"/>
+        <w:ind w:left="2218" w:firstLine="614"/>
+        <w:jc w:val="both"/>
+        <w:rPr>
+          <w:noProof/>
+        </w:rPr>
+      </w:pPr>
+      <w:r>
+        <w:rPr>
+          <w:noProof/>
+        </w:rPr>
+        <w:lastRenderedPageBreak/>
+        <w:pict w14:anchorId="61CA9AED">
+          <v:shape id="_x0000_i1037" type="#_x0000_t75" style="width:246pt;height:240.75pt;visibility:visible;mso-wrap-style:square">
+            <v:imagedata r:id="rId22" o:title=""/>
+          </v:shape>
+        </w:pict>
+      </w:r>
+    </w:p>
+    <w:p>
+      <w:pPr>
+        <w:widowControl w:val="0"/>
+        <w:spacing w:before="57" w:after="62" w:line="360" w:lineRule="auto"/>
+        <w:ind w:left="2218" w:firstLine="614"/>
+        <w:jc w:val="both"/>
+      </w:pPr>
+    </w:p>
+    <w:p>
+      <w:pPr>
+        <w:widowControl w:val="0"/>
+        <w:numPr>
+          <w:ilvl w:val="0"/>
+          <w:numId w:val="18"/>
+        </w:numPr>
+        <w:spacing w:before="57" w:after="62" w:line="360" w:lineRule="auto"/>
+        <w:jc w:val="both"/>
+      </w:pPr>
+      <w:r>
+        <w:t>Ampliación de la aplicación:</w:t>
+      </w:r>
+    </w:p>
+    <w:p>
+      <w:pPr>
+        <w:widowControl w:val="0"/>
+        <w:spacing w:before="57" w:after="62" w:line="360" w:lineRule="auto"/>
+        <w:ind w:left="2218"/>
+        <w:jc w:val="both"/>
+      </w:pPr>
+      <w:r>
+        <w:t xml:space="preserve">Siendo sincero, no tengo nada planeado para ampliar debido a que todavía no tengo el suficiente conocimiento del funcionamiento de la aplicación ya que es el segundo proyecto utilizando </w:t>
+      </w:r>
+      <w:proofErr w:type="spellStart"/>
+      <w:r>
+        <w:t>Odoo</w:t>
+      </w:r>
+      <w:proofErr w:type="spellEnd"/>
+      <w:r>
+        <w:t xml:space="preserve"> (y Python). </w:t>
+      </w:r>
+    </w:p>
+    <w:p>
+      <w:pPr>
+        <w:widowControl w:val="0"/>
+        <w:spacing w:before="57" w:after="62" w:line="360" w:lineRule="auto"/>
+        <w:ind w:left="2218"/>
+        <w:jc w:val="both"/>
+      </w:pPr>
+    </w:p>
+    <w:p>
+      <w:pPr>
+        <w:widowControl w:val="0"/>
+        <w:numPr>
+          <w:ilvl w:val="1"/>
+          <w:numId w:val="11"/>
+        </w:numPr>
+        <w:spacing w:before="57" w:after="62" w:line="360" w:lineRule="auto"/>
+        <w:jc w:val="both"/>
+      </w:pPr>
+      <w:r>
+        <w:t>Conclusiones:</w:t>
+      </w:r>
+    </w:p>
+    <w:p>
+      <w:pPr>
+        <w:widowControl w:val="0"/>
+        <w:spacing w:before="57" w:after="62" w:line="360" w:lineRule="auto"/>
+        <w:ind w:left="1416" w:firstLine="708"/>
+        <w:jc w:val="both"/>
+      </w:pPr>
+      <w:r>
+        <w:t xml:space="preserve">Considero que este proyecto puede facilitar el entendimiento o compresión de la herramienta de </w:t>
+      </w:r>
+      <w:proofErr w:type="spellStart"/>
+      <w:r>
+        <w:t>Odoo</w:t>
+      </w:r>
+      <w:proofErr w:type="spellEnd"/>
+      <w:r>
+        <w:t xml:space="preserve"> y puede ser los primeros pasos para un desarrollador de software con esta herramienta.</w:t>
+      </w:r>
     </w:p>
     <w:p>
       <w:pPr>
@@ -1191,32 +2843,235 @@
         <w:spacing w:before="57" w:after="62" w:line="360" w:lineRule="auto"/>
         <w:ind w:left="1498"/>
         <w:jc w:val="both"/>
+      </w:pPr>
+    </w:p>
+    <w:p>
+      <w:pPr>
+        <w:widowControl w:val="0"/>
+        <w:numPr>
+          <w:ilvl w:val="1"/>
+          <w:numId w:val="11"/>
+        </w:numPr>
+        <w:spacing w:before="57" w:after="62" w:line="360" w:lineRule="auto"/>
+        <w:jc w:val="both"/>
+      </w:pPr>
+      <w:r>
+        <w:t>Bibliografía:</w:t>
+      </w:r>
+    </w:p>
+    <w:p>
+      <w:pPr>
+        <w:widowControl w:val="0"/>
+        <w:spacing w:before="57" w:after="62" w:line="360" w:lineRule="auto"/>
+        <w:ind w:left="860" w:firstLine="638"/>
+        <w:jc w:val="both"/>
         <w:rPr>
-          <w:i/>
-          <w:iCs/>
-          <w:color w:val="002060"/>
+          <w:rFonts w:eastAsia="Times New Roman"/>
         </w:rPr>
       </w:pPr>
-    </w:p>
-    <w:p>
-      <w:pPr>
-        <w:spacing w:line="360" w:lineRule="auto"/>
-      </w:pPr>
-      <w:r>
-        <w:t xml:space="preserve">Enlace sugerido: </w:t>
-      </w:r>
-      <w:hyperlink r:id="rId12" w:history="1">
+      <w:r>
+        <w:t xml:space="preserve">Para infórmame sobre que es Scrum: </w:t>
+      </w:r>
+      <w:hyperlink r:id="rId23" w:history="1">
+        <w:r>
+          <w:rPr>
+            <w:rStyle w:val="Hipervnculo"/>
+            <w:rFonts w:eastAsia="Times New Roman"/>
+          </w:rPr>
+          <w:t xml:space="preserve">Qué es scrum y cómo empezar - </w:t>
+        </w:r>
+        <w:proofErr w:type="spellStart"/>
+        <w:r>
+          <w:rPr>
+            <w:rStyle w:val="Hipervnculo"/>
+            <w:rFonts w:eastAsia="Times New Roman"/>
+          </w:rPr>
+          <w:t>Atlassian</w:t>
+        </w:r>
+        <w:proofErr w:type="spellEnd"/>
+      </w:hyperlink>
+      <w:r>
+        <w:rPr>
+          <w:rFonts w:eastAsia="Times New Roman"/>
+        </w:rPr>
+        <w:t>.</w:t>
+      </w:r>
+    </w:p>
+    <w:p>
+      <w:pPr>
+        <w:widowControl w:val="0"/>
+        <w:spacing w:before="57" w:after="62" w:line="360" w:lineRule="auto"/>
+        <w:ind w:left="790" w:firstLine="708"/>
+        <w:jc w:val="both"/>
+        <w:rPr>
+          <w:rFonts w:eastAsia="Times New Roman"/>
+        </w:rPr>
+      </w:pPr>
+      <w:r>
+        <w:t xml:space="preserve">Para informarme de </w:t>
+      </w:r>
+      <w:proofErr w:type="spellStart"/>
+      <w:r>
+        <w:t>Odoo</w:t>
+      </w:r>
+      <w:proofErr w:type="spellEnd"/>
+      <w:r>
+        <w:t xml:space="preserve">: </w:t>
+      </w:r>
+      <w:hyperlink r:id="rId24" w:history="1">
+        <w:r>
+          <w:rPr>
+            <w:rStyle w:val="Hipervnculo"/>
+            <w:rFonts w:eastAsia="Times New Roman"/>
+          </w:rPr>
+          <w:t xml:space="preserve">ERP y CRM de código abierto | </w:t>
+        </w:r>
+        <w:proofErr w:type="spellStart"/>
+        <w:r>
+          <w:rPr>
+            <w:rStyle w:val="Hipervnculo"/>
+            <w:rFonts w:eastAsia="Times New Roman"/>
+          </w:rPr>
+          <w:t>Odoo</w:t>
+        </w:r>
+        <w:proofErr w:type="spellEnd"/>
+      </w:hyperlink>
+      <w:r>
+        <w:rPr>
+          <w:rFonts w:eastAsia="Times New Roman"/>
+        </w:rPr>
+        <w:t>.</w:t>
+      </w:r>
+    </w:p>
+    <w:p>
+      <w:pPr>
+        <w:widowControl w:val="0"/>
+        <w:spacing w:before="57" w:after="62" w:line="360" w:lineRule="auto"/>
+        <w:ind w:left="860" w:firstLine="638"/>
+        <w:jc w:val="both"/>
+        <w:rPr>
+          <w:rFonts w:eastAsia="Times New Roman"/>
+        </w:rPr>
+      </w:pPr>
+      <w:r>
+        <w:rPr>
+          <w:rFonts w:eastAsia="Times New Roman"/>
+        </w:rPr>
+        <w:t xml:space="preserve">Para informarme de la historia y evolución de los </w:t>
+      </w:r>
+      <w:proofErr w:type="spellStart"/>
+      <w:r>
+        <w:rPr>
+          <w:rFonts w:eastAsia="Times New Roman"/>
+        </w:rPr>
+        <w:t>ERPs</w:t>
+      </w:r>
+      <w:proofErr w:type="spellEnd"/>
+      <w:r>
+        <w:rPr>
+          <w:rFonts w:eastAsia="Times New Roman"/>
+        </w:rPr>
+        <w:t xml:space="preserve">: </w:t>
+      </w:r>
+      <w:hyperlink r:id="rId25" w:history="1">
+        <w:proofErr w:type="spellStart"/>
+        <w:r>
+          <w:rPr>
+            <w:rStyle w:val="Hipervnculo"/>
+            <w:rFonts w:eastAsia="Times New Roman"/>
+          </w:rPr>
+          <w:t>Odoo</w:t>
+        </w:r>
+        <w:proofErr w:type="spellEnd"/>
+      </w:hyperlink>
+      <w:r>
+        <w:rPr>
+          <w:rFonts w:eastAsia="Times New Roman"/>
+        </w:rPr>
+        <w:t>.</w:t>
+      </w:r>
+    </w:p>
+    <w:p>
+      <w:pPr>
+        <w:widowControl w:val="0"/>
+        <w:spacing w:before="57" w:after="62" w:line="360" w:lineRule="auto"/>
+        <w:ind w:left="860" w:firstLine="638"/>
+        <w:jc w:val="both"/>
+        <w:rPr>
+          <w:rFonts w:eastAsia="Times New Roman"/>
+        </w:rPr>
+      </w:pPr>
+      <w:r>
+        <w:rPr>
+          <w:rFonts w:eastAsia="Times New Roman"/>
+        </w:rPr>
+        <w:t xml:space="preserve">Para informarme de la historia y evolución de la metodología Scrum: </w:t>
+      </w:r>
+      <w:hyperlink r:id="rId26" w:history="1">
+        <w:r>
+          <w:rPr>
+            <w:rStyle w:val="Hipervnculo"/>
+            <w:rFonts w:eastAsia="Times New Roman"/>
+          </w:rPr>
+          <w:t>Scrum</w:t>
+        </w:r>
+      </w:hyperlink>
+      <w:r>
+        <w:rPr>
+          <w:rFonts w:eastAsia="Times New Roman"/>
+        </w:rPr>
+        <w:t>.</w:t>
+      </w:r>
+    </w:p>
+    <w:p>
+      <w:pPr>
+        <w:widowControl w:val="0"/>
+        <w:spacing w:before="57" w:after="62" w:line="360" w:lineRule="auto"/>
+        <w:ind w:left="1498"/>
+        <w:jc w:val="both"/>
+      </w:pPr>
+    </w:p>
+    <w:p>
+      <w:pPr>
+        <w:widowControl w:val="0"/>
+        <w:numPr>
+          <w:ilvl w:val="1"/>
+          <w:numId w:val="11"/>
+        </w:numPr>
+        <w:spacing w:before="57" w:after="62" w:line="360" w:lineRule="auto"/>
+        <w:jc w:val="both"/>
+      </w:pPr>
+      <w:r>
+        <w:t xml:space="preserve">Enlace al </w:t>
+      </w:r>
+      <w:proofErr w:type="spellStart"/>
+      <w:r>
+        <w:t>github</w:t>
+      </w:r>
+      <w:proofErr w:type="spellEnd"/>
+      <w:r>
+        <w:t>:</w:t>
+      </w:r>
+    </w:p>
+    <w:p>
+      <w:pPr>
+        <w:widowControl w:val="0"/>
+        <w:spacing w:before="57" w:after="62" w:line="360" w:lineRule="auto"/>
+        <w:ind w:left="1498"/>
+        <w:jc w:val="both"/>
+      </w:pPr>
+      <w:hyperlink r:id="rId27" w:history="1">
         <w:r>
           <w:rPr>
             <w:rStyle w:val="Hipervnculo"/>
           </w:rPr>
-          <w:t>https://www.atlassian.com/es/agile/scrum</w:t>
+          <w:t>https://github.com/KonoDIODa13/odoo_dev.git</w:t>
         </w:r>
       </w:hyperlink>
     </w:p>
     <w:sectPr>
-      <w:headerReference w:type="default" r:id="rId13"/>
-      <w:footerReference w:type="default" r:id="rId14"/>
+      <w:headerReference w:type="default" r:id="rId28"/>
+      <w:footerReference w:type="default" r:id="rId29"/>
       <w:pgSz w:w="11906" w:h="16838"/>
       <w:pgMar w:top="1560" w:right="1416" w:bottom="1417" w:left="1560" w:header="284" w:footer="708" w:gutter="0"/>
       <w:cols w:space="708"/>
@@ -1228,7 +3083,7 @@
 </file>
 
 <file path=word/endnotes.xml><?xml version="1.0" encoding="utf-8"?>
-<w:endnotes xmlns:wpc="http://schemas.microsoft.com/office/word/2010/wordprocessingCanvas" xmlns:cx="http://schemas.microsoft.com/office/drawing/2014/chartex" xmlns:cx1="http://schemas.microsoft.com/office/drawing/2015/9/8/chartex" xmlns:cx2="http://schemas.microsoft.com/office/drawing/2015/10/21/chartex" xmlns:cx3="http://schemas.microsoft.com/office/drawing/2016/5/9/chartex" xmlns:cx4="http://schemas.microsoft.com/office/drawing/2016/5/10/chartex" xmlns:cx5="http://schemas.microsoft.com/office/drawing/2016/5/11/chartex" xmlns:cx6="http://schemas.microsoft.com/office/drawing/2016/5/12/chartex" xmlns:cx7="http://schemas.microsoft.com/office/drawing/2016/5/13/chartex" xmlns:cx8="http://schemas.microsoft.com/office/drawing/2016/5/14/chartex" xmlns:mc="http://schemas.openxmlformats.org/markup-compatibility/2006" xmlns:aink="http://schemas.microsoft.com/office/drawing/2016/ink" xmlns:am3d="http://schemas.microsoft.com/office/drawing/2017/model3d" xmlns:o="urn:schemas-microsoft-com:office:office" xmlns:r="http://schemas.openxmlformats.org/officeDocument/2006/relationships" xmlns:m="http://schemas.openxmlformats.org/officeDocument/2006/math" xmlns:v="urn:schemas-microsoft-com:vml" xmlns:wp14="http://schemas.microsoft.com/office/word/2010/wordprocessingDrawing" xmlns:wp="http://schemas.openxmlformats.org/drawingml/2006/wordprocessingDrawing" xmlns:w10="urn:schemas-microsoft-com:office:word" xmlns:w="http://schemas.openxmlformats.org/wordprocessingml/2006/main" xmlns:w14="http://schemas.microsoft.com/office/word/2010/wordml" xmlns:w15="http://schemas.microsoft.com/office/word/2012/wordml" xmlns:w16cex="http://schemas.microsoft.com/office/word/2018/wordml/cex" xmlns:w16cid="http://schemas.microsoft.com/office/word/2016/wordml/cid" xmlns:w16="http://schemas.microsoft.com/office/word/2018/wordml" xmlns:w16sdtdh="http://schemas.microsoft.com/office/word/2020/wordml/sdtdatahash" xmlns:w16se="http://schemas.microsoft.com/office/word/2015/wordml/symex" xmlns:wpg="http://schemas.microsoft.com/office/word/2010/wordprocessingGroup" xmlns:wpi="http://schemas.microsoft.com/office/word/2010/wordprocessingInk" xmlns:wne="http://schemas.microsoft.com/office/word/2006/wordml" xmlns:wps="http://schemas.microsoft.com/office/word/2010/wordprocessingShape" mc:Ignorable="w14 w15 w16se w16cid w16 w16cex w16sdtdh wp14">
+<w:endnotes xmlns:wpc="http://schemas.microsoft.com/office/word/2010/wordprocessingCanvas" xmlns:cx="http://schemas.microsoft.com/office/drawing/2014/chartex" xmlns:cx1="http://schemas.microsoft.com/office/drawing/2015/9/8/chartex" xmlns:cx2="http://schemas.microsoft.com/office/drawing/2015/10/21/chartex" xmlns:cx3="http://schemas.microsoft.com/office/drawing/2016/5/9/chartex" xmlns:cx4="http://schemas.microsoft.com/office/drawing/2016/5/10/chartex" xmlns:cx5="http://schemas.microsoft.com/office/drawing/2016/5/11/chartex" xmlns:cx6="http://schemas.microsoft.com/office/drawing/2016/5/12/chartex" xmlns:cx7="http://schemas.microsoft.com/office/drawing/2016/5/13/chartex" xmlns:cx8="http://schemas.microsoft.com/office/drawing/2016/5/14/chartex" xmlns:mc="http://schemas.openxmlformats.org/markup-compatibility/2006" xmlns:aink="http://schemas.microsoft.com/office/drawing/2016/ink" xmlns:am3d="http://schemas.microsoft.com/office/drawing/2017/model3d" xmlns:o="urn:schemas-microsoft-com:office:office" xmlns:oel="http://schemas.microsoft.com/office/2019/extlst" xmlns:r="http://schemas.openxmlformats.org/officeDocument/2006/relationships" xmlns:m="http://schemas.openxmlformats.org/officeDocument/2006/math" xmlns:v="urn:schemas-microsoft-com:vml" xmlns:wp14="http://schemas.microsoft.com/office/word/2010/wordprocessingDrawing" xmlns:wp="http://schemas.openxmlformats.org/drawingml/2006/wordprocessingDrawing" xmlns:w10="urn:schemas-microsoft-com:office:word" xmlns:w="http://schemas.openxmlformats.org/wordprocessingml/2006/main" xmlns:w14="http://schemas.microsoft.com/office/word/2010/wordml" xmlns:w15="http://schemas.microsoft.com/office/word/2012/wordml" xmlns:w16cex="http://schemas.microsoft.com/office/word/2018/wordml/cex" xmlns:w16cid="http://schemas.microsoft.com/office/word/2016/wordml/cid" xmlns:w16="http://schemas.microsoft.com/office/word/2018/wordml" xmlns:w16du="http://schemas.microsoft.com/office/word/2023/wordml/word16du" xmlns:w16sdtdh="http://schemas.microsoft.com/office/word/2020/wordml/sdtdatahash" xmlns:w16se="http://schemas.microsoft.com/office/word/2015/wordml/symex" xmlns:wpg="http://schemas.microsoft.com/office/word/2010/wordprocessingGroup" xmlns:wpi="http://schemas.microsoft.com/office/word/2010/wordprocessingInk" xmlns:wne="http://schemas.microsoft.com/office/word/2006/wordml" xmlns:wps="http://schemas.microsoft.com/office/word/2010/wordprocessingShape" mc:Ignorable="w14 w15 w16se w16cid w16 w16cex w16sdtdh w16du wp14">
   <w:endnote w:type="separator" w:id="-1">
     <w:p>
       <w:pPr>
@@ -1253,7 +3108,7 @@
 </file>
 
 <file path=word/footer1.xml><?xml version="1.0" encoding="utf-8"?>
-<w:ftr xmlns:wpc="http://schemas.microsoft.com/office/word/2010/wordprocessingCanvas" xmlns:cx="http://schemas.microsoft.com/office/drawing/2014/chartex" xmlns:cx1="http://schemas.microsoft.com/office/drawing/2015/9/8/chartex" xmlns:cx2="http://schemas.microsoft.com/office/drawing/2015/10/21/chartex" xmlns:cx3="http://schemas.microsoft.com/office/drawing/2016/5/9/chartex" xmlns:cx4="http://schemas.microsoft.com/office/drawing/2016/5/10/chartex" xmlns:cx5="http://schemas.microsoft.com/office/drawing/2016/5/11/chartex" xmlns:cx6="http://schemas.microsoft.com/office/drawing/2016/5/12/chartex" xmlns:cx7="http://schemas.microsoft.com/office/drawing/2016/5/13/chartex" xmlns:cx8="http://schemas.microsoft.com/office/drawing/2016/5/14/chartex" xmlns:mc="http://schemas.openxmlformats.org/markup-compatibility/2006" xmlns:aink="http://schemas.microsoft.com/office/drawing/2016/ink" xmlns:am3d="http://schemas.microsoft.com/office/drawing/2017/model3d" xmlns:o="urn:schemas-microsoft-com:office:office" xmlns:r="http://schemas.openxmlformats.org/officeDocument/2006/relationships" xmlns:m="http://schemas.openxmlformats.org/officeDocument/2006/math" xmlns:v="urn:schemas-microsoft-com:vml" xmlns:wp14="http://schemas.microsoft.com/office/word/2010/wordprocessingDrawing" xmlns:wp="http://schemas.openxmlformats.org/drawingml/2006/wordprocessingDrawing" xmlns:w10="urn:schemas-microsoft-com:office:word" xmlns:w="http://schemas.openxmlformats.org/wordprocessingml/2006/main" xmlns:w14="http://schemas.microsoft.com/office/word/2010/wordml" xmlns:w15="http://schemas.microsoft.com/office/word/2012/wordml" xmlns:w16cex="http://schemas.microsoft.com/office/word/2018/wordml/cex" xmlns:w16cid="http://schemas.microsoft.com/office/word/2016/wordml/cid" xmlns:w16="http://schemas.microsoft.com/office/word/2018/wordml" xmlns:w16sdtdh="http://schemas.microsoft.com/office/word/2020/wordml/sdtdatahash" xmlns:w16se="http://schemas.microsoft.com/office/word/2015/wordml/symex" xmlns:wpg="http://schemas.microsoft.com/office/word/2010/wordprocessingGroup" xmlns:wpi="http://schemas.microsoft.com/office/word/2010/wordprocessingInk" xmlns:wne="http://schemas.microsoft.com/office/word/2006/wordml" xmlns:wps="http://schemas.microsoft.com/office/word/2010/wordprocessingShape" mc:Ignorable="w14 w15 w16se w16cid w16 w16cex w16sdtdh wp14">
+<w:ftr xmlns:wpc="http://schemas.microsoft.com/office/word/2010/wordprocessingCanvas" xmlns:cx="http://schemas.microsoft.com/office/drawing/2014/chartex" xmlns:cx1="http://schemas.microsoft.com/office/drawing/2015/9/8/chartex" xmlns:cx2="http://schemas.microsoft.com/office/drawing/2015/10/21/chartex" xmlns:cx3="http://schemas.microsoft.com/office/drawing/2016/5/9/chartex" xmlns:cx4="http://schemas.microsoft.com/office/drawing/2016/5/10/chartex" xmlns:cx5="http://schemas.microsoft.com/office/drawing/2016/5/11/chartex" xmlns:cx6="http://schemas.microsoft.com/office/drawing/2016/5/12/chartex" xmlns:cx7="http://schemas.microsoft.com/office/drawing/2016/5/13/chartex" xmlns:cx8="http://schemas.microsoft.com/office/drawing/2016/5/14/chartex" xmlns:mc="http://schemas.openxmlformats.org/markup-compatibility/2006" xmlns:aink="http://schemas.microsoft.com/office/drawing/2016/ink" xmlns:am3d="http://schemas.microsoft.com/office/drawing/2017/model3d" xmlns:o="urn:schemas-microsoft-com:office:office" xmlns:oel="http://schemas.microsoft.com/office/2019/extlst" xmlns:r="http://schemas.openxmlformats.org/officeDocument/2006/relationships" xmlns:m="http://schemas.openxmlformats.org/officeDocument/2006/math" xmlns:v="urn:schemas-microsoft-com:vml" xmlns:wp14="http://schemas.microsoft.com/office/word/2010/wordprocessingDrawing" xmlns:wp="http://schemas.openxmlformats.org/drawingml/2006/wordprocessingDrawing" xmlns:w10="urn:schemas-microsoft-com:office:word" xmlns:w="http://schemas.openxmlformats.org/wordprocessingml/2006/main" xmlns:w14="http://schemas.microsoft.com/office/word/2010/wordml" xmlns:w15="http://schemas.microsoft.com/office/word/2012/wordml" xmlns:w16cex="http://schemas.microsoft.com/office/word/2018/wordml/cex" xmlns:w16cid="http://schemas.microsoft.com/office/word/2016/wordml/cid" xmlns:w16="http://schemas.microsoft.com/office/word/2018/wordml" xmlns:w16du="http://schemas.microsoft.com/office/word/2023/wordml/word16du" xmlns:w16sdtdh="http://schemas.microsoft.com/office/word/2020/wordml/sdtdatahash" xmlns:w16se="http://schemas.microsoft.com/office/word/2015/wordml/symex" xmlns:wpg="http://schemas.microsoft.com/office/word/2010/wordprocessingGroup" xmlns:wpi="http://schemas.microsoft.com/office/word/2010/wordprocessingInk" xmlns:wne="http://schemas.microsoft.com/office/word/2006/wordml" xmlns:wps="http://schemas.microsoft.com/office/word/2010/wordprocessingShape" mc:Ignorable="w14 w15 w16se w16cid w16 w16cex w16sdtdh w16du wp14">
   <w:p>
     <w:pPr>
       <w:pStyle w:val="Piedepgina"/>
@@ -1322,7 +3177,7 @@
 </file>
 
 <file path=word/footnotes.xml><?xml version="1.0" encoding="utf-8"?>
-<w:footnotes xmlns:wpc="http://schemas.microsoft.com/office/word/2010/wordprocessingCanvas" xmlns:cx="http://schemas.microsoft.com/office/drawing/2014/chartex" xmlns:cx1="http://schemas.microsoft.com/office/drawing/2015/9/8/chartex" xmlns:cx2="http://schemas.microsoft.com/office/drawing/2015/10/21/chartex" xmlns:cx3="http://schemas.microsoft.com/office/drawing/2016/5/9/chartex" xmlns:cx4="http://schemas.microsoft.com/office/drawing/2016/5/10/chartex" xmlns:cx5="http://schemas.microsoft.com/office/drawing/2016/5/11/chartex" xmlns:cx6="http://schemas.microsoft.com/office/drawing/2016/5/12/chartex" xmlns:cx7="http://schemas.microsoft.com/office/drawing/2016/5/13/chartex" xmlns:cx8="http://schemas.microsoft.com/office/drawing/2016/5/14/chartex" xmlns:mc="http://schemas.openxmlformats.org/markup-compatibility/2006" xmlns:aink="http://schemas.microsoft.com/office/drawing/2016/ink" xmlns:am3d="http://schemas.microsoft.com/office/drawing/2017/model3d" xmlns:o="urn:schemas-microsoft-com:office:office" xmlns:r="http://schemas.openxmlformats.org/officeDocument/2006/relationships" xmlns:m="http://schemas.openxmlformats.org/officeDocument/2006/math" xmlns:v="urn:schemas-microsoft-com:vml" xmlns:wp14="http://schemas.microsoft.com/office/word/2010/wordprocessingDrawing" xmlns:wp="http://schemas.openxmlformats.org/drawingml/2006/wordprocessingDrawing" xmlns:w10="urn:schemas-microsoft-com:office:word" xmlns:w="http://schemas.openxmlformats.org/wordprocessingml/2006/main" xmlns:w14="http://schemas.microsoft.com/office/word/2010/wordml" xmlns:w15="http://schemas.microsoft.com/office/word/2012/wordml" xmlns:w16cex="http://schemas.microsoft.com/office/word/2018/wordml/cex" xmlns:w16cid="http://schemas.microsoft.com/office/word/2016/wordml/cid" xmlns:w16="http://schemas.microsoft.com/office/word/2018/wordml" xmlns:w16sdtdh="http://schemas.microsoft.com/office/word/2020/wordml/sdtdatahash" xmlns:w16se="http://schemas.microsoft.com/office/word/2015/wordml/symex" xmlns:wpg="http://schemas.microsoft.com/office/word/2010/wordprocessingGroup" xmlns:wpi="http://schemas.microsoft.com/office/word/2010/wordprocessingInk" xmlns:wne="http://schemas.microsoft.com/office/word/2006/wordml" xmlns:wps="http://schemas.microsoft.com/office/word/2010/wordprocessingShape" mc:Ignorable="w14 w15 w16se w16cid w16 w16cex w16sdtdh wp14">
+<w:footnotes xmlns:wpc="http://schemas.microsoft.com/office/word/2010/wordprocessingCanvas" xmlns:cx="http://schemas.microsoft.com/office/drawing/2014/chartex" xmlns:cx1="http://schemas.microsoft.com/office/drawing/2015/9/8/chartex" xmlns:cx2="http://schemas.microsoft.com/office/drawing/2015/10/21/chartex" xmlns:cx3="http://schemas.microsoft.com/office/drawing/2016/5/9/chartex" xmlns:cx4="http://schemas.microsoft.com/office/drawing/2016/5/10/chartex" xmlns:cx5="http://schemas.microsoft.com/office/drawing/2016/5/11/chartex" xmlns:cx6="http://schemas.microsoft.com/office/drawing/2016/5/12/chartex" xmlns:cx7="http://schemas.microsoft.com/office/drawing/2016/5/13/chartex" xmlns:cx8="http://schemas.microsoft.com/office/drawing/2016/5/14/chartex" xmlns:mc="http://schemas.openxmlformats.org/markup-compatibility/2006" xmlns:aink="http://schemas.microsoft.com/office/drawing/2016/ink" xmlns:am3d="http://schemas.microsoft.com/office/drawing/2017/model3d" xmlns:o="urn:schemas-microsoft-com:office:office" xmlns:oel="http://schemas.microsoft.com/office/2019/extlst" xmlns:r="http://schemas.openxmlformats.org/officeDocument/2006/relationships" xmlns:m="http://schemas.openxmlformats.org/officeDocument/2006/math" xmlns:v="urn:schemas-microsoft-com:vml" xmlns:wp14="http://schemas.microsoft.com/office/word/2010/wordprocessingDrawing" xmlns:wp="http://schemas.openxmlformats.org/drawingml/2006/wordprocessingDrawing" xmlns:w10="urn:schemas-microsoft-com:office:word" xmlns:w="http://schemas.openxmlformats.org/wordprocessingml/2006/main" xmlns:w14="http://schemas.microsoft.com/office/word/2010/wordml" xmlns:w15="http://schemas.microsoft.com/office/word/2012/wordml" xmlns:w16cex="http://schemas.microsoft.com/office/word/2018/wordml/cex" xmlns:w16cid="http://schemas.microsoft.com/office/word/2016/wordml/cid" xmlns:w16="http://schemas.microsoft.com/office/word/2018/wordml" xmlns:w16du="http://schemas.microsoft.com/office/word/2023/wordml/word16du" xmlns:w16sdtdh="http://schemas.microsoft.com/office/word/2020/wordml/sdtdatahash" xmlns:w16se="http://schemas.microsoft.com/office/word/2015/wordml/symex" xmlns:wpg="http://schemas.microsoft.com/office/word/2010/wordprocessingGroup" xmlns:wpi="http://schemas.microsoft.com/office/word/2010/wordprocessingInk" xmlns:wne="http://schemas.microsoft.com/office/word/2006/wordml" xmlns:wps="http://schemas.microsoft.com/office/word/2010/wordprocessingShape" mc:Ignorable="w14 w15 w16se w16cid w16 w16cex w16sdtdh w16du wp14">
   <w:footnote w:type="separator" w:id="-1">
     <w:p>
       <w:pPr>
@@ -1347,7 +3202,7 @@
 </file>
 
 <file path=word/header1.xml><?xml version="1.0" encoding="utf-8"?>
-<w:hdr xmlns:wpc="http://schemas.microsoft.com/office/word/2010/wordprocessingCanvas" xmlns:cx="http://schemas.microsoft.com/office/drawing/2014/chartex" xmlns:cx1="http://schemas.microsoft.com/office/drawing/2015/9/8/chartex" xmlns:cx2="http://schemas.microsoft.com/office/drawing/2015/10/21/chartex" xmlns:cx3="http://schemas.microsoft.com/office/drawing/2016/5/9/chartex" xmlns:cx4="http://schemas.microsoft.com/office/drawing/2016/5/10/chartex" xmlns:cx5="http://schemas.microsoft.com/office/drawing/2016/5/11/chartex" xmlns:cx6="http://schemas.microsoft.com/office/drawing/2016/5/12/chartex" xmlns:cx7="http://schemas.microsoft.com/office/drawing/2016/5/13/chartex" xmlns:cx8="http://schemas.microsoft.com/office/drawing/2016/5/14/chartex" xmlns:mc="http://schemas.openxmlformats.org/markup-compatibility/2006" xmlns:aink="http://schemas.microsoft.com/office/drawing/2016/ink" xmlns:am3d="http://schemas.microsoft.com/office/drawing/2017/model3d" xmlns:o="urn:schemas-microsoft-com:office:office" xmlns:r="http://schemas.openxmlformats.org/officeDocument/2006/relationships" xmlns:m="http://schemas.openxmlformats.org/officeDocument/2006/math" xmlns:v="urn:schemas-microsoft-com:vml" xmlns:wp14="http://schemas.microsoft.com/office/word/2010/wordprocessingDrawing" xmlns:wp="http://schemas.openxmlformats.org/drawingml/2006/wordprocessingDrawing" xmlns:w10="urn:schemas-microsoft-com:office:word" xmlns:w="http://schemas.openxmlformats.org/wordprocessingml/2006/main" xmlns:w14="http://schemas.microsoft.com/office/word/2010/wordml" xmlns:w15="http://schemas.microsoft.com/office/word/2012/wordml" xmlns:w16cex="http://schemas.microsoft.com/office/word/2018/wordml/cex" xmlns:w16cid="http://schemas.microsoft.com/office/word/2016/wordml/cid" xmlns:w16="http://schemas.microsoft.com/office/word/2018/wordml" xmlns:w16sdtdh="http://schemas.microsoft.com/office/word/2020/wordml/sdtdatahash" xmlns:w16se="http://schemas.microsoft.com/office/word/2015/wordml/symex" xmlns:wpg="http://schemas.microsoft.com/office/word/2010/wordprocessingGroup" xmlns:wpi="http://schemas.microsoft.com/office/word/2010/wordprocessingInk" xmlns:wne="http://schemas.microsoft.com/office/word/2006/wordml" xmlns:wps="http://schemas.microsoft.com/office/word/2010/wordprocessingShape" mc:Ignorable="w14 w15 w16se w16cid w16 w16cex w16sdtdh wp14">
+<w:hdr xmlns:wpc="http://schemas.microsoft.com/office/word/2010/wordprocessingCanvas" xmlns:cx="http://schemas.microsoft.com/office/drawing/2014/chartex" xmlns:cx1="http://schemas.microsoft.com/office/drawing/2015/9/8/chartex" xmlns:cx2="http://schemas.microsoft.com/office/drawing/2015/10/21/chartex" xmlns:cx3="http://schemas.microsoft.com/office/drawing/2016/5/9/chartex" xmlns:cx4="http://schemas.microsoft.com/office/drawing/2016/5/10/chartex" xmlns:cx5="http://schemas.microsoft.com/office/drawing/2016/5/11/chartex" xmlns:cx6="http://schemas.microsoft.com/office/drawing/2016/5/12/chartex" xmlns:cx7="http://schemas.microsoft.com/office/drawing/2016/5/13/chartex" xmlns:cx8="http://schemas.microsoft.com/office/drawing/2016/5/14/chartex" xmlns:mc="http://schemas.openxmlformats.org/markup-compatibility/2006" xmlns:aink="http://schemas.microsoft.com/office/drawing/2016/ink" xmlns:am3d="http://schemas.microsoft.com/office/drawing/2017/model3d" xmlns:o="urn:schemas-microsoft-com:office:office" xmlns:oel="http://schemas.microsoft.com/office/2019/extlst" xmlns:r="http://schemas.openxmlformats.org/officeDocument/2006/relationships" xmlns:m="http://schemas.openxmlformats.org/officeDocument/2006/math" xmlns:v="urn:schemas-microsoft-com:vml" xmlns:wp14="http://schemas.microsoft.com/office/word/2010/wordprocessingDrawing" xmlns:wp="http://schemas.openxmlformats.org/drawingml/2006/wordprocessingDrawing" xmlns:w10="urn:schemas-microsoft-com:office:word" xmlns:w="http://schemas.openxmlformats.org/wordprocessingml/2006/main" xmlns:w14="http://schemas.microsoft.com/office/word/2010/wordml" xmlns:w15="http://schemas.microsoft.com/office/word/2012/wordml" xmlns:w16cex="http://schemas.microsoft.com/office/word/2018/wordml/cex" xmlns:w16cid="http://schemas.microsoft.com/office/word/2016/wordml/cid" xmlns:w16="http://schemas.microsoft.com/office/word/2018/wordml" xmlns:w16du="http://schemas.microsoft.com/office/word/2023/wordml/word16du" xmlns:w16sdtdh="http://schemas.microsoft.com/office/word/2020/wordml/sdtdatahash" xmlns:w16se="http://schemas.microsoft.com/office/word/2015/wordml/symex" xmlns:wpg="http://schemas.microsoft.com/office/word/2010/wordprocessingGroup" xmlns:wpi="http://schemas.microsoft.com/office/word/2010/wordprocessingInk" xmlns:wne="http://schemas.microsoft.com/office/word/2006/wordml" xmlns:wps="http://schemas.microsoft.com/office/word/2010/wordprocessingShape" mc:Ignorable="w14 w15 w16se w16cid w16 w16cex w16sdtdh w16du wp14">
   <w:tbl>
     <w:tblPr>
       <w:tblW w:w="0" w:type="auto"/>
@@ -1374,26 +3229,19 @@
               <w:tab w:val="clear" w:pos="8504"/>
               <w:tab w:val="left" w:pos="6377"/>
             </w:tabs>
-            <w:rPr>
-              <w:noProof/>
-            </w:rPr>
           </w:pPr>
           <w:r>
-            <w:rPr>
-              <w:noProof/>
-            </w:rPr>
             <w:pict w14:anchorId="25E9F094">
               <v:shapetype id="_x0000_t6" coordsize="21600,21600" o:spt="6" path="m,l,21600r21600,xe">
                 <v:stroke joinstyle="miter"/>
                 <v:path gradientshapeok="t" o:connecttype="custom" o:connectlocs="0,0;0,10800;0,21600;10800,21600;21600,21600;10800,10800" textboxrect="1800,12600,12600,19800"/>
               </v:shapetype>
-              <v:shape id="1 Triángulo rectángulo" o:spid="_x0000_s2049" type="#_x0000_t6" style="position:absolute;margin-left:426pt;margin-top:-34.65pt;width:91.3pt;height:77.25pt;flip:x y;z-index:1;visibility:visible;mso-width-relative:margin;mso-height-relative:margin;v-text-anchor:middle" fillcolor="#8eaadb" strokecolor="#2f5496" strokeweight="2pt"/>
+              <v:shape id="1 Triángulo rectángulo" o:spid="_x0000_s1025" type="#_x0000_t6" style="position:absolute;margin-left:426pt;margin-top:-34.65pt;width:91.3pt;height:77.25pt;flip:x y;z-index:1;visibility:visible;mso-width-relative:margin;mso-height-relative:margin;v-text-anchor:middle" fillcolor="#8eaadb" strokecolor="#2f5496" strokeweight="2pt"/>
             </w:pict>
           </w:r>
           <w:r>
             <w:rPr>
               <w:rFonts w:ascii="Trebuchet MS" w:hAnsi="Trebuchet MS"/>
-              <w:noProof/>
               <w:sz w:val="18"/>
               <w:szCs w:val="18"/>
             </w:rPr>
@@ -1417,7 +3265,7 @@
                 <v:path o:extrusionok="f" gradientshapeok="t" o:connecttype="rect"/>
                 <o:lock v:ext="edit" aspectratio="t"/>
               </v:shapetype>
-              <v:shape id="_x0000_i1026" type="#_x0000_t75" alt="Imagen que contiene Forma&#10;&#10;Descripción generada automáticamente" style="width:62.3pt;height:43.3pt;visibility:visible">
+              <v:shape id="_x0000_i1038" type="#_x0000_t75" alt="Imagen que contiene Forma&#10;&#10;Descripción generada automáticamente" style="width:63pt;height:43.5pt;visibility:visible">
                 <v:imagedata r:id="rId1" o:title="Imagen que contiene Forma&#10;&#10;Descripción generada automáticamente"/>
               </v:shape>
             </w:pict>
@@ -1439,14 +3287,8 @@
               <w:tab w:val="left" w:pos="6377"/>
             </w:tabs>
             <w:jc w:val="right"/>
-            <w:rPr>
-              <w:noProof/>
-            </w:rPr>
           </w:pPr>
           <w:r>
-            <w:rPr>
-              <w:noProof/>
-            </w:rPr>
             <w:t>&lt;TÍTULO DEL PROYECTO&gt;</w:t>
           </w:r>
         </w:p>
@@ -1463,9 +3305,6 @@
       </w:tabs>
     </w:pPr>
     <w:r>
-      <w:rPr>
-        <w:noProof/>
-      </w:rPr>
       <w:tab/>
     </w:r>
   </w:p>
@@ -1473,7 +3312,7 @@
 </file>
 
 <file path=word/numbering.xml><?xml version="1.0" encoding="utf-8"?>
-<w:numbering xmlns:wpc="http://schemas.microsoft.com/office/word/2010/wordprocessingCanvas" xmlns:cx="http://schemas.microsoft.com/office/drawing/2014/chartex" xmlns:cx1="http://schemas.microsoft.com/office/drawing/2015/9/8/chartex" xmlns:cx2="http://schemas.microsoft.com/office/drawing/2015/10/21/chartex" xmlns:cx3="http://schemas.microsoft.com/office/drawing/2016/5/9/chartex" xmlns:cx4="http://schemas.microsoft.com/office/drawing/2016/5/10/chartex" xmlns:cx5="http://schemas.microsoft.com/office/drawing/2016/5/11/chartex" xmlns:cx6="http://schemas.microsoft.com/office/drawing/2016/5/12/chartex" xmlns:cx7="http://schemas.microsoft.com/office/drawing/2016/5/13/chartex" xmlns:cx8="http://schemas.microsoft.com/office/drawing/2016/5/14/chartex" xmlns:mc="http://schemas.openxmlformats.org/markup-compatibility/2006" xmlns:aink="http://schemas.microsoft.com/office/drawing/2016/ink" xmlns:am3d="http://schemas.microsoft.com/office/drawing/2017/model3d" xmlns:o="urn:schemas-microsoft-com:office:office" xmlns:r="http://schemas.openxmlformats.org/officeDocument/2006/relationships" xmlns:m="http://schemas.openxmlformats.org/officeDocument/2006/math" xmlns:v="urn:schemas-microsoft-com:vml" xmlns:wp14="http://schemas.microsoft.com/office/word/2010/wordprocessingDrawing" xmlns:wp="http://schemas.openxmlformats.org/drawingml/2006/wordprocessingDrawing" xmlns:w10="urn:schemas-microsoft-com:office:word" xmlns:w="http://schemas.openxmlformats.org/wordprocessingml/2006/main" xmlns:w14="http://schemas.microsoft.com/office/word/2010/wordml" xmlns:w15="http://schemas.microsoft.com/office/word/2012/wordml" xmlns:w16cex="http://schemas.microsoft.com/office/word/2018/wordml/cex" xmlns:w16cid="http://schemas.microsoft.com/office/word/2016/wordml/cid" xmlns:w16="http://schemas.microsoft.com/office/word/2018/wordml" xmlns:w16sdtdh="http://schemas.microsoft.com/office/word/2020/wordml/sdtdatahash" xmlns:w16se="http://schemas.microsoft.com/office/word/2015/wordml/symex" xmlns:wpg="http://schemas.microsoft.com/office/word/2010/wordprocessingGroup" xmlns:wpi="http://schemas.microsoft.com/office/word/2010/wordprocessingInk" xmlns:wne="http://schemas.microsoft.com/office/word/2006/wordml" xmlns:wps="http://schemas.microsoft.com/office/word/2010/wordprocessingShape" mc:Ignorable="w14 w15 w16se w16cid w16 w16cex w16sdtdh wp14">
+<w:numbering xmlns:wpc="http://schemas.microsoft.com/office/word/2010/wordprocessingCanvas" xmlns:cx="http://schemas.microsoft.com/office/drawing/2014/chartex" xmlns:cx1="http://schemas.microsoft.com/office/drawing/2015/9/8/chartex" xmlns:cx2="http://schemas.microsoft.com/office/drawing/2015/10/21/chartex" xmlns:cx3="http://schemas.microsoft.com/office/drawing/2016/5/9/chartex" xmlns:cx4="http://schemas.microsoft.com/office/drawing/2016/5/10/chartex" xmlns:cx5="http://schemas.microsoft.com/office/drawing/2016/5/11/chartex" xmlns:cx6="http://schemas.microsoft.com/office/drawing/2016/5/12/chartex" xmlns:cx7="http://schemas.microsoft.com/office/drawing/2016/5/13/chartex" xmlns:cx8="http://schemas.microsoft.com/office/drawing/2016/5/14/chartex" xmlns:mc="http://schemas.openxmlformats.org/markup-compatibility/2006" xmlns:aink="http://schemas.microsoft.com/office/drawing/2016/ink" xmlns:am3d="http://schemas.microsoft.com/office/drawing/2017/model3d" xmlns:o="urn:schemas-microsoft-com:office:office" xmlns:oel="http://schemas.microsoft.com/office/2019/extlst" xmlns:r="http://schemas.openxmlformats.org/officeDocument/2006/relationships" xmlns:m="http://schemas.openxmlformats.org/officeDocument/2006/math" xmlns:v="urn:schemas-microsoft-com:vml" xmlns:wp14="http://schemas.microsoft.com/office/word/2010/wordprocessingDrawing" xmlns:wp="http://schemas.openxmlformats.org/drawingml/2006/wordprocessingDrawing" xmlns:w10="urn:schemas-microsoft-com:office:word" xmlns:w="http://schemas.openxmlformats.org/wordprocessingml/2006/main" xmlns:w14="http://schemas.microsoft.com/office/word/2010/wordml" xmlns:w15="http://schemas.microsoft.com/office/word/2012/wordml" xmlns:w16cex="http://schemas.microsoft.com/office/word/2018/wordml/cex" xmlns:w16cid="http://schemas.microsoft.com/office/word/2016/wordml/cid" xmlns:w16="http://schemas.microsoft.com/office/word/2018/wordml" xmlns:w16du="http://schemas.microsoft.com/office/word/2023/wordml/word16du" xmlns:w16sdtdh="http://schemas.microsoft.com/office/word/2020/wordml/sdtdatahash" xmlns:w16se="http://schemas.microsoft.com/office/word/2015/wordml/symex" xmlns:wpg="http://schemas.microsoft.com/office/word/2010/wordprocessingGroup" xmlns:wpi="http://schemas.microsoft.com/office/word/2010/wordprocessingInk" xmlns:wne="http://schemas.microsoft.com/office/word/2006/wordml" xmlns:wps="http://schemas.microsoft.com/office/word/2010/wordprocessingShape" mc:Ignorable="w14 w15 w16se w16cid w16 w16cex w16sdtdh w16du wp14">
   <w:abstractNum w:abstractNumId="0" w15:restartNumberingAfterBreak="0">
     <w:nsid w:val="0F0F6ECA"/>
     <w:multiLevelType w:val="hybridMultilevel"/>
@@ -1564,6 +3403,92 @@
     </w:lvl>
   </w:abstractNum>
   <w:abstractNum w:abstractNumId="1" w15:restartNumberingAfterBreak="0">
+    <w:nsid w:val="253479DC"/>
+    <w:multiLevelType w:val="hybridMultilevel"/>
+    <w:tmpl w:val="650E3BBA"/>
+    <w:lvl w:ilvl="0" w:tplc="0C0A0013">
+      <w:start w:val="1"/>
+      <w:numFmt w:val="upperRoman"/>
+      <w:lvlText w:val="%1."/>
+      <w:lvlJc w:val="right"/>
+      <w:pPr>
+        <w:ind w:left="2218" w:hanging="360"/>
+      </w:pPr>
+    </w:lvl>
+    <w:lvl w:ilvl="1" w:tplc="0C0A0019">
+      <w:start w:val="1"/>
+      <w:numFmt w:val="lowerLetter"/>
+      <w:lvlText w:val="%2."/>
+      <w:lvlJc w:val="left"/>
+      <w:pPr>
+        <w:ind w:left="2938" w:hanging="360"/>
+      </w:pPr>
+    </w:lvl>
+    <w:lvl w:ilvl="2" w:tplc="0C0A001B" w:tentative="1">
+      <w:start w:val="1"/>
+      <w:numFmt w:val="lowerRoman"/>
+      <w:lvlText w:val="%3."/>
+      <w:lvlJc w:val="right"/>
+      <w:pPr>
+        <w:ind w:left="3658" w:hanging="180"/>
+      </w:pPr>
+    </w:lvl>
+    <w:lvl w:ilvl="3" w:tplc="0C0A000F" w:tentative="1">
+      <w:start w:val="1"/>
+      <w:numFmt w:val="decimal"/>
+      <w:lvlText w:val="%4."/>
+      <w:lvlJc w:val="left"/>
+      <w:pPr>
+        <w:ind w:left="4378" w:hanging="360"/>
+      </w:pPr>
+    </w:lvl>
+    <w:lvl w:ilvl="4" w:tplc="0C0A0019" w:tentative="1">
+      <w:start w:val="1"/>
+      <w:numFmt w:val="lowerLetter"/>
+      <w:lvlText w:val="%5."/>
+      <w:lvlJc w:val="left"/>
+      <w:pPr>
+        <w:ind w:left="5098" w:hanging="360"/>
+      </w:pPr>
+    </w:lvl>
+    <w:lvl w:ilvl="5" w:tplc="0C0A001B" w:tentative="1">
+      <w:start w:val="1"/>
+      <w:numFmt w:val="lowerRoman"/>
+      <w:lvlText w:val="%6."/>
+      <w:lvlJc w:val="right"/>
+      <w:pPr>
+        <w:ind w:left="5818" w:hanging="180"/>
+      </w:pPr>
+    </w:lvl>
+    <w:lvl w:ilvl="6" w:tplc="0C0A000F" w:tentative="1">
+      <w:start w:val="1"/>
+      <w:numFmt w:val="decimal"/>
+      <w:lvlText w:val="%7."/>
+      <w:lvlJc w:val="left"/>
+      <w:pPr>
+        <w:ind w:left="6538" w:hanging="360"/>
+      </w:pPr>
+    </w:lvl>
+    <w:lvl w:ilvl="7" w:tplc="0C0A0019" w:tentative="1">
+      <w:start w:val="1"/>
+      <w:numFmt w:val="lowerLetter"/>
+      <w:lvlText w:val="%8."/>
+      <w:lvlJc w:val="left"/>
+      <w:pPr>
+        <w:ind w:left="7258" w:hanging="360"/>
+      </w:pPr>
+    </w:lvl>
+    <w:lvl w:ilvl="8" w:tplc="0C0A001B" w:tentative="1">
+      <w:start w:val="1"/>
+      <w:numFmt w:val="lowerRoman"/>
+      <w:lvlText w:val="%9."/>
+      <w:lvlJc w:val="right"/>
+      <w:pPr>
+        <w:ind w:left="7978" w:hanging="180"/>
+      </w:pPr>
+    </w:lvl>
+  </w:abstractNum>
+  <w:abstractNum w:abstractNumId="2" w15:restartNumberingAfterBreak="0">
     <w:nsid w:val="2AC5722C"/>
     <w:multiLevelType w:val="hybridMultilevel"/>
     <w:tmpl w:val="E36681F4"/>
@@ -1675,7 +3600,93 @@
       </w:pPr>
     </w:lvl>
   </w:abstractNum>
-  <w:abstractNum w:abstractNumId="2" w15:restartNumberingAfterBreak="0">
+  <w:abstractNum w:abstractNumId="3" w15:restartNumberingAfterBreak="0">
+    <w:nsid w:val="4B763DE5"/>
+    <w:multiLevelType w:val="hybridMultilevel"/>
+    <w:tmpl w:val="770CA27E"/>
+    <w:lvl w:ilvl="0" w:tplc="0C0A0019">
+      <w:start w:val="1"/>
+      <w:numFmt w:val="lowerLetter"/>
+      <w:lvlText w:val="%1."/>
+      <w:lvlJc w:val="left"/>
+      <w:pPr>
+        <w:ind w:left="2135" w:hanging="360"/>
+      </w:pPr>
+    </w:lvl>
+    <w:lvl w:ilvl="1" w:tplc="0C0A0019" w:tentative="1">
+      <w:start w:val="1"/>
+      <w:numFmt w:val="lowerLetter"/>
+      <w:lvlText w:val="%2."/>
+      <w:lvlJc w:val="left"/>
+      <w:pPr>
+        <w:ind w:left="2855" w:hanging="360"/>
+      </w:pPr>
+    </w:lvl>
+    <w:lvl w:ilvl="2" w:tplc="0C0A001B" w:tentative="1">
+      <w:start w:val="1"/>
+      <w:numFmt w:val="lowerRoman"/>
+      <w:lvlText w:val="%3."/>
+      <w:lvlJc w:val="right"/>
+      <w:pPr>
+        <w:ind w:left="3575" w:hanging="180"/>
+      </w:pPr>
+    </w:lvl>
+    <w:lvl w:ilvl="3" w:tplc="0C0A000F" w:tentative="1">
+      <w:start w:val="1"/>
+      <w:numFmt w:val="decimal"/>
+      <w:lvlText w:val="%4."/>
+      <w:lvlJc w:val="left"/>
+      <w:pPr>
+        <w:ind w:left="4295" w:hanging="360"/>
+      </w:pPr>
+    </w:lvl>
+    <w:lvl w:ilvl="4" w:tplc="0C0A0019" w:tentative="1">
+      <w:start w:val="1"/>
+      <w:numFmt w:val="lowerLetter"/>
+      <w:lvlText w:val="%5."/>
+      <w:lvlJc w:val="left"/>
+      <w:pPr>
+        <w:ind w:left="5015" w:hanging="360"/>
+      </w:pPr>
+    </w:lvl>
+    <w:lvl w:ilvl="5" w:tplc="0C0A001B" w:tentative="1">
+      <w:start w:val="1"/>
+      <w:numFmt w:val="lowerRoman"/>
+      <w:lvlText w:val="%6."/>
+      <w:lvlJc w:val="right"/>
+      <w:pPr>
+        <w:ind w:left="5735" w:hanging="180"/>
+      </w:pPr>
+    </w:lvl>
+    <w:lvl w:ilvl="6" w:tplc="0C0A000F" w:tentative="1">
+      <w:start w:val="1"/>
+      <w:numFmt w:val="decimal"/>
+      <w:lvlText w:val="%7."/>
+      <w:lvlJc w:val="left"/>
+      <w:pPr>
+        <w:ind w:left="6455" w:hanging="360"/>
+      </w:pPr>
+    </w:lvl>
+    <w:lvl w:ilvl="7" w:tplc="0C0A0019" w:tentative="1">
+      <w:start w:val="1"/>
+      <w:numFmt w:val="lowerLetter"/>
+      <w:lvlText w:val="%8."/>
+      <w:lvlJc w:val="left"/>
+      <w:pPr>
+        <w:ind w:left="7175" w:hanging="360"/>
+      </w:pPr>
+    </w:lvl>
+    <w:lvl w:ilvl="8" w:tplc="0C0A001B" w:tentative="1">
+      <w:start w:val="1"/>
+      <w:numFmt w:val="lowerRoman"/>
+      <w:lvlText w:val="%9."/>
+      <w:lvlJc w:val="right"/>
+      <w:pPr>
+        <w:ind w:left="7895" w:hanging="180"/>
+      </w:pPr>
+    </w:lvl>
+  </w:abstractNum>
+  <w:abstractNum w:abstractNumId="4" w15:restartNumberingAfterBreak="0">
     <w:nsid w:val="4BD44D54"/>
     <w:multiLevelType w:val="multilevel"/>
     <w:tmpl w:val="FE00D520"/>
@@ -1774,7 +3785,179 @@
       </w:pPr>
     </w:lvl>
   </w:abstractNum>
-  <w:abstractNum w:abstractNumId="3" w15:restartNumberingAfterBreak="0">
+  <w:abstractNum w:abstractNumId="5" w15:restartNumberingAfterBreak="0">
+    <w:nsid w:val="54557AD6"/>
+    <w:multiLevelType w:val="hybridMultilevel"/>
+    <w:tmpl w:val="28BE874E"/>
+    <w:lvl w:ilvl="0" w:tplc="0C0A0013">
+      <w:start w:val="1"/>
+      <w:numFmt w:val="upperRoman"/>
+      <w:lvlText w:val="%1."/>
+      <w:lvlJc w:val="right"/>
+      <w:pPr>
+        <w:ind w:left="2218" w:hanging="360"/>
+      </w:pPr>
+    </w:lvl>
+    <w:lvl w:ilvl="1" w:tplc="0C0A0019">
+      <w:start w:val="1"/>
+      <w:numFmt w:val="lowerLetter"/>
+      <w:lvlText w:val="%2."/>
+      <w:lvlJc w:val="left"/>
+      <w:pPr>
+        <w:ind w:left="2938" w:hanging="360"/>
+      </w:pPr>
+    </w:lvl>
+    <w:lvl w:ilvl="2" w:tplc="0C0A001B" w:tentative="1">
+      <w:start w:val="1"/>
+      <w:numFmt w:val="lowerRoman"/>
+      <w:lvlText w:val="%3."/>
+      <w:lvlJc w:val="right"/>
+      <w:pPr>
+        <w:ind w:left="3658" w:hanging="180"/>
+      </w:pPr>
+    </w:lvl>
+    <w:lvl w:ilvl="3" w:tplc="0C0A000F" w:tentative="1">
+      <w:start w:val="1"/>
+      <w:numFmt w:val="decimal"/>
+      <w:lvlText w:val="%4."/>
+      <w:lvlJc w:val="left"/>
+      <w:pPr>
+        <w:ind w:left="4378" w:hanging="360"/>
+      </w:pPr>
+    </w:lvl>
+    <w:lvl w:ilvl="4" w:tplc="0C0A0019" w:tentative="1">
+      <w:start w:val="1"/>
+      <w:numFmt w:val="lowerLetter"/>
+      <w:lvlText w:val="%5."/>
+      <w:lvlJc w:val="left"/>
+      <w:pPr>
+        <w:ind w:left="5098" w:hanging="360"/>
+      </w:pPr>
+    </w:lvl>
+    <w:lvl w:ilvl="5" w:tplc="0C0A001B" w:tentative="1">
+      <w:start w:val="1"/>
+      <w:numFmt w:val="lowerRoman"/>
+      <w:lvlText w:val="%6."/>
+      <w:lvlJc w:val="right"/>
+      <w:pPr>
+        <w:ind w:left="5818" w:hanging="180"/>
+      </w:pPr>
+    </w:lvl>
+    <w:lvl w:ilvl="6" w:tplc="0C0A000F" w:tentative="1">
+      <w:start w:val="1"/>
+      <w:numFmt w:val="decimal"/>
+      <w:lvlText w:val="%7."/>
+      <w:lvlJc w:val="left"/>
+      <w:pPr>
+        <w:ind w:left="6538" w:hanging="360"/>
+      </w:pPr>
+    </w:lvl>
+    <w:lvl w:ilvl="7" w:tplc="0C0A0019" w:tentative="1">
+      <w:start w:val="1"/>
+      <w:numFmt w:val="lowerLetter"/>
+      <w:lvlText w:val="%8."/>
+      <w:lvlJc w:val="left"/>
+      <w:pPr>
+        <w:ind w:left="7258" w:hanging="360"/>
+      </w:pPr>
+    </w:lvl>
+    <w:lvl w:ilvl="8" w:tplc="0C0A001B" w:tentative="1">
+      <w:start w:val="1"/>
+      <w:numFmt w:val="lowerRoman"/>
+      <w:lvlText w:val="%9."/>
+      <w:lvlJc w:val="right"/>
+      <w:pPr>
+        <w:ind w:left="7978" w:hanging="180"/>
+      </w:pPr>
+    </w:lvl>
+  </w:abstractNum>
+  <w:abstractNum w:abstractNumId="6" w15:restartNumberingAfterBreak="0">
+    <w:nsid w:val="55A973A0"/>
+    <w:multiLevelType w:val="hybridMultilevel"/>
+    <w:tmpl w:val="2F0AE75C"/>
+    <w:lvl w:ilvl="0" w:tplc="0C0A0019">
+      <w:start w:val="1"/>
+      <w:numFmt w:val="lowerLetter"/>
+      <w:lvlText w:val="%1."/>
+      <w:lvlJc w:val="left"/>
+      <w:pPr>
+        <w:ind w:left="2135" w:hanging="360"/>
+      </w:pPr>
+    </w:lvl>
+    <w:lvl w:ilvl="1" w:tplc="0C0A0019" w:tentative="1">
+      <w:start w:val="1"/>
+      <w:numFmt w:val="lowerLetter"/>
+      <w:lvlText w:val="%2."/>
+      <w:lvlJc w:val="left"/>
+      <w:pPr>
+        <w:ind w:left="2855" w:hanging="360"/>
+      </w:pPr>
+    </w:lvl>
+    <w:lvl w:ilvl="2" w:tplc="0C0A001B" w:tentative="1">
+      <w:start w:val="1"/>
+      <w:numFmt w:val="lowerRoman"/>
+      <w:lvlText w:val="%3."/>
+      <w:lvlJc w:val="right"/>
+      <w:pPr>
+        <w:ind w:left="3575" w:hanging="180"/>
+      </w:pPr>
+    </w:lvl>
+    <w:lvl w:ilvl="3" w:tplc="0C0A000F" w:tentative="1">
+      <w:start w:val="1"/>
+      <w:numFmt w:val="decimal"/>
+      <w:lvlText w:val="%4."/>
+      <w:lvlJc w:val="left"/>
+      <w:pPr>
+        <w:ind w:left="4295" w:hanging="360"/>
+      </w:pPr>
+    </w:lvl>
+    <w:lvl w:ilvl="4" w:tplc="0C0A0019" w:tentative="1">
+      <w:start w:val="1"/>
+      <w:numFmt w:val="lowerLetter"/>
+      <w:lvlText w:val="%5."/>
+      <w:lvlJc w:val="left"/>
+      <w:pPr>
+        <w:ind w:left="5015" w:hanging="360"/>
+      </w:pPr>
+    </w:lvl>
+    <w:lvl w:ilvl="5" w:tplc="0C0A001B" w:tentative="1">
+      <w:start w:val="1"/>
+      <w:numFmt w:val="lowerRoman"/>
+      <w:lvlText w:val="%6."/>
+      <w:lvlJc w:val="right"/>
+      <w:pPr>
+        <w:ind w:left="5735" w:hanging="180"/>
+      </w:pPr>
+    </w:lvl>
+    <w:lvl w:ilvl="6" w:tplc="0C0A000F" w:tentative="1">
+      <w:start w:val="1"/>
+      <w:numFmt w:val="decimal"/>
+      <w:lvlText w:val="%7."/>
+      <w:lvlJc w:val="left"/>
+      <w:pPr>
+        <w:ind w:left="6455" w:hanging="360"/>
+      </w:pPr>
+    </w:lvl>
+    <w:lvl w:ilvl="7" w:tplc="0C0A0019" w:tentative="1">
+      <w:start w:val="1"/>
+      <w:numFmt w:val="lowerLetter"/>
+      <w:lvlText w:val="%8."/>
+      <w:lvlJc w:val="left"/>
+      <w:pPr>
+        <w:ind w:left="7175" w:hanging="360"/>
+      </w:pPr>
+    </w:lvl>
+    <w:lvl w:ilvl="8" w:tplc="0C0A001B" w:tentative="1">
+      <w:start w:val="1"/>
+      <w:numFmt w:val="lowerRoman"/>
+      <w:lvlText w:val="%9."/>
+      <w:lvlJc w:val="right"/>
+      <w:pPr>
+        <w:ind w:left="7895" w:hanging="180"/>
+      </w:pPr>
+    </w:lvl>
+  </w:abstractNum>
+  <w:abstractNum w:abstractNumId="7" w15:restartNumberingAfterBreak="0">
     <w:nsid w:val="5F80796C"/>
     <w:multiLevelType w:val="hybridMultilevel"/>
     <w:tmpl w:val="F6164CBA"/>
@@ -1886,34 +4069,120 @@
       </w:pPr>
     </w:lvl>
   </w:abstractNum>
-  <w:abstractNum w:abstractNumId="4" w15:restartNumberingAfterBreak="0">
-    <w:nsid w:val="73722FE0"/>
+  <w:abstractNum w:abstractNumId="8" w15:restartNumberingAfterBreak="0">
+    <w:nsid w:val="6527469E"/>
     <w:multiLevelType w:val="hybridMultilevel"/>
-    <w:tmpl w:val="9138B824"/>
-    <w:lvl w:ilvl="0" w:tplc="0C0A000F">
-      <w:start w:val="1"/>
-      <w:numFmt w:val="decimal"/>
+    <w:tmpl w:val="DB500662"/>
+    <w:lvl w:ilvl="0" w:tplc="0C0A0019">
+      <w:start w:val="1"/>
+      <w:numFmt w:val="lowerLetter"/>
       <w:lvlText w:val="%1."/>
       <w:lvlJc w:val="left"/>
       <w:pPr>
-        <w:ind w:left="778" w:hanging="360"/>
-      </w:pPr>
-    </w:lvl>
-    <w:lvl w:ilvl="1" w:tplc="0C0A0019">
+        <w:ind w:left="720" w:hanging="360"/>
+      </w:pPr>
+    </w:lvl>
+    <w:lvl w:ilvl="1" w:tplc="0C0A0019" w:tentative="1">
       <w:start w:val="1"/>
       <w:numFmt w:val="lowerLetter"/>
       <w:lvlText w:val="%2."/>
       <w:lvlJc w:val="left"/>
       <w:pPr>
-        <w:ind w:left="1498" w:hanging="360"/>
-      </w:pPr>
-    </w:lvl>
-    <w:lvl w:ilvl="2" w:tplc="0C0A001B">
+        <w:ind w:left="1440" w:hanging="360"/>
+      </w:pPr>
+    </w:lvl>
+    <w:lvl w:ilvl="2" w:tplc="0C0A001B" w:tentative="1">
       <w:start w:val="1"/>
       <w:numFmt w:val="lowerRoman"/>
       <w:lvlText w:val="%3."/>
       <w:lvlJc w:val="right"/>
       <w:pPr>
+        <w:ind w:left="2160" w:hanging="180"/>
+      </w:pPr>
+    </w:lvl>
+    <w:lvl w:ilvl="3" w:tplc="0C0A000F" w:tentative="1">
+      <w:start w:val="1"/>
+      <w:numFmt w:val="decimal"/>
+      <w:lvlText w:val="%4."/>
+      <w:lvlJc w:val="left"/>
+      <w:pPr>
+        <w:ind w:left="2880" w:hanging="360"/>
+      </w:pPr>
+    </w:lvl>
+    <w:lvl w:ilvl="4" w:tplc="0C0A0019" w:tentative="1">
+      <w:start w:val="1"/>
+      <w:numFmt w:val="lowerLetter"/>
+      <w:lvlText w:val="%5."/>
+      <w:lvlJc w:val="left"/>
+      <w:pPr>
+        <w:ind w:left="3600" w:hanging="360"/>
+      </w:pPr>
+    </w:lvl>
+    <w:lvl w:ilvl="5" w:tplc="0C0A001B" w:tentative="1">
+      <w:start w:val="1"/>
+      <w:numFmt w:val="lowerRoman"/>
+      <w:lvlText w:val="%6."/>
+      <w:lvlJc w:val="right"/>
+      <w:pPr>
+        <w:ind w:left="4320" w:hanging="180"/>
+      </w:pPr>
+    </w:lvl>
+    <w:lvl w:ilvl="6" w:tplc="0C0A000F" w:tentative="1">
+      <w:start w:val="1"/>
+      <w:numFmt w:val="decimal"/>
+      <w:lvlText w:val="%7."/>
+      <w:lvlJc w:val="left"/>
+      <w:pPr>
+        <w:ind w:left="5040" w:hanging="360"/>
+      </w:pPr>
+    </w:lvl>
+    <w:lvl w:ilvl="7" w:tplc="0C0A0019" w:tentative="1">
+      <w:start w:val="1"/>
+      <w:numFmt w:val="lowerLetter"/>
+      <w:lvlText w:val="%8."/>
+      <w:lvlJc w:val="left"/>
+      <w:pPr>
+        <w:ind w:left="5760" w:hanging="360"/>
+      </w:pPr>
+    </w:lvl>
+    <w:lvl w:ilvl="8" w:tplc="0C0A001B" w:tentative="1">
+      <w:start w:val="1"/>
+      <w:numFmt w:val="lowerRoman"/>
+      <w:lvlText w:val="%9."/>
+      <w:lvlJc w:val="right"/>
+      <w:pPr>
+        <w:ind w:left="6480" w:hanging="180"/>
+      </w:pPr>
+    </w:lvl>
+  </w:abstractNum>
+  <w:abstractNum w:abstractNumId="9" w15:restartNumberingAfterBreak="0">
+    <w:nsid w:val="73722FE0"/>
+    <w:multiLevelType w:val="hybridMultilevel"/>
+    <w:tmpl w:val="B41C48BA"/>
+    <w:lvl w:ilvl="0" w:tplc="0C0A000F">
+      <w:start w:val="1"/>
+      <w:numFmt w:val="decimal"/>
+      <w:lvlText w:val="%1."/>
+      <w:lvlJc w:val="left"/>
+      <w:pPr>
+        <w:ind w:left="778" w:hanging="360"/>
+      </w:pPr>
+    </w:lvl>
+    <w:lvl w:ilvl="1" w:tplc="0C0A0019">
+      <w:start w:val="1"/>
+      <w:numFmt w:val="lowerLetter"/>
+      <w:lvlText w:val="%2."/>
+      <w:lvlJc w:val="left"/>
+      <w:pPr>
+        <w:ind w:left="1498" w:hanging="360"/>
+      </w:pPr>
+    </w:lvl>
+    <w:lvl w:ilvl="2" w:tplc="0C0A001B">
+      <w:start w:val="1"/>
+      <w:numFmt w:val="lowerRoman"/>
+      <w:lvlText w:val="%3."/>
+      <w:lvlJc w:val="right"/>
+      <w:pPr>
         <w:ind w:left="2218" w:hanging="180"/>
       </w:pPr>
     </w:lvl>
@@ -1928,7 +4197,7 @@
         <w:rFonts w:ascii="Calibri" w:eastAsia="Calibri" w:hAnsi="Calibri" w:cs="Calibri" w:hint="default"/>
       </w:rPr>
     </w:lvl>
-    <w:lvl w:ilvl="4" w:tplc="0C0A0019" w:tentative="1">
+    <w:lvl w:ilvl="4" w:tplc="0C0A0019">
       <w:start w:val="1"/>
       <w:numFmt w:val="lowerLetter"/>
       <w:lvlText w:val="%5."/>
@@ -1974,7 +4243,7 @@
       </w:pPr>
     </w:lvl>
   </w:abstractNum>
-  <w:abstractNum w:abstractNumId="5" w15:restartNumberingAfterBreak="0">
+  <w:abstractNum w:abstractNumId="10" w15:restartNumberingAfterBreak="0">
     <w:nsid w:val="7401102B"/>
     <w:multiLevelType w:val="hybridMultilevel"/>
     <w:tmpl w:val="8C7020CC"/>
@@ -2089,8 +4358,94 @@
       </w:pPr>
     </w:lvl>
   </w:abstractNum>
-  <w:num w:numId="1">
-    <w:abstractNumId w:val="5"/>
+  <w:abstractNum w:abstractNumId="11" w15:restartNumberingAfterBreak="0">
+    <w:nsid w:val="740C3FE9"/>
+    <w:multiLevelType w:val="hybridMultilevel"/>
+    <w:tmpl w:val="25E40864"/>
+    <w:lvl w:ilvl="0" w:tplc="0C0A0019">
+      <w:start w:val="1"/>
+      <w:numFmt w:val="lowerLetter"/>
+      <w:lvlText w:val="%1."/>
+      <w:lvlJc w:val="left"/>
+      <w:pPr>
+        <w:ind w:left="2135" w:hanging="360"/>
+      </w:pPr>
+    </w:lvl>
+    <w:lvl w:ilvl="1" w:tplc="0C0A0019" w:tentative="1">
+      <w:start w:val="1"/>
+      <w:numFmt w:val="lowerLetter"/>
+      <w:lvlText w:val="%2."/>
+      <w:lvlJc w:val="left"/>
+      <w:pPr>
+        <w:ind w:left="2855" w:hanging="360"/>
+      </w:pPr>
+    </w:lvl>
+    <w:lvl w:ilvl="2" w:tplc="0C0A001B" w:tentative="1">
+      <w:start w:val="1"/>
+      <w:numFmt w:val="lowerRoman"/>
+      <w:lvlText w:val="%3."/>
+      <w:lvlJc w:val="right"/>
+      <w:pPr>
+        <w:ind w:left="3575" w:hanging="180"/>
+      </w:pPr>
+    </w:lvl>
+    <w:lvl w:ilvl="3" w:tplc="0C0A000F" w:tentative="1">
+      <w:start w:val="1"/>
+      <w:numFmt w:val="decimal"/>
+      <w:lvlText w:val="%4."/>
+      <w:lvlJc w:val="left"/>
+      <w:pPr>
+        <w:ind w:left="4295" w:hanging="360"/>
+      </w:pPr>
+    </w:lvl>
+    <w:lvl w:ilvl="4" w:tplc="0C0A0019" w:tentative="1">
+      <w:start w:val="1"/>
+      <w:numFmt w:val="lowerLetter"/>
+      <w:lvlText w:val="%5."/>
+      <w:lvlJc w:val="left"/>
+      <w:pPr>
+        <w:ind w:left="5015" w:hanging="360"/>
+      </w:pPr>
+    </w:lvl>
+    <w:lvl w:ilvl="5" w:tplc="0C0A001B" w:tentative="1">
+      <w:start w:val="1"/>
+      <w:numFmt w:val="lowerRoman"/>
+      <w:lvlText w:val="%6."/>
+      <w:lvlJc w:val="right"/>
+      <w:pPr>
+        <w:ind w:left="5735" w:hanging="180"/>
+      </w:pPr>
+    </w:lvl>
+    <w:lvl w:ilvl="6" w:tplc="0C0A000F" w:tentative="1">
+      <w:start w:val="1"/>
+      <w:numFmt w:val="decimal"/>
+      <w:lvlText w:val="%7."/>
+      <w:lvlJc w:val="left"/>
+      <w:pPr>
+        <w:ind w:left="6455" w:hanging="360"/>
+      </w:pPr>
+    </w:lvl>
+    <w:lvl w:ilvl="7" w:tplc="0C0A0019" w:tentative="1">
+      <w:start w:val="1"/>
+      <w:numFmt w:val="lowerLetter"/>
+      <w:lvlText w:val="%8."/>
+      <w:lvlJc w:val="left"/>
+      <w:pPr>
+        <w:ind w:left="7175" w:hanging="360"/>
+      </w:pPr>
+    </w:lvl>
+    <w:lvl w:ilvl="8" w:tplc="0C0A001B" w:tentative="1">
+      <w:start w:val="1"/>
+      <w:numFmt w:val="lowerRoman"/>
+      <w:lvlText w:val="%9."/>
+      <w:lvlJc w:val="right"/>
+      <w:pPr>
+        <w:ind w:left="7895" w:hanging="180"/>
+      </w:pPr>
+    </w:lvl>
+  </w:abstractNum>
+  <w:num w:numId="1" w16cid:durableId="2074153211">
+    <w:abstractNumId w:val="10"/>
     <w:lvlOverride w:ilvl="0">
       <w:startOverride w:val="1"/>
     </w:lvlOverride>
@@ -2117,8 +4472,8 @@
       <w:startOverride w:val="1"/>
     </w:lvlOverride>
   </w:num>
-  <w:num w:numId="2">
-    <w:abstractNumId w:val="1"/>
+  <w:num w:numId="2" w16cid:durableId="1896576081">
+    <w:abstractNumId w:val="2"/>
     <w:lvlOverride w:ilvl="0"/>
     <w:lvlOverride w:ilvl="1"/>
     <w:lvlOverride w:ilvl="2"/>
@@ -2139,8 +4494,8 @@
       <w:startOverride w:val="1"/>
     </w:lvlOverride>
   </w:num>
-  <w:num w:numId="3">
-    <w:abstractNumId w:val="3"/>
+  <w:num w:numId="3" w16cid:durableId="458259418">
+    <w:abstractNumId w:val="7"/>
     <w:lvlOverride w:ilvl="0"/>
     <w:lvlOverride w:ilvl="1">
       <w:startOverride w:val="1"/>
@@ -2167,16 +4522,16 @@
       <w:startOverride w:val="1"/>
     </w:lvlOverride>
   </w:num>
-  <w:num w:numId="4">
-    <w:abstractNumId w:val="1"/>
-  </w:num>
-  <w:num w:numId="5">
-    <w:abstractNumId w:val="5"/>
-  </w:num>
-  <w:num w:numId="6">
+  <w:num w:numId="4" w16cid:durableId="1877230587">
     <w:abstractNumId w:val="2"/>
   </w:num>
-  <w:num w:numId="7">
+  <w:num w:numId="5" w16cid:durableId="1790932389">
+    <w:abstractNumId w:val="10"/>
+  </w:num>
+  <w:num w:numId="6" w16cid:durableId="1966305047">
+    <w:abstractNumId w:val="4"/>
+  </w:num>
+  <w:num w:numId="7" w16cid:durableId="732316520">
     <w:abstractNumId w:val="0"/>
     <w:lvlOverride w:ilvl="0">
       <w:startOverride w:val="1"/>
@@ -2206,8 +4561,8 @@
       <w:startOverride w:val="1"/>
     </w:lvlOverride>
   </w:num>
-  <w:num w:numId="8">
-    <w:abstractNumId w:val="5"/>
+  <w:num w:numId="8" w16cid:durableId="969896923">
+    <w:abstractNumId w:val="10"/>
     <w:lvlOverride w:ilvl="0">
       <w:startOverride w:val="1"/>
     </w:lvlOverride>
@@ -2234,20 +4589,41 @@
       <w:startOverride w:val="1"/>
     </w:lvlOverride>
   </w:num>
-  <w:num w:numId="9">
-    <w:abstractNumId w:val="1"/>
+  <w:num w:numId="9" w16cid:durableId="493498507">
+    <w:abstractNumId w:val="2"/>
   </w:num>
-  <w:num w:numId="10">
+  <w:num w:numId="10" w16cid:durableId="1914511763">
+    <w:abstractNumId w:val="7"/>
+  </w:num>
+  <w:num w:numId="11" w16cid:durableId="163132173">
+    <w:abstractNumId w:val="9"/>
+  </w:num>
+  <w:num w:numId="12" w16cid:durableId="1668247577">
+    <w:abstractNumId w:val="0"/>
+  </w:num>
+  <w:num w:numId="13" w16cid:durableId="23751578">
+    <w:abstractNumId w:val="5"/>
+  </w:num>
+  <w:num w:numId="14" w16cid:durableId="1081027338">
+    <w:abstractNumId w:val="8"/>
+  </w:num>
+  <w:num w:numId="15" w16cid:durableId="673341958">
+    <w:abstractNumId w:val="6"/>
+  </w:num>
+  <w:num w:numId="16" w16cid:durableId="2115590715">
     <w:abstractNumId w:val="3"/>
   </w:num>
-  <w:num w:numId="11">
-    <w:abstractNumId w:val="4"/>
+  <w:num w:numId="17" w16cid:durableId="866721816">
+    <w:abstractNumId w:val="11"/>
+  </w:num>
+  <w:num w:numId="18" w16cid:durableId="692341168">
+    <w:abstractNumId w:val="1"/>
   </w:num>
 </w:numbering>
 </file>
 
 <file path=word/styles.xml><?xml version="1.0" encoding="utf-8"?>
-<w:styles xmlns:mc="http://schemas.openxmlformats.org/markup-compatibility/2006" xmlns:r="http://schemas.openxmlformats.org/officeDocument/2006/relationships" xmlns:w="http://schemas.openxmlformats.org/wordprocessingml/2006/main" xmlns:w14="http://schemas.microsoft.com/office/word/2010/wordml" xmlns:w15="http://schemas.microsoft.com/office/word/2012/wordml" xmlns:w16cex="http://schemas.microsoft.com/office/word/2018/wordml/cex" xmlns:w16cid="http://schemas.microsoft.com/office/word/2016/wordml/cid" xmlns:w16="http://schemas.microsoft.com/office/word/2018/wordml" xmlns:w16sdtdh="http://schemas.microsoft.com/office/word/2020/wordml/sdtdatahash" xmlns:w16se="http://schemas.microsoft.com/office/word/2015/wordml/symex" mc:Ignorable="w14 w15 w16se w16cid w16 w16cex w16sdtdh">
+<w:styles xmlns:mc="http://schemas.openxmlformats.org/markup-compatibility/2006" xmlns:r="http://schemas.openxmlformats.org/officeDocument/2006/relationships" xmlns:w="http://schemas.openxmlformats.org/wordprocessingml/2006/main" xmlns:w14="http://schemas.microsoft.com/office/word/2010/wordml" xmlns:w15="http://schemas.microsoft.com/office/word/2012/wordml" xmlns:w16cex="http://schemas.microsoft.com/office/word/2018/wordml/cex" xmlns:w16cid="http://schemas.microsoft.com/office/word/2016/wordml/cid" xmlns:w16="http://schemas.microsoft.com/office/word/2018/wordml" xmlns:w16du="http://schemas.microsoft.com/office/word/2023/wordml/word16du" xmlns:w16sdtdh="http://schemas.microsoft.com/office/word/2020/wordml/sdtdatahash" xmlns:w16se="http://schemas.microsoft.com/office/word/2015/wordml/symex" mc:Ignorable="w14 w15 w16se w16cid w16 w16cex w16sdtdh w16du">
   <w:docDefaults>
     <w:rPrDefault>
       <w:rPr>
@@ -3239,6 +5615,17 @@
       <w:u w:val="single"/>
     </w:rPr>
   </w:style>
+  <w:style w:type="character" w:styleId="Mencinsinresolver">
+    <w:name w:val="Unresolved Mention"/>
+    <w:uiPriority w:val="99"/>
+    <w:semiHidden/>
+    <w:unhideWhenUsed/>
+    <w:rsid w:val="00463A8B"/>
+    <w:rPr>
+      <w:color w:val="605E5C"/>
+      <w:shd w:val="clear" w:color="auto" w:fill="E1DFDD"/>
+    </w:rPr>
+  </w:style>
 </w:styles>
 </file>
 
@@ -3547,6 +5934,21 @@
 </file>
 
 <file path=customXml/item2.xml><?xml version="1.0" encoding="utf-8"?>
+<p:properties xmlns:p="http://schemas.microsoft.com/office/2006/metadata/properties" xmlns:xsi="http://www.w3.org/2001/XMLSchema-instance" xmlns:pc="http://schemas.microsoft.com/office/infopath/2007/PartnerControls">
+  <documentManagement>
+    <TaxCatchAll xmlns="ee745685-5116-46da-91e3-4676b108ea61" xsi:nil="true"/>
+    <lcf76f155ced4ddcb4097134ff3c332f xmlns="83c74b3c-6b28-411a-8561-45eb076e5400">
+      <Terms xmlns="http://schemas.microsoft.com/office/infopath/2007/PartnerControls"/>
+    </lcf76f155ced4ddcb4097134ff3c332f>
+  </documentManagement>
+</p:properties>
+</file>
+
+<file path=customXml/item3.xml><?xml version="1.0" encoding="utf-8"?>
+<b:Sources xmlns:b="http://schemas.openxmlformats.org/officeDocument/2006/bibliography" xmlns="http://schemas.openxmlformats.org/officeDocument/2006/bibliography" SelectedStyle="\APASixthEditionOfficeOnline.xsl" StyleName="APA" Version="6"/>
+</file>
+
+<file path=customXml/item4.xml><?xml version="1.0" encoding="utf-8"?>
 <ct:contentTypeSchema xmlns:ct="http://schemas.microsoft.com/office/2006/metadata/contentType" xmlns:ma="http://schemas.microsoft.com/office/2006/metadata/properties/metaAttributes" ct:_="" ma:_="" ma:contentTypeName="Documento" ma:contentTypeID="0x010100DDF78FEB1E7C3C4B8B7DDCD237609C0D" ma:contentTypeVersion="15" ma:contentTypeDescription="Crear nuevo documento." ma:contentTypeScope="" ma:versionID="bd67521e3b9f49bb571509a7ad6af757">
   <xsd:schema xmlns:xsd="http://www.w3.org/2001/XMLSchema" xmlns:xs="http://www.w3.org/2001/XMLSchema" xmlns:p="http://schemas.microsoft.com/office/2006/metadata/properties" xmlns:ns2="83c74b3c-6b28-411a-8561-45eb076e5400" xmlns:ns3="ee745685-5116-46da-91e3-4676b108ea61" targetNamespace="http://schemas.microsoft.com/office/2006/metadata/properties" ma:root="true" ma:fieldsID="d83b534ea3d5c5510a80160e4bc79ffd" ns2:_="" ns3:_="">
     <xsd:import namespace="83c74b3c-6b28-411a-8561-45eb076e5400"/>
@@ -3783,21 +6185,6 @@
 </ct:contentTypeSchema>
 </file>
 
-<file path=customXml/item3.xml><?xml version="1.0" encoding="utf-8"?>
-<b:Sources xmlns:b="http://schemas.openxmlformats.org/officeDocument/2006/bibliography" xmlns="http://schemas.openxmlformats.org/officeDocument/2006/bibliography" SelectedStyle="\APASixthEditionOfficeOnline.xsl" StyleName="APA" Version="6"/>
-</file>
-
-<file path=customXml/item4.xml><?xml version="1.0" encoding="utf-8"?>
-<p:properties xmlns:p="http://schemas.microsoft.com/office/2006/metadata/properties" xmlns:xsi="http://www.w3.org/2001/XMLSchema-instance" xmlns:pc="http://schemas.microsoft.com/office/infopath/2007/PartnerControls">
-  <documentManagement>
-    <TaxCatchAll xmlns="ee745685-5116-46da-91e3-4676b108ea61" xsi:nil="true"/>
-    <lcf76f155ced4ddcb4097134ff3c332f xmlns="83c74b3c-6b28-411a-8561-45eb076e5400">
-      <Terms xmlns="http://schemas.microsoft.com/office/infopath/2007/PartnerControls"/>
-    </lcf76f155ced4ddcb4097134ff3c332f>
-  </documentManagement>
-</p:properties>
-</file>
-
 <file path=customXml/itemProps1.xml><?xml version="1.0" encoding="utf-8"?>
 <ds:datastoreItem xmlns:ds="http://schemas.openxmlformats.org/officeDocument/2006/customXml" ds:itemID="{C3F86E3B-F7AE-429E-A977-07C4BD9E3C5C}">
   <ds:schemaRefs>
@@ -3807,6 +6194,25 @@
 </file>
 
 <file path=customXml/itemProps2.xml><?xml version="1.0" encoding="utf-8"?>
+<ds:datastoreItem xmlns:ds="http://schemas.openxmlformats.org/officeDocument/2006/customXml" ds:itemID="{BB0BE036-056A-43CF-AA54-CDCAD557DE79}">
+  <ds:schemaRefs>
+    <ds:schemaRef ds:uri="http://schemas.microsoft.com/office/2006/metadata/properties"/>
+    <ds:schemaRef ds:uri="http://schemas.microsoft.com/office/infopath/2007/PartnerControls"/>
+    <ds:schemaRef ds:uri="ee745685-5116-46da-91e3-4676b108ea61"/>
+    <ds:schemaRef ds:uri="83c74b3c-6b28-411a-8561-45eb076e5400"/>
+  </ds:schemaRefs>
+</ds:datastoreItem>
+</file>
+
+<file path=customXml/itemProps3.xml><?xml version="1.0" encoding="utf-8"?>
+<ds:datastoreItem xmlns:ds="http://schemas.openxmlformats.org/officeDocument/2006/customXml" ds:itemID="{6FAF3CB9-636C-4142-B516-008892575ED2}">
+  <ds:schemaRefs>
+    <ds:schemaRef ds:uri="http://schemas.openxmlformats.org/officeDocument/2006/bibliography"/>
+  </ds:schemaRefs>
+</ds:datastoreItem>
+</file>
+
+<file path=customXml/itemProps4.xml><?xml version="1.0" encoding="utf-8"?>
 <ds:datastoreItem xmlns:ds="http://schemas.openxmlformats.org/officeDocument/2006/customXml" ds:itemID="{F945D73B-CF3D-49CF-8B60-25C43C8EF850}">
   <ds:schemaRefs>
     <ds:schemaRef ds:uri="http://schemas.microsoft.com/office/2006/metadata/contentType"/>
@@ -3823,23 +6229,4 @@
     <ds:schemaRef ds:uri="http://schemas.microsoft.com/internal/obd"/>
   </ds:schemaRefs>
 </ds:datastoreItem>
-</file>
-
-<file path=customXml/itemProps3.xml><?xml version="1.0" encoding="utf-8"?>
-<ds:datastoreItem xmlns:ds="http://schemas.openxmlformats.org/officeDocument/2006/customXml" ds:itemID="{6FAF3CB9-636C-4142-B516-008892575ED2}">
-  <ds:schemaRefs>
-    <ds:schemaRef ds:uri="http://schemas.openxmlformats.org/officeDocument/2006/bibliography"/>
-  </ds:schemaRefs>
-</ds:datastoreItem>
-</file>
-
-<file path=customXml/itemProps4.xml><?xml version="1.0" encoding="utf-8"?>
-<ds:datastoreItem xmlns:ds="http://schemas.openxmlformats.org/officeDocument/2006/customXml" ds:itemID="{BB0BE036-056A-43CF-AA54-CDCAD557DE79}">
-  <ds:schemaRefs>
-    <ds:schemaRef ds:uri="http://schemas.microsoft.com/office/2006/metadata/properties"/>
-    <ds:schemaRef ds:uri="http://schemas.microsoft.com/office/infopath/2007/PartnerControls"/>
-    <ds:schemaRef ds:uri="ee745685-5116-46da-91e3-4676b108ea61"/>
-    <ds:schemaRef ds:uri="83c74b3c-6b28-411a-8561-45eb076e5400"/>
-  </ds:schemaRefs>
-</ds:datastoreItem>
 </file>
</xml_diff>

<commit_message>
ampliación del proyecto y aumentada la descripción de los entornos de trabajo
</commit_message>
<xml_diff>
--- a/Memoria_Proyecto_manage.docx
+++ b/Memoria_Proyecto_manage.docx
@@ -1,15 +1,7 @@
 
 <file path=word/document.xml><?xml version="1.0" encoding="utf-8"?>
-<w:document xmlns:wpc="http://schemas.microsoft.com/office/word/2010/wordprocessingCanvas" xmlns:cx="http://schemas.microsoft.com/office/drawing/2014/chartex" xmlns:cx1="http://schemas.microsoft.com/office/drawing/2015/9/8/chartex" xmlns:cx2="http://schemas.microsoft.com/office/drawing/2015/10/21/chartex" xmlns:cx3="http://schemas.microsoft.com/office/drawing/2016/5/9/chartex" xmlns:cx4="http://schemas.microsoft.com/office/drawing/2016/5/10/chartex" xmlns:cx5="http://schemas.microsoft.com/office/drawing/2016/5/11/chartex" xmlns:cx6="http://schemas.microsoft.com/office/drawing/2016/5/12/chartex" xmlns:cx7="http://schemas.microsoft.com/office/drawing/2016/5/13/chartex" xmlns:cx8="http://schemas.microsoft.com/office/drawing/2016/5/14/chartex" xmlns:mc="http://schemas.openxmlformats.org/markup-compatibility/2006" xmlns:aink="http://schemas.microsoft.com/office/drawing/2016/ink" xmlns:am3d="http://schemas.microsoft.com/office/drawing/2017/model3d" xmlns:o="urn:schemas-microsoft-com:office:office" xmlns:oel="http://schemas.microsoft.com/office/2019/extlst" xmlns:r="http://schemas.openxmlformats.org/officeDocument/2006/relationships" xmlns:m="http://schemas.openxmlformats.org/officeDocument/2006/math" xmlns:v="urn:schemas-microsoft-com:vml" xmlns:wp14="http://schemas.microsoft.com/office/word/2010/wordprocessingDrawing" xmlns:wp="http://schemas.openxmlformats.org/drawingml/2006/wordprocessingDrawing" xmlns:w10="urn:schemas-microsoft-com:office:word" xmlns:w="http://schemas.openxmlformats.org/wordprocessingml/2006/main" xmlns:w14="http://schemas.microsoft.com/office/word/2010/wordml" xmlns:w15="http://schemas.microsoft.com/office/word/2012/wordml" xmlns:w16cex="http://schemas.microsoft.com/office/word/2018/wordml/cex" xmlns:w16cid="http://schemas.microsoft.com/office/word/2016/wordml/cid" xmlns:w16="http://schemas.microsoft.com/office/word/2018/wordml" xmlns:w16du="http://schemas.microsoft.com/office/word/2023/wordml/word16du" xmlns:w16sdtdh="http://schemas.microsoft.com/office/word/2020/wordml/sdtdatahash" xmlns:w16se="http://schemas.microsoft.com/office/word/2015/wordml/symex" xmlns:wpg="http://schemas.microsoft.com/office/word/2010/wordprocessingGroup" xmlns:wpi="http://schemas.microsoft.com/office/word/2010/wordprocessingInk" xmlns:wne="http://schemas.microsoft.com/office/word/2006/wordml" xmlns:wps="http://schemas.microsoft.com/office/word/2010/wordprocessingShape" mc:Ignorable="w14 w15 w16se w16cid w16 w16cex w16sdtdh w16du wp14">
+<w:document xmlns:wpc="http://schemas.microsoft.com/office/word/2010/wordprocessingCanvas" xmlns:cx="http://schemas.microsoft.com/office/drawing/2014/chartex" xmlns:cx1="http://schemas.microsoft.com/office/drawing/2015/9/8/chartex" xmlns:cx2="http://schemas.microsoft.com/office/drawing/2015/10/21/chartex" xmlns:cx3="http://schemas.microsoft.com/office/drawing/2016/5/9/chartex" xmlns:cx4="http://schemas.microsoft.com/office/drawing/2016/5/10/chartex" xmlns:cx5="http://schemas.microsoft.com/office/drawing/2016/5/11/chartex" xmlns:cx6="http://schemas.microsoft.com/office/drawing/2016/5/12/chartex" xmlns:cx7="http://schemas.microsoft.com/office/drawing/2016/5/13/chartex" xmlns:cx8="http://schemas.microsoft.com/office/drawing/2016/5/14/chartex" xmlns:mc="http://schemas.openxmlformats.org/markup-compatibility/2006" xmlns:aink="http://schemas.microsoft.com/office/drawing/2016/ink" xmlns:am3d="http://schemas.microsoft.com/office/drawing/2017/model3d" xmlns:o="urn:schemas-microsoft-com:office:office" xmlns:oel="http://schemas.microsoft.com/office/2019/extlst" xmlns:r="http://schemas.openxmlformats.org/officeDocument/2006/relationships" xmlns:m="http://schemas.openxmlformats.org/officeDocument/2006/math" xmlns:v="urn:schemas-microsoft-com:vml" xmlns:wp14="http://schemas.microsoft.com/office/word/2010/wordprocessingDrawing" xmlns:wp="http://schemas.openxmlformats.org/drawingml/2006/wordprocessingDrawing" xmlns:w10="urn:schemas-microsoft-com:office:word" xmlns:w="http://schemas.openxmlformats.org/wordprocessingml/2006/main" xmlns:w14="http://schemas.microsoft.com/office/word/2010/wordml" xmlns:w15="http://schemas.microsoft.com/office/word/2012/wordml" xmlns:w16cex="http://schemas.microsoft.com/office/word/2018/wordml/cex" xmlns:w16cid="http://schemas.microsoft.com/office/word/2016/wordml/cid" xmlns:w16="http://schemas.microsoft.com/office/word/2018/wordml" xmlns:w16du="http://schemas.microsoft.com/office/word/2023/wordml/word16du" xmlns:w16sdtdh="http://schemas.microsoft.com/office/word/2020/wordml/sdtdatahash" xmlns:w16sdtfl="http://schemas.microsoft.com/office/word/2024/wordml/sdtformatlock" xmlns:w16se="http://schemas.microsoft.com/office/word/2015/wordml/symex" xmlns:wpg="http://schemas.microsoft.com/office/word/2010/wordprocessingGroup" xmlns:wpi="http://schemas.microsoft.com/office/word/2010/wordprocessingInk" xmlns:wne="http://schemas.microsoft.com/office/word/2006/wordml" xmlns:wps="http://schemas.microsoft.com/office/word/2010/wordprocessingShape" mc:Ignorable="w14 w15 w16se w16cid w16 w16cex w16sdtdh w16sdtfl w16du wp14">
   <w:body>
-    <w:p>
-      <w:pPr>
-        <w:tabs>
-          <w:tab w:val="left" w:pos="0"/>
-        </w:tabs>
-        <w:ind w:left="-284"/>
-      </w:pPr>
-    </w:p>
     <w:p>
       <w:pPr>
         <w:jc w:val="center"/>
@@ -44,7 +36,7 @@
             <v:path o:extrusionok="f" gradientshapeok="t" o:connecttype="rect"/>
             <o:lock v:ext="edit" aspectratio="t"/>
           </v:shapetype>
-          <v:shape id="Imagen 2145725644" o:spid="_x0000_i1025" type="#_x0000_t75" alt="Imagen que contiene Forma&#10;&#10;Descripción generada automáticamente" style="width:120pt;height:83.25pt;visibility:visible">
+          <v:shape id="Imagen 2145725644" o:spid="_x0000_i1025" type="#_x0000_t75" alt="Imagen que contiene Forma&#10;&#10;Descripción generada automáticamente" style="width:119.7pt;height:82.9pt;visibility:visible">
             <v:imagedata r:id="rId11" o:title="Imagen que contiene Forma&#10;&#10;Descripción generada automáticamente"/>
           </v:shape>
         </w:pict>
@@ -230,7 +222,7 @@
                 <w:sz w:val="36"/>
                 <w:szCs w:val="36"/>
               </w:rPr>
-              <w:t>manaje</w:t>
+              <w:t>mana</w:t>
             </w:r>
             <w:r>
               <w:rPr>
@@ -239,9 +231,8 @@
                 <w:sz w:val="36"/>
                 <w:szCs w:val="36"/>
               </w:rPr>
-              <w:t xml:space="preserve">” con </w:t>
+              <w:t>g</w:t>
             </w:r>
-            <w:proofErr w:type="spellStart"/>
             <w:r>
               <w:rPr>
                 <w:rFonts w:eastAsia="Proxima Nova"/>
@@ -249,9 +240,8 @@
                 <w:sz w:val="36"/>
                 <w:szCs w:val="36"/>
               </w:rPr>
-              <w:t>Odoo</w:t>
+              <w:t>e</w:t>
             </w:r>
-            <w:proofErr w:type="spellEnd"/>
             <w:r>
               <w:rPr>
                 <w:rFonts w:eastAsia="Proxima Nova"/>
@@ -259,7 +249,7 @@
                 <w:sz w:val="36"/>
                 <w:szCs w:val="36"/>
               </w:rPr>
-              <w:t xml:space="preserve"> ERP</w:t>
+              <w:t>” con Odoo ERP</w:t>
             </w:r>
           </w:p>
         </w:tc>
@@ -450,7 +440,6 @@
                 <w:color w:val="1F3864"/>
                 <w:sz w:val="32"/>
                 <w:szCs w:val="32"/>
-                <w:lang w:val="en-US"/>
               </w:rPr>
             </w:pPr>
             <w:r>
@@ -459,7 +448,6 @@
                 <w:color w:val="1F3864"/>
                 <w:sz w:val="32"/>
                 <w:szCs w:val="32"/>
-                <w:lang w:val="en-US"/>
               </w:rPr>
               <w:t xml:space="preserve">Email: </w:t>
             </w:r>
@@ -469,7 +457,6 @@
                 <w:color w:val="1F3864"/>
                 <w:sz w:val="32"/>
                 <w:szCs w:val="32"/>
-                <w:lang w:val="en-US"/>
               </w:rPr>
               <w:t>jaime.gonbra@educa.jcyl.es</w:t>
             </w:r>
@@ -492,7 +479,6 @@
                 <w:color w:val="1F3864"/>
                 <w:sz w:val="32"/>
                 <w:szCs w:val="32"/>
-                <w:lang w:val="en-US"/>
               </w:rPr>
             </w:pPr>
           </w:p>
@@ -504,14 +490,12 @@
         <w:rPr>
           <w:sz w:val="32"/>
           <w:szCs w:val="32"/>
-          <w:lang w:val="en-US"/>
         </w:rPr>
       </w:pPr>
       <w:r>
         <w:rPr>
           <w:sz w:val="32"/>
           <w:szCs w:val="32"/>
-          <w:lang w:val="en-US"/>
         </w:rPr>
         <w:br w:type="page"/>
       </w:r>
@@ -580,39 +564,7 @@
           <w:rFonts w:eastAsia="Proxima Nova"/>
           <w:color w:val="002060"/>
         </w:rPr>
-        <w:t>Desarrollo del módulo “</w:t>
-      </w:r>
-      <w:proofErr w:type="spellStart"/>
-      <w:r>
-        <w:rPr>
-          <w:rFonts w:eastAsia="Proxima Nova"/>
-          <w:color w:val="002060"/>
-        </w:rPr>
-        <w:t>manage</w:t>
-      </w:r>
-      <w:proofErr w:type="spellEnd"/>
-      <w:r>
-        <w:rPr>
-          <w:rFonts w:eastAsia="Proxima Nova"/>
-          <w:color w:val="002060"/>
-        </w:rPr>
-        <w:t xml:space="preserve">” con </w:t>
-      </w:r>
-      <w:proofErr w:type="spellStart"/>
-      <w:r>
-        <w:rPr>
-          <w:rFonts w:eastAsia="Proxima Nova"/>
-          <w:color w:val="002060"/>
-        </w:rPr>
-        <w:t>Odoo</w:t>
-      </w:r>
-      <w:proofErr w:type="spellEnd"/>
-      <w:r>
-        <w:rPr>
-          <w:rFonts w:eastAsia="Proxima Nova"/>
-          <w:color w:val="002060"/>
-        </w:rPr>
-        <w:t xml:space="preserve"> ERP; para gestionar proyectos usando metodologías ágiles: scrum”.</w:t>
+        <w:t>Desarrollo del módulo “manage” con Odoo ERP; para gestionar proyectos usando metodologías ágiles: scrum”.</w:t>
       </w:r>
     </w:p>
     <w:p>
@@ -752,23 +704,7 @@
         <w:jc w:val="both"/>
       </w:pPr>
       <w:r>
-        <w:t xml:space="preserve">ERP (Enterprise </w:t>
-      </w:r>
-      <w:proofErr w:type="spellStart"/>
-      <w:r>
-        <w:t>Resource</w:t>
-      </w:r>
-      <w:proofErr w:type="spellEnd"/>
-      <w:r>
-        <w:t xml:space="preserve"> </w:t>
-      </w:r>
-      <w:proofErr w:type="spellStart"/>
-      <w:r>
-        <w:t>Planning</w:t>
-      </w:r>
-      <w:proofErr w:type="spellEnd"/>
-      <w:r>
-        <w:t xml:space="preserve">) es un tipo de software que las empresas utilizan para </w:t>
+        <w:t xml:space="preserve">ERP (Enterprise Resource Planning) es un tipo de software que las empresas utilizan para </w:t>
       </w:r>
       <w:r>
         <w:t>gestionar</w:t>
@@ -800,13 +736,8 @@
         <w:jc w:val="both"/>
       </w:pPr>
       <w:r>
-        <w:t xml:space="preserve">Evolución de los </w:t>
-      </w:r>
-      <w:proofErr w:type="spellStart"/>
-      <w:r>
-        <w:t>ERPs</w:t>
-      </w:r>
-      <w:proofErr w:type="spellEnd"/>
+        <w:t>Evolución de los ERPs</w:t>
+      </w:r>
     </w:p>
     <w:p>
       <w:pPr>
@@ -816,15 +747,7 @@
         <w:jc w:val="both"/>
       </w:pPr>
       <w:r>
-        <w:t xml:space="preserve">El ERP surge en 1960 cuando se vieron en la necesidad de unificar todos los programas básicos que se hacían antes de la creación de los </w:t>
-      </w:r>
-      <w:proofErr w:type="spellStart"/>
-      <w:r>
-        <w:t>ERPs</w:t>
-      </w:r>
-      <w:proofErr w:type="spellEnd"/>
-      <w:r>
-        <w:t>.</w:t>
+        <w:t>El ERP surge en 1960 cuando se vieron en la necesidad de unificar todos los programas básicos que se hacían antes de la creación de los ERPs.</w:t>
       </w:r>
     </w:p>
     <w:p>
@@ -940,15 +863,7 @@
         <w:jc w:val="both"/>
       </w:pPr>
       <w:r>
-        <w:t>-</w:t>
-      </w:r>
-      <w:proofErr w:type="spellStart"/>
-      <w:r>
-        <w:t>NetSuite</w:t>
-      </w:r>
-      <w:proofErr w:type="spellEnd"/>
-      <w:r>
-        <w:t xml:space="preserve"> (Oracle): una de las pioneras en la </w:t>
+        <w:t xml:space="preserve">-NetSuite (Oracle): una de las pioneras en la </w:t>
       </w:r>
       <w:r>
         <w:t>revolución</w:t>
@@ -959,19 +874,9 @@
       <w:r>
         <w:t>“</w:t>
       </w:r>
-      <w:proofErr w:type="spellStart"/>
-      <w:r>
-        <w:t>cloud</w:t>
-      </w:r>
-      <w:proofErr w:type="spellEnd"/>
-      <w:r>
-        <w:t xml:space="preserve"> </w:t>
-      </w:r>
-      <w:proofErr w:type="spellStart"/>
-      <w:r>
-        <w:t>computing</w:t>
-      </w:r>
-      <w:proofErr w:type="spellEnd"/>
+      <w:r>
+        <w:t>cloud computing</w:t>
+      </w:r>
       <w:r>
         <w:t>” siendo la primera empresa de SaaS del mundo.</w:t>
       </w:r>
@@ -984,15 +889,7 @@
         <w:jc w:val="both"/>
       </w:pPr>
       <w:r>
-        <w:t>-</w:t>
-      </w:r>
-      <w:proofErr w:type="spellStart"/>
-      <w:r>
-        <w:t>Infor</w:t>
-      </w:r>
-      <w:proofErr w:type="spellEnd"/>
-      <w:r>
-        <w:t>: empresa multinacional de corte SaaS. Originalmente se creó para finanzas.</w:t>
+        <w:t>-Infor: empresa multinacional de corte SaaS. Originalmente se creó para finanzas.</w:t>
       </w:r>
     </w:p>
     <w:p>
@@ -1006,15 +903,7 @@
         <w:jc w:val="both"/>
       </w:pPr>
       <w:r>
-        <w:t>ERP seleccionado (</w:t>
-      </w:r>
-      <w:proofErr w:type="spellStart"/>
-      <w:r>
-        <w:t>Odoo</w:t>
-      </w:r>
-      <w:proofErr w:type="spellEnd"/>
-      <w:r>
-        <w:t>)</w:t>
+        <w:t>ERP seleccionado (Odoo)</w:t>
       </w:r>
     </w:p>
     <w:p>
@@ -1022,13 +911,8 @@
         <w:pStyle w:val="Prrafodelista"/>
         <w:ind w:left="1416"/>
       </w:pPr>
-      <w:proofErr w:type="spellStart"/>
-      <w:r>
-        <w:t>Odoo</w:t>
-      </w:r>
-      <w:proofErr w:type="spellEnd"/>
-      <w:r>
-        <w:t xml:space="preserve"> es un software libre de gestión empresarial capaz de cubrir todas las necesidades de tu negocio gracias a la integración de múltiples aplicaciones.</w:t>
+      <w:r>
+        <w:t>Odoo es un software libre de gestión empresarial capaz de cubrir todas las necesidades de tu negocio gracias a la integración de múltiples aplicaciones.</w:t>
       </w:r>
     </w:p>
     <w:p>
@@ -1069,15 +953,7 @@
         <w:jc w:val="both"/>
       </w:pPr>
       <w:r>
-        <w:t xml:space="preserve">A la hora de utilizar </w:t>
-      </w:r>
-      <w:proofErr w:type="spellStart"/>
-      <w:r>
-        <w:t>Odoo</w:t>
-      </w:r>
-      <w:proofErr w:type="spellEnd"/>
-      <w:r>
-        <w:t>, se puede hacer mediante instalarlo en tu máquina y ejecutándolo lo que te creará un servidor en tu máquina.</w:t>
+        <w:t>A la hora de utilizar Odoo, se puede hacer mediante instalarlo en tu máquina y ejecutándolo lo que te creará un servidor en tu máquina.</w:t>
       </w:r>
     </w:p>
     <w:p>
@@ -1088,15 +964,7 @@
         <w:jc w:val="both"/>
       </w:pPr>
       <w:r>
-        <w:t xml:space="preserve">Otra manera para ejecutar </w:t>
-      </w:r>
-      <w:proofErr w:type="spellStart"/>
-      <w:r>
-        <w:t>Odoo</w:t>
-      </w:r>
-      <w:proofErr w:type="spellEnd"/>
-      <w:r>
-        <w:t xml:space="preserve"> es mediante su página web que creará un servicio indicándole los datos necesarios de la empresa (la mejor manera de crearlo).</w:t>
+        <w:t>Otra manera para ejecutar Odoo es mediante su página web que creará un servicio indicándole los datos necesarios de la empresa (la mejor manera de crearlo).</w:t>
       </w:r>
     </w:p>
     <w:p>
@@ -1148,13 +1016,8 @@
         <w:jc w:val="both"/>
       </w:pPr>
       <w:r>
-        <w:t xml:space="preserve">Arquitectura de </w:t>
-      </w:r>
-      <w:proofErr w:type="spellStart"/>
-      <w:r>
-        <w:t>Odoo</w:t>
-      </w:r>
-      <w:proofErr w:type="spellEnd"/>
+        <w:t>Arquitectura de Odoo</w:t>
+      </w:r>
     </w:p>
     <w:p>
       <w:pPr>
@@ -1163,13 +1026,8 @@
         <w:ind w:left="2218"/>
         <w:jc w:val="both"/>
       </w:pPr>
-      <w:proofErr w:type="spellStart"/>
-      <w:r>
-        <w:t>Odoo</w:t>
-      </w:r>
-      <w:proofErr w:type="spellEnd"/>
-      <w:r>
-        <w:t xml:space="preserve"> utiliza el modelo de modelo vista controlador (MVC) que es un modelo de arquitectura </w:t>
+      <w:r>
+        <w:t xml:space="preserve">Odoo utiliza el modelo de modelo vista controlador (MVC) que es un modelo de arquitectura </w:t>
       </w:r>
       <w:r>
         <w:t>de software que propone la creación de 3 componentes distintos.</w:t>
@@ -1222,31 +1080,7 @@
         <w:jc w:val="both"/>
       </w:pPr>
       <w:r>
-        <w:t xml:space="preserve">En el caso de </w:t>
-      </w:r>
-      <w:proofErr w:type="spellStart"/>
-      <w:r>
-        <w:t>Odoo</w:t>
-      </w:r>
-      <w:proofErr w:type="spellEnd"/>
-      <w:r>
-        <w:t>, el modelo serían los ficheros “</w:t>
-      </w:r>
-      <w:proofErr w:type="spellStart"/>
-      <w:r>
-        <w:t>Model</w:t>
-      </w:r>
-      <w:proofErr w:type="spellEnd"/>
-      <w:r>
-        <w:t>” de los módulos que es donde se guarda la información, la vista serían los ficheros XML que representan la interfaz de usuario y el controlador serían los ficheros de “</w:t>
-      </w:r>
-      <w:proofErr w:type="spellStart"/>
-      <w:r>
-        <w:t>Controller</w:t>
-      </w:r>
-      <w:proofErr w:type="spellEnd"/>
-      <w:r>
-        <w:t>” para dar acceso a dicha información.</w:t>
+        <w:t>En el caso de Odoo, el modelo serían los ficheros “Model” de los módulos que es donde se guarda la información, la vista serían los ficheros XML que representan la interfaz de usuario y el controlador serían los ficheros de “Controller” para dar acceso a dicha información.</w:t>
       </w:r>
     </w:p>
     <w:p>
@@ -1311,7 +1145,7 @@
       </w:pPr>
       <w:r>
         <w:pict w14:anchorId="7426A257">
-          <v:shape id="_x0000_i1026" type="#_x0000_t75" style="width:129pt;height:154.5pt;mso-left-percent:-10001;mso-top-percent:-10001;mso-position-horizontal:absolute;mso-position-horizontal-relative:char;mso-position-vertical:absolute;mso-position-vertical-relative:line;mso-left-percent:-10001;mso-top-percent:-10001">
+          <v:shape id="_x0000_i1026" type="#_x0000_t75" style="width:128.95pt;height:154.9pt;mso-left-percent:-10001;mso-top-percent:-10001;mso-position-horizontal:absolute;mso-position-horizontal-relative:char;mso-position-vertical:absolute;mso-position-vertical-relative:line;mso-left-percent:-10001;mso-top-percent:-10001">
             <v:imagedata r:id="rId12" o:title=""/>
           </v:shape>
         </w:pict>
@@ -1331,31 +1165,7 @@
         <w:t>está</w:t>
       </w:r>
       <w:r>
-        <w:t xml:space="preserve"> dividido en varias carpetas entre las que podemos diferenciar la de </w:t>
-      </w:r>
-      <w:proofErr w:type="spellStart"/>
-      <w:r>
-        <w:t>controllers</w:t>
-      </w:r>
-      <w:proofErr w:type="spellEnd"/>
-      <w:r>
-        <w:t xml:space="preserve">, la de </w:t>
-      </w:r>
-      <w:proofErr w:type="spellStart"/>
-      <w:r>
-        <w:t>models</w:t>
-      </w:r>
-      <w:proofErr w:type="spellEnd"/>
-      <w:r>
-        <w:t xml:space="preserve"> y la de </w:t>
-      </w:r>
-      <w:proofErr w:type="spellStart"/>
-      <w:r>
-        <w:t>views</w:t>
-      </w:r>
-      <w:proofErr w:type="spellEnd"/>
-      <w:r>
-        <w:t>. Dichas carpetas corresponden al modelo de arquitectura de software visto con anterioridad.</w:t>
+        <w:t xml:space="preserve"> dividido en varias carpetas entre las que podemos diferenciar la de controllers, la de models y la de views. Dichas carpetas corresponden al modelo de arquitectura de software visto con anterioridad.</w:t>
       </w:r>
     </w:p>
     <w:p>
@@ -1366,15 +1176,7 @@
         <w:jc w:val="both"/>
       </w:pPr>
       <w:r>
-        <w:t xml:space="preserve">Dentro de </w:t>
-      </w:r>
-      <w:proofErr w:type="spellStart"/>
-      <w:r>
-        <w:t>controllers</w:t>
-      </w:r>
-      <w:proofErr w:type="spellEnd"/>
-      <w:r>
-        <w:t>, estarán los ficheros que necesitemos para dar acceso a los usuarios</w:t>
+        <w:t>Dentro de controllers, estarán los ficheros que necesitemos para dar acceso a los usuarios</w:t>
       </w:r>
       <w:r>
         <w:t>.</w:t>
@@ -1388,15 +1190,7 @@
         <w:jc w:val="both"/>
       </w:pPr>
       <w:r>
-        <w:t xml:space="preserve">Dentro de </w:t>
-      </w:r>
-      <w:proofErr w:type="spellStart"/>
-      <w:r>
-        <w:t>models</w:t>
-      </w:r>
-      <w:proofErr w:type="spellEnd"/>
-      <w:r>
-        <w:t xml:space="preserve">, estará toda la infraestructura de la lógica de datos de nuestra aplicación. </w:t>
+        <w:t xml:space="preserve">Dentro de models, estará toda la infraestructura de la lógica de datos de nuestra aplicación. </w:t>
       </w:r>
     </w:p>
     <w:p>
@@ -1407,15 +1201,7 @@
         <w:jc w:val="both"/>
       </w:pPr>
       <w:r>
-        <w:t xml:space="preserve">Dentro de </w:t>
-      </w:r>
-      <w:proofErr w:type="spellStart"/>
-      <w:r>
-        <w:t>views</w:t>
-      </w:r>
-      <w:proofErr w:type="spellEnd"/>
-      <w:r>
-        <w:t>, estarán todos los ficheros que generan la vista que el usuario verá a la hora de utilizar esta aplicación.</w:t>
+        <w:t>Dentro de views, estarán todos los ficheros que generan la vista que el usuario verá a la hora de utilizar esta aplicación.</w:t>
       </w:r>
     </w:p>
     <w:p>
@@ -1432,15 +1218,7 @@
         <w:t>está</w:t>
       </w:r>
       <w:r>
-        <w:t xml:space="preserve"> la carpeta </w:t>
-      </w:r>
-      <w:proofErr w:type="spellStart"/>
-      <w:r>
-        <w:t>security</w:t>
-      </w:r>
-      <w:proofErr w:type="spellEnd"/>
-      <w:r>
-        <w:t xml:space="preserve"> en la que daremos permiso a los modelos que creemos para así poder añadir campos a dichas tablas.</w:t>
+        <w:t xml:space="preserve"> la carpeta security en la que daremos permiso a los modelos que creemos para así poder añadir campos a dichas tablas.</w:t>
       </w:r>
     </w:p>
     <w:p>
@@ -1586,23 +1364,7 @@
         <w:jc w:val="both"/>
       </w:pPr>
       <w:r>
-        <w:t xml:space="preserve">En 1995, se presentó “Scrum </w:t>
-      </w:r>
-      <w:proofErr w:type="spellStart"/>
-      <w:r>
-        <w:t>Development</w:t>
-      </w:r>
-      <w:proofErr w:type="spellEnd"/>
-      <w:r>
-        <w:t xml:space="preserve"> </w:t>
-      </w:r>
-      <w:proofErr w:type="spellStart"/>
-      <w:r>
-        <w:t>Process</w:t>
-      </w:r>
-      <w:proofErr w:type="spellEnd"/>
-      <w:r>
-        <w:t>”, un conjunto de reglas para el desarrollo de software basados en los principios Scrum.</w:t>
+        <w:t>En 1995, se presentó “Scrum Development Process”, un conjunto de reglas para el desarrollo de software basados en los principios Scrum.</w:t>
       </w:r>
     </w:p>
     <w:p>
@@ -1630,15 +1392,7 @@
         <w:t>La metodología Scrum consiste en abordar cualquier proyecto</w:t>
       </w:r>
       <w:r>
-        <w:t xml:space="preserve"> dividiéndolo en </w:t>
-      </w:r>
-      <w:proofErr w:type="spellStart"/>
-      <w:r>
-        <w:t>Sprints</w:t>
-      </w:r>
-      <w:proofErr w:type="spellEnd"/>
-      <w:r>
-        <w:t xml:space="preserve"> o partes más pequeñas. Se divide en 5 fases:</w:t>
+        <w:t xml:space="preserve"> dividiéndolo en Sprints o partes más pequeñas. Se divide en 5 fases:</w:t>
       </w:r>
     </w:p>
     <w:p>
@@ -1650,15 +1404,7 @@
       </w:pPr>
       <w:r>
         <w:tab/>
-        <w:t xml:space="preserve">- Sprint </w:t>
-      </w:r>
-      <w:proofErr w:type="spellStart"/>
-      <w:r>
-        <w:t>planning</w:t>
-      </w:r>
-      <w:proofErr w:type="spellEnd"/>
-      <w:r>
-        <w:t>: la planificación del Sprint donde se describen las tareas a las que se asignan a cada miembro del equipo, así como el tiempo que se necesita para finalizarse.</w:t>
+        <w:t>- Sprint planning: la planificación del Sprint donde se describen las tareas a las que se asignan a cada miembro del equipo, así como el tiempo que se necesita para finalizarse.</w:t>
       </w:r>
     </w:p>
     <w:p>
@@ -1670,23 +1416,7 @@
       </w:pPr>
       <w:r>
         <w:tab/>
-        <w:t xml:space="preserve">- Scrum </w:t>
-      </w:r>
-      <w:proofErr w:type="spellStart"/>
-      <w:r>
-        <w:t>team</w:t>
-      </w:r>
-      <w:proofErr w:type="spellEnd"/>
-      <w:r>
-        <w:t xml:space="preserve"> </w:t>
-      </w:r>
-      <w:proofErr w:type="gramStart"/>
-      <w:r>
-        <w:t>meeting</w:t>
-      </w:r>
-      <w:proofErr w:type="gramEnd"/>
-      <w:r>
-        <w:t>: reuniones diarias para evaluar el trabajo realizado por el equipo de trabajo. En ella, se abordan los problemas presentados o que se pueden llegar a presentar.</w:t>
+        <w:t>- Scrum team meeting: reuniones diarias para evaluar el trabajo realizado por el equipo de trabajo. En ella, se abordan los problemas presentados o que se pueden llegar a presentar.</w:t>
       </w:r>
     </w:p>
     <w:p>
@@ -1698,15 +1428,7 @@
       </w:pPr>
       <w:r>
         <w:tab/>
-        <w:t xml:space="preserve">- Backlog </w:t>
-      </w:r>
-      <w:proofErr w:type="spellStart"/>
-      <w:r>
-        <w:t>refinement</w:t>
-      </w:r>
-      <w:proofErr w:type="spellEnd"/>
-      <w:r>
-        <w:t>: el repaso de las tareas realizadas con el fin de evaluar el tiempo y esfuerzo del empleado para cada tarea y para resolver algunos inconvenientes encontrados en el camino.</w:t>
+        <w:t>- Backlog refinement: el repaso de las tareas realizadas con el fin de evaluar el tiempo y esfuerzo del empleado para cada tarea y para resolver algunos inconvenientes encontrados en el camino.</w:t>
       </w:r>
     </w:p>
     <w:p>
@@ -1718,26 +1440,10 @@
       </w:pPr>
       <w:r>
         <w:tab/>
-        <w:t xml:space="preserve">- Sprint </w:t>
-      </w:r>
-      <w:proofErr w:type="spellStart"/>
-      <w:r>
-        <w:t>review</w:t>
-      </w:r>
-      <w:proofErr w:type="spellEnd"/>
-      <w:r>
-        <w:t>: reuniones en las que participa el cliente en la que se presenta el trabajo realizado</w:t>
-      </w:r>
-      <w:r>
-        <w:t xml:space="preserve">. La presencia del cliente es crucial a la hora de conseguir un </w:t>
-      </w:r>
-      <w:proofErr w:type="spellStart"/>
-      <w:r>
-        <w:t>feedback</w:t>
-      </w:r>
-      <w:proofErr w:type="spellEnd"/>
-      <w:r>
-        <w:t xml:space="preserve"> real y de calidad.</w:t>
+        <w:t>- Sprint review: reuniones en las que participa el cliente en la que se presenta el trabajo realizado</w:t>
+      </w:r>
+      <w:r>
+        <w:t>. La presencia del cliente es crucial a la hora de conseguir un feedback real y de calidad.</w:t>
       </w:r>
     </w:p>
     <w:p>
@@ -1804,16 +1510,40 @@
         <w:jc w:val="both"/>
       </w:pPr>
       <w:r>
-        <w:t xml:space="preserve">Proyecto: consiste en el trabajo a realizar con todo lo que conlleva. Generalmente es de larga duración por lo que se divide en partes llamadas </w:t>
-      </w:r>
-      <w:proofErr w:type="spellStart"/>
-      <w:r>
-        <w:t>Sprints</w:t>
-      </w:r>
-      <w:proofErr w:type="spellEnd"/>
+        <w:t>Proyecto: consiste en el trabajo a realizar con todo lo que conlleva. Generalmente es de larga duración por lo que se divide en partes llamadas Sprints.</w:t>
+      </w:r>
+    </w:p>
+    <w:p>
+      <w:pPr>
+        <w:widowControl w:val="0"/>
+        <w:spacing w:before="57" w:after="62" w:line="360" w:lineRule="auto"/>
+        <w:ind w:left="1498"/>
+        <w:jc w:val="both"/>
+      </w:pPr>
+      <w:r>
+        <w:t xml:space="preserve">Sprint: se le denomina así al período en el cual se lleva a cabo el trabajo en sí. La duración </w:t>
+      </w:r>
+      <w:r>
+        <w:t xml:space="preserve">de este </w:t>
+      </w:r>
+      <w:r>
+        <w:t>ha de estar definid</w:t>
+      </w:r>
+      <w:r>
+        <w:t>a</w:t>
+      </w:r>
+      <w:r>
+        <w:t xml:space="preserve"> con la base de la experiencia propia del equipo del </w:t>
+      </w:r>
+      <w:r>
+        <w:t>desarrollo, aunque esta suele tener de tiempo mínimo una semana y de máximo un mes</w:t>
+      </w:r>
       <w:r>
         <w:t>.</w:t>
       </w:r>
+      <w:r>
+        <w:t xml:space="preserve"> Al final de dicho sprint, se deberán de presentar el resultado obtenido. Los sprints se dividen a su vez en tareas.</w:t>
+      </w:r>
     </w:p>
     <w:p>
       <w:pPr>
@@ -1823,55 +1553,7 @@
         <w:jc w:val="both"/>
       </w:pPr>
       <w:r>
-        <w:t xml:space="preserve">Sprint: se le denomina así al período en el cual se lleva a cabo el trabajo en sí. La duración </w:t>
-      </w:r>
-      <w:r>
-        <w:t xml:space="preserve">de este </w:t>
-      </w:r>
-      <w:r>
-        <w:t>ha de estar definid</w:t>
-      </w:r>
-      <w:r>
-        <w:t>a</w:t>
-      </w:r>
-      <w:r>
-        <w:t xml:space="preserve"> con la base de la experiencia propia del equipo del </w:t>
-      </w:r>
-      <w:r>
-        <w:t>desarrollo, aunque esta suele tener de tiempo mínimo una semana y de máximo un mes</w:t>
-      </w:r>
-      <w:r>
-        <w:t>.</w:t>
-      </w:r>
-      <w:r>
-        <w:t xml:space="preserve"> Al final de dicho sprint, se deberán de presentar el resultado obtenido. Los </w:t>
-      </w:r>
-      <w:proofErr w:type="spellStart"/>
-      <w:r>
-        <w:t>sprints</w:t>
-      </w:r>
-      <w:proofErr w:type="spellEnd"/>
-      <w:r>
-        <w:t xml:space="preserve"> se dividen a su vez en tareas.</w:t>
-      </w:r>
-    </w:p>
-    <w:p>
-      <w:pPr>
-        <w:widowControl w:val="0"/>
-        <w:spacing w:before="57" w:after="62" w:line="360" w:lineRule="auto"/>
-        <w:ind w:left="1498"/>
-        <w:jc w:val="both"/>
-      </w:pPr>
-      <w:r>
-        <w:t xml:space="preserve">Tareas: es la división </w:t>
-      </w:r>
-      <w:proofErr w:type="spellStart"/>
-      <w:r>
-        <w:t>mas</w:t>
-      </w:r>
-      <w:proofErr w:type="spellEnd"/>
-      <w:r>
-        <w:t xml:space="preserve"> pequeña que se puede realizar y comprende el desarrollo al que se le asigna uno o varios desarrolladores. Es la lista de deberes que se tienen que hacer durante la realización de un sprint.</w:t>
+        <w:t>Tareas: es la división mas pequeña que se puede realizar y comprende el desarrollo al que se le asigna uno o varios desarrolladores. Es la lista de deberes que se tienen que hacer durante la realización de un sprint.</w:t>
       </w:r>
     </w:p>
     <w:p>
@@ -1899,15 +1581,7 @@
         <w:jc w:val="both"/>
       </w:pPr>
       <w:r>
-        <w:t xml:space="preserve">Proyecto </w:t>
-      </w:r>
-      <w:proofErr w:type="spellStart"/>
-      <w:r>
-        <w:t>Manage</w:t>
-      </w:r>
-      <w:proofErr w:type="spellEnd"/>
-      <w:r>
-        <w:t>:</w:t>
+        <w:t>Proyecto Manage:</w:t>
       </w:r>
     </w:p>
     <w:p>
@@ -1946,15 +1620,7 @@
         <w:jc w:val="both"/>
       </w:pPr>
       <w:r>
-        <w:t xml:space="preserve">El proyecto consiste en realizar modelo de </w:t>
-      </w:r>
-      <w:proofErr w:type="spellStart"/>
-      <w:r>
-        <w:t>Odoo</w:t>
-      </w:r>
-      <w:proofErr w:type="spellEnd"/>
-      <w:r>
-        <w:t xml:space="preserve"> para una gestión de proyectos. El objetivo de dicho proyecto es el de emplear todos los conocimientos aprendidos.</w:t>
+        <w:t>El proyecto consiste en realizar modelo de Odoo para una gestión de proyectos. El objetivo de dicho proyecto es el de emplear todos los conocimientos aprendidos.</w:t>
       </w:r>
     </w:p>
     <w:p>
@@ -1987,23 +1653,13 @@
         <w:jc w:val="both"/>
       </w:pPr>
       <w:r>
-        <w:t xml:space="preserve">El IDE es Visual Studio </w:t>
-      </w:r>
-      <w:proofErr w:type="spellStart"/>
-      <w:r>
-        <w:t>Code</w:t>
-      </w:r>
-      <w:proofErr w:type="spellEnd"/>
-      <w:r>
-        <w:t xml:space="preserve"> debido a su fácil usabilidad y la posibilidad de añadirle extensiones que faciliten el trabajo con </w:t>
-      </w:r>
-      <w:proofErr w:type="spellStart"/>
-      <w:r>
-        <w:t>Odoo</w:t>
-      </w:r>
-      <w:proofErr w:type="spellEnd"/>
-      <w:r>
-        <w:t>.</w:t>
+        <w:t>El IDE es Visual Studio Code</w:t>
+      </w:r>
+      <w:r>
+        <w:t xml:space="preserve">: editor de código fuente desarrollado por Microsoft que permite control de versiones con Git, depuración de código, refactorización de código. Es personalizable debido a su gran cantidad de extensiones y a la posibilidad de modificarle los atajos de teclado, el tema del editor y preferencias. Lo elegí </w:t>
+      </w:r>
+      <w:r>
+        <w:t>debido a su fácil usabilidad y la posibilidad de añadirle extensiones que faciliten el trabajo con Odoo.</w:t>
       </w:r>
     </w:p>
     <w:p>
@@ -2013,9 +1669,6 @@
         <w:ind w:left="2218"/>
         <w:jc w:val="both"/>
       </w:pPr>
-      <w:r>
-        <w:t>El lenguaje de desarrollo empleado es Python.</w:t>
-      </w:r>
     </w:p>
     <w:p>
       <w:pPr>
@@ -2024,29 +1677,84 @@
         <w:ind w:left="2218"/>
         <w:jc w:val="both"/>
       </w:pPr>
-      <w:r>
-        <w:t xml:space="preserve">Para poder arrancar el servicio de </w:t>
-      </w:r>
-      <w:proofErr w:type="spellStart"/>
-      <w:r>
-        <w:t>Odoo</w:t>
-      </w:r>
-      <w:proofErr w:type="spellEnd"/>
-      <w:r>
-        <w:t xml:space="preserve">, empleo Docker para levantarlo junto con la base de datos. Debido al </w:t>
-      </w:r>
-      <w:proofErr w:type="gramStart"/>
-      <w:r>
-        <w:t>fichero .</w:t>
-      </w:r>
-      <w:proofErr w:type="spellStart"/>
-      <w:r>
-        <w:t>yaml</w:t>
-      </w:r>
-      <w:proofErr w:type="spellEnd"/>
-      <w:proofErr w:type="gramEnd"/>
-      <w:r>
-        <w:t xml:space="preserve"> que tengo, el puerto de escucha es el 8086 por lo que podremos acceder desde cualquier navegador.</w:t>
+    </w:p>
+    <w:p>
+      <w:pPr>
+        <w:widowControl w:val="0"/>
+        <w:spacing w:before="57" w:after="62" w:line="360" w:lineRule="auto"/>
+        <w:ind w:left="2218"/>
+        <w:jc w:val="both"/>
+      </w:pPr>
+      <w:r>
+        <w:lastRenderedPageBreak/>
+        <w:t>Para desplegar la aplicación, utilizo Docker Desktop: programa de código abierto que automatiza el despliegue de aplicaciones dentro de contenedores de software que proporciona una manera fácil de portar y de ampliar por lo que es muy utilizado hoy en día. Por dentro, Docker utiliza unas características de aislamiento de recursos del kernel de Linux.</w:t>
+      </w:r>
+    </w:p>
+    <w:p>
+      <w:pPr>
+        <w:widowControl w:val="0"/>
+        <w:spacing w:before="57" w:after="62" w:line="360" w:lineRule="auto"/>
+        <w:ind w:left="2218"/>
+        <w:jc w:val="both"/>
+      </w:pPr>
+    </w:p>
+    <w:p>
+      <w:pPr>
+        <w:widowControl w:val="0"/>
+        <w:spacing w:before="57" w:after="62" w:line="360" w:lineRule="auto"/>
+        <w:ind w:left="2218"/>
+        <w:jc w:val="both"/>
+      </w:pPr>
+      <w:r>
+        <w:t>Como lenguaje principal, utilizo Python</w:t>
+      </w:r>
+      <w:r>
+        <w:t>:</w:t>
+      </w:r>
+      <w:r>
+        <w:t xml:space="preserve"> lenguaje de alto nivel de programación interpretado cuya filosofía hace hincapié en la legibilidad de su código. Soporta la programación orientada a objetos, es dinámico y multiplataforma. Lo he utilizado debido a que Odoo emplea esta tecnología. </w:t>
+      </w:r>
+      <w:r>
+        <w:t>Además,</w:t>
+      </w:r>
+      <w:r>
+        <w:t xml:space="preserve"> así afianzo conocimientos en este lenguaje que cada vez de disgusta menos.</w:t>
+      </w:r>
+    </w:p>
+    <w:p>
+      <w:pPr>
+        <w:widowControl w:val="0"/>
+        <w:spacing w:before="57" w:after="62" w:line="360" w:lineRule="auto"/>
+        <w:ind w:left="2218"/>
+        <w:jc w:val="both"/>
+      </w:pPr>
+    </w:p>
+    <w:p>
+      <w:pPr>
+        <w:widowControl w:val="0"/>
+        <w:spacing w:before="57" w:after="62" w:line="360" w:lineRule="auto"/>
+        <w:ind w:left="2218"/>
+        <w:jc w:val="both"/>
+      </w:pPr>
+      <w:r>
+        <w:t xml:space="preserve">Herramienta principal Odoo: software de ERP integrado que cuenta con la versión comunity de código abierto. Implementa muchas herramientas, desde CRM, facturación, </w:t>
+      </w:r>
+      <w:r>
+        <w:t>contabilidad, …</w:t>
+      </w:r>
+      <w:r>
+        <w:t xml:space="preserve"> y todo en una herramienta que se ha convertido en una aplicación de primera necesidad para empresas que tengan un volumen medio-grande.</w:t>
+      </w:r>
+    </w:p>
+    <w:p>
+      <w:pPr>
+        <w:widowControl w:val="0"/>
+        <w:spacing w:before="57" w:after="62" w:line="360" w:lineRule="auto"/>
+        <w:ind w:left="2218"/>
+        <w:jc w:val="both"/>
+      </w:pPr>
+      <w:r>
+        <w:br w:type="page"/>
       </w:r>
     </w:p>
     <w:p>
@@ -2068,7 +1776,6 @@
         <w:jc w:val="both"/>
       </w:pPr>
       <w:r>
-        <w:lastRenderedPageBreak/>
         <w:t>Diseño de la aplicación:</w:t>
       </w:r>
     </w:p>
@@ -2097,11 +1804,8 @@
         <w:jc w:val="both"/>
       </w:pPr>
       <w:r>
-        <w:rPr>
-          <w:noProof/>
-        </w:rPr>
         <w:pict w14:anchorId="63A03A4D">
-          <v:shape id="_x0000_i1027" type="#_x0000_t75" style="width:391.5pt;height:597.75pt;visibility:visible;mso-wrap-style:square">
+          <v:shape id="_x0000_i1027" type="#_x0000_t75" style="width:368.35pt;height:561.75pt;visibility:visible;mso-wrap-style:square">
             <v:imagedata r:id="rId13" o:title=""/>
           </v:shape>
         </w:pict>
@@ -2139,7 +1843,7 @@
       </w:pPr>
       <w:r>
         <w:pict w14:anchorId="6D1D9158">
-          <v:shape id="_x0000_i1028" type="#_x0000_t75" style="width:129pt;height:154.5pt;mso-left-percent:-10001;mso-top-percent:-10001;mso-position-horizontal:absolute;mso-position-horizontal-relative:char;mso-position-vertical:absolute;mso-position-vertical-relative:line;mso-left-percent:-10001;mso-top-percent:-10001">
+          <v:shape id="_x0000_i1028" type="#_x0000_t75" style="width:128.95pt;height:154.9pt;mso-left-percent:-10001;mso-top-percent:-10001;mso-position-horizontal:absolute;mso-position-horizontal-relative:char;mso-position-vertical:absolute;mso-position-vertical-relative:line;mso-left-percent:-10001;mso-top-percent:-10001">
             <v:imagedata r:id="rId12" o:title=""/>
           </v:shape>
         </w:pict>
@@ -2159,15 +1863,7 @@
         <w:t>módulo</w:t>
       </w:r>
       <w:r>
-        <w:t xml:space="preserve"> en </w:t>
-      </w:r>
-      <w:proofErr w:type="spellStart"/>
-      <w:r>
-        <w:t>Odoo</w:t>
-      </w:r>
-      <w:proofErr w:type="spellEnd"/>
-      <w:r>
-        <w:t>. Cabe destacar las modificaciones de cada fichero:</w:t>
+        <w:t xml:space="preserve"> en Odoo. Cabe destacar las modificaciones de cada fichero:</w:t>
       </w:r>
     </w:p>
     <w:p>
@@ -2179,42 +1875,10 @@
       </w:pPr>
       <w:r>
         <w:tab/>
-        <w:t xml:space="preserve">En la carpeta </w:t>
-      </w:r>
-      <w:proofErr w:type="spellStart"/>
-      <w:r>
-        <w:t>models</w:t>
-      </w:r>
-      <w:proofErr w:type="spellEnd"/>
-      <w:r>
-        <w:t xml:space="preserve"> que están todos los modelos (tablas de la base de datos) con todos los campos que he visto necesarios.</w:t>
-      </w:r>
-      <w:r>
-        <w:t xml:space="preserve"> En él está el fichero model.py en el que esta toda la lógica de negocio. Las clases que utilizo son las de </w:t>
-      </w:r>
-      <w:proofErr w:type="spellStart"/>
-      <w:r>
-        <w:t>Task</w:t>
-      </w:r>
-      <w:proofErr w:type="spellEnd"/>
-      <w:r>
-        <w:t xml:space="preserve">, Sprint, Project, </w:t>
-      </w:r>
-      <w:proofErr w:type="spellStart"/>
-      <w:r>
-        <w:t>History</w:t>
-      </w:r>
-      <w:proofErr w:type="spellEnd"/>
-      <w:r>
-        <w:t xml:space="preserve"> y </w:t>
-      </w:r>
-      <w:proofErr w:type="spellStart"/>
-      <w:r>
-        <w:t>Tecnology</w:t>
-      </w:r>
-      <w:proofErr w:type="spellEnd"/>
-      <w:r>
-        <w:t>.</w:t>
+        <w:t>En la carpeta models que están todos los modelos (tablas de la base de datos) con todos los campos que he visto necesarios.</w:t>
+      </w:r>
+      <w:r>
+        <w:t xml:space="preserve"> En él está el fichero model.py en el que esta toda la lógica de negocio. Las clases que utilizo son las de Task, Sprint, Project, History y Tecnology.</w:t>
       </w:r>
     </w:p>
     <w:p>
@@ -2227,7 +1891,7 @@
       <w:r>
         <w:lastRenderedPageBreak/>
         <w:pict w14:anchorId="0999CF24">
-          <v:shape id="Imagen 1" o:spid="_x0000_i1029" type="#_x0000_t75" style="width:219.75pt;height:351pt;visibility:visible;mso-wrap-style:square">
+          <v:shape id="Imagen 1" o:spid="_x0000_i1029" type="#_x0000_t75" style="width:219.35pt;height:351.65pt;visibility:visible;mso-wrap-style:square">
             <v:imagedata r:id="rId14" o:title=""/>
           </v:shape>
         </w:pict>
@@ -2241,15 +1905,7 @@
         <w:jc w:val="both"/>
       </w:pPr>
       <w:r>
-        <w:t xml:space="preserve">La imagen corresponde al modelo </w:t>
-      </w:r>
-      <w:proofErr w:type="spellStart"/>
-      <w:r>
-        <w:t>Task</w:t>
-      </w:r>
-      <w:proofErr w:type="spellEnd"/>
-      <w:r>
-        <w:t xml:space="preserve"> (tareas)</w:t>
+        <w:t>La imagen corresponde al modelo Task (tareas)</w:t>
       </w:r>
       <w:r>
         <w:t xml:space="preserve">. Dicho modelo tiene el campo </w:t>
@@ -2336,15 +1992,7 @@
         <w:t>relación</w:t>
       </w:r>
       <w:r>
-        <w:t xml:space="preserve"> llamada </w:t>
-      </w:r>
-      <w:proofErr w:type="spellStart"/>
-      <w:r>
-        <w:t>ids</w:t>
-      </w:r>
-      <w:proofErr w:type="spellEnd"/>
-      <w:r>
-        <w:t xml:space="preserve"> de </w:t>
+        <w:t xml:space="preserve"> llamada ids de </w:t>
       </w:r>
       <w:r>
         <w:t>tecnología</w:t>
@@ -2369,7 +2017,7 @@
       <w:r>
         <w:lastRenderedPageBreak/>
         <w:pict w14:anchorId="17F345CC">
-          <v:shape id="_x0000_i1030" type="#_x0000_t75" style="width:309pt;height:234pt;visibility:visible;mso-wrap-style:square">
+          <v:shape id="_x0000_i1030" type="#_x0000_t75" style="width:308.95pt;height:234.4pt;visibility:visible;mso-wrap-style:square">
             <v:imagedata r:id="rId15" o:title=""/>
           </v:shape>
         </w:pict>
@@ -2433,13 +2081,8 @@
       <w:r>
         <w:t xml:space="preserve">, tiene la relación de id de proyecto que vincula el Sprint a un proyecto y la de </w:t>
       </w:r>
-      <w:proofErr w:type="spellStart"/>
-      <w:r>
-        <w:t>ids</w:t>
-      </w:r>
-      <w:proofErr w:type="spellEnd"/>
-      <w:r>
-        <w:t xml:space="preserve"> de tareas que relaciona las posibles tareas a un Sprint.</w:t>
+      <w:r>
+        <w:t>ids de tareas que relaciona las posibles tareas a un Sprint.</w:t>
       </w:r>
     </w:p>
     <w:p>
@@ -2455,7 +2098,7 @@
       <w:r>
         <w:lastRenderedPageBreak/>
         <w:pict w14:anchorId="693BAE4B">
-          <v:shape id="_x0000_i1031" type="#_x0000_t75" style="width:340.5pt;height:165.75pt;visibility:visible;mso-wrap-style:square">
+          <v:shape id="_x0000_i1031" type="#_x0000_t75" style="width:340.75pt;height:165.75pt;visibility:visible;mso-wrap-style:square">
             <v:imagedata r:id="rId16" o:title=""/>
           </v:shape>
         </w:pict>
@@ -2513,7 +2156,7 @@
       </w:pPr>
       <w:r>
         <w:pict w14:anchorId="633A53EE">
-          <v:shape id="_x0000_i1032" type="#_x0000_t75" style="width:304.5pt;height:249pt;visibility:visible;mso-wrap-style:square">
+          <v:shape id="_x0000_i1032" type="#_x0000_t75" style="width:304.75pt;height:249.5pt;visibility:visible;mso-wrap-style:square">
             <v:imagedata r:id="rId17" o:title=""/>
           </v:shape>
         </w:pict>
@@ -2543,7 +2186,7 @@
       <w:r>
         <w:lastRenderedPageBreak/>
         <w:pict w14:anchorId="0A0E4289">
-          <v:shape id="_x0000_i1033" type="#_x0000_t75" style="width:306.75pt;height:132.75pt;visibility:visible;mso-wrap-style:square">
+          <v:shape id="_x0000_i1033" type="#_x0000_t75" style="width:306.4pt;height:133.1pt;visibility:visible;mso-wrap-style:square">
             <v:imagedata r:id="rId18" o:title=""/>
           </v:shape>
         </w:pict>
@@ -2577,15 +2220,7 @@
       </w:pPr>
       <w:r>
         <w:tab/>
-        <w:t xml:space="preserve">En la carpeta de </w:t>
-      </w:r>
-      <w:proofErr w:type="spellStart"/>
-      <w:r>
-        <w:t>security</w:t>
-      </w:r>
-      <w:proofErr w:type="spellEnd"/>
-      <w:r>
-        <w:t>, se encuentran los permisos de los usuarios hacia las tablas que acabamos de crear.</w:t>
+        <w:t>En la carpeta de security, se encuentran los permisos de los usuarios hacia las tablas que acabamos de crear.</w:t>
       </w:r>
     </w:p>
     <w:p>
@@ -2597,7 +2232,7 @@
       </w:pPr>
       <w:r>
         <w:pict w14:anchorId="68E478F3">
-          <v:shape id="_x0000_i1034" type="#_x0000_t75" style="width:5in;height:60pt;visibility:visible;mso-wrap-style:square">
+          <v:shape id="_x0000_i1034" type="#_x0000_t75" style="width:5in;height:60.3pt;visibility:visible;mso-wrap-style:square">
             <v:imagedata r:id="rId19" o:title=""/>
           </v:shape>
         </w:pict>
@@ -2619,23 +2254,7 @@
         <w:jc w:val="both"/>
       </w:pPr>
       <w:r>
-        <w:t xml:space="preserve">En la carpeta de </w:t>
-      </w:r>
-      <w:proofErr w:type="spellStart"/>
-      <w:r>
-        <w:t>views</w:t>
-      </w:r>
-      <w:proofErr w:type="spellEnd"/>
-      <w:r>
-        <w:t xml:space="preserve">, se encuentran todas las vistas en formato </w:t>
-      </w:r>
-      <w:proofErr w:type="spellStart"/>
-      <w:r>
-        <w:t>xml</w:t>
-      </w:r>
-      <w:proofErr w:type="spellEnd"/>
-      <w:r>
-        <w:t xml:space="preserve"> como podemos ver en la imagen inferior. (no </w:t>
+        <w:t xml:space="preserve">En la carpeta de views, se encuentran todas las vistas en formato xml como podemos ver en la imagen inferior. (no </w:t>
       </w:r>
       <w:r>
         <w:t>pondré</w:t>
@@ -2659,7 +2278,7 @@
       </w:pPr>
       <w:r>
         <w:pict w14:anchorId="7FB347E1">
-          <v:shape id="_x0000_i1035" type="#_x0000_t75" style="width:116.25pt;height:145.5pt;visibility:visible;mso-wrap-style:square">
+          <v:shape id="_x0000_i1035" type="#_x0000_t75" style="width:116.35pt;height:145.65pt;visibility:visible;mso-wrap-style:square">
             <v:imagedata r:id="rId20" o:title=""/>
           </v:shape>
         </w:pict>
@@ -2683,7 +2302,7 @@
       <w:r>
         <w:lastRenderedPageBreak/>
         <w:pict w14:anchorId="54059D40">
-          <v:shape id="_x0000_i1036" type="#_x0000_t75" style="width:267.75pt;height:297.75pt;visibility:visible;mso-wrap-style:square">
+          <v:shape id="_x0000_i1036" type="#_x0000_t75" style="width:267.9pt;height:298.05pt;visibility:visible;mso-wrap-style:square">
             <v:imagedata r:id="rId21" o:title=""/>
           </v:shape>
         </w:pict>
@@ -2697,26 +2316,7 @@
         <w:jc w:val="both"/>
       </w:pPr>
       <w:r>
-        <w:t>En la imagen, podemos ver un ejemplo de vista, en este caso el de proyectos. Dicha vista, está conformada por 2 vistas, la vista “</w:t>
-      </w:r>
-      <w:proofErr w:type="spellStart"/>
-      <w:r>
-        <w:t>tree</w:t>
-      </w:r>
-      <w:proofErr w:type="spellEnd"/>
-      <w:r>
-        <w:t>” que se utiliza para ver los campos de proyectos ya creados y la vista “</w:t>
-      </w:r>
-      <w:proofErr w:type="spellStart"/>
-      <w:r>
-        <w:t>form</w:t>
-      </w:r>
-      <w:proofErr w:type="spellEnd"/>
-      <w:r>
-        <w:t>” que se utiliza la hora de añadir o modificar un proyecto.</w:t>
-      </w:r>
-      <w:r>
-        <w:t xml:space="preserve"> Además, </w:t>
+        <w:t xml:space="preserve">En la imagen, podemos ver un ejemplo de vista, en este caso el de proyectos. Dicha vista, está conformada por 2 vistas, la vista “tree” que se utiliza para ver los campos de proyectos ya creados y la vista “form” que se utiliza la hora de añadir o modificar un proyecto. Además, </w:t>
       </w:r>
       <w:r>
         <w:t>tengo una acción ya que, para poder acceder a estos formularios, creo un menú de opciones. Para ello, al final del fichero, creo los menús ítem necesarios.</w:t>
@@ -2739,17 +2339,11 @@
         <w:spacing w:before="57" w:after="62" w:line="360" w:lineRule="auto"/>
         <w:ind w:left="2218" w:firstLine="614"/>
         <w:jc w:val="both"/>
-        <w:rPr>
-          <w:noProof/>
-        </w:rPr>
-      </w:pPr>
-      <w:r>
-        <w:rPr>
-          <w:noProof/>
-        </w:rPr>
+      </w:pPr>
+      <w:r>
         <w:lastRenderedPageBreak/>
         <w:pict w14:anchorId="61CA9AED">
-          <v:shape id="_x0000_i1037" type="#_x0000_t75" style="width:246pt;height:240.75pt;visibility:visible;mso-wrap-style:square">
+          <v:shape id="_x0000_i1037" type="#_x0000_t75" style="width:246.15pt;height:240.3pt;visibility:visible;mso-wrap-style:square">
             <v:imagedata r:id="rId22" o:title=""/>
           </v:shape>
         </w:pict>
@@ -2785,15 +2379,7 @@
         <w:jc w:val="both"/>
       </w:pPr>
       <w:r>
-        <w:t xml:space="preserve">Siendo sincero, no tengo nada planeado para ampliar debido a que todavía no tengo el suficiente conocimiento del funcionamiento de la aplicación ya que es el segundo proyecto utilizando </w:t>
-      </w:r>
-      <w:proofErr w:type="spellStart"/>
-      <w:r>
-        <w:t>Odoo</w:t>
-      </w:r>
-      <w:proofErr w:type="spellEnd"/>
-      <w:r>
-        <w:t xml:space="preserve"> (y Python). </w:t>
+        <w:t>Siendo sincero, no tengo nada planeado para ampliar debido a que todavía no tengo el suficiente conocimiento del funcionamiento de la aplicación ya que es el segundo proyecto utilizando Odoo (y Python).</w:t>
       </w:r>
     </w:p>
     <w:p>
@@ -2802,6 +2388,375 @@
         <w:spacing w:before="57" w:after="62" w:line="360" w:lineRule="auto"/>
         <w:ind w:left="2218"/>
         <w:jc w:val="both"/>
+        <w:rPr>
+          <w:u w:val="single"/>
+        </w:rPr>
+      </w:pPr>
+    </w:p>
+    <w:p>
+      <w:pPr>
+        <w:widowControl w:val="0"/>
+        <w:spacing w:before="57" w:after="62" w:line="360" w:lineRule="auto"/>
+        <w:ind w:left="2218"/>
+        <w:jc w:val="both"/>
+      </w:pPr>
+      <w:r>
+        <w:t>Con tiempo para pensar</w:t>
+      </w:r>
+      <w:r>
+        <w:t xml:space="preserve"> durante las vacaciones de navidad, he decidido ampliar el proyecto modificando una cosa de </w:t>
+      </w:r>
+      <w:r>
+        <w:t>Tarea</w:t>
+      </w:r>
+      <w:r>
+        <w:t xml:space="preserve">. Para ello, he creado el campo de estado (previamente he borrado el campo boolean de si esta pausado porque no tendría mucho sentido).  De </w:t>
+      </w:r>
+      <w:r>
+        <w:t>esta</w:t>
+      </w:r>
+      <w:r>
+        <w:t xml:space="preserve"> forma, pongo en funcionamiento los campos de tipo “Selection” que es un campo en el que se permite al usuario de la aplicación elegir un valor de la lista predefinida de opciones. Se define mediante una lista de tuplas</w:t>
+      </w:r>
+      <w:r>
+        <w:t xml:space="preserve"> </w:t>
+      </w:r>
+      <w:r>
+        <w:t>(una especie de diccionario de python pero en vez de ser de tipo “clave”: “valor”, lo hace “valor interno”, “texto</w:t>
+      </w:r>
+      <w:r>
+        <w:t xml:space="preserve"> de muestra</w:t>
+      </w:r>
+      <w:r>
+        <w:t>”</w:t>
+      </w:r>
+      <w:r>
+        <w:t>. Por ejemplo, en mi caso el valor interno será de “new” pero a la hora de mostrarlo en la interfaz, pondrá “Nuevo”</w:t>
+      </w:r>
+      <w:r>
+        <w:t>)</w:t>
+      </w:r>
+      <w:r>
+        <w:t xml:space="preserve">. Como se puede </w:t>
+      </w:r>
+      <w:r>
+        <w:t>ver</w:t>
+      </w:r>
+      <w:r>
+        <w:t xml:space="preserve"> en la imagen, tengo los posibles estados de nuevo, en progreso, pausado, cancelado y completado.</w:t>
+      </w:r>
+      <w:r>
+        <w:t xml:space="preserve"> Viene por defecto como nuevo y es requerido para crear una nueva tarea.</w:t>
+      </w:r>
+    </w:p>
+    <w:p>
+      <w:pPr>
+        <w:widowControl w:val="0"/>
+        <w:spacing w:before="57" w:after="62" w:line="360" w:lineRule="auto"/>
+        <w:ind w:left="2218"/>
+      </w:pPr>
+    </w:p>
+    <w:p>
+      <w:pPr>
+        <w:widowControl w:val="0"/>
+        <w:spacing w:before="57" w:after="62" w:line="360" w:lineRule="auto"/>
+        <w:ind w:left="2218"/>
+      </w:pPr>
+      <w:r>
+        <w:lastRenderedPageBreak/>
+        <w:pict w14:anchorId="680083DA">
+          <v:shape id="_x0000_i1038" type="#_x0000_t75" style="width:333.2pt;height:190.05pt;visibility:visible;mso-wrap-style:square">
+            <v:imagedata r:id="rId23" o:title=""/>
+          </v:shape>
+        </w:pict>
+      </w:r>
+    </w:p>
+    <w:p>
+      <w:pPr>
+        <w:widowControl w:val="0"/>
+        <w:spacing w:before="57" w:after="62" w:line="360" w:lineRule="auto"/>
+        <w:ind w:left="2218"/>
+        <w:jc w:val="both"/>
+      </w:pPr>
+      <w:r>
+        <w:t>además</w:t>
+      </w:r>
+      <w:r>
+        <w:t>, he realizado una serie de botones para que el usuario pueda modificar el estado de una tarea al pulsar en cualquiera de ellos. De esta forma, controlo en todo momento el cambio de estado de una tarea.</w:t>
+      </w:r>
+    </w:p>
+    <w:p>
+      <w:pPr>
+        <w:widowControl w:val="0"/>
+        <w:spacing w:before="57" w:after="62" w:line="360" w:lineRule="auto"/>
+        <w:ind w:left="2218"/>
+        <w:jc w:val="both"/>
+      </w:pPr>
+      <w:r>
+        <w:t xml:space="preserve">Por </w:t>
+      </w:r>
+      <w:r>
+        <w:t>último</w:t>
+      </w:r>
+      <w:r>
+        <w:t xml:space="preserve">, cree la </w:t>
+      </w:r>
+      <w:r>
+        <w:t>función</w:t>
+      </w:r>
+      <w:r>
+        <w:t xml:space="preserve"> de _finalizarTarea</w:t>
+      </w:r>
+      <w:r>
+        <w:t>()</w:t>
+      </w:r>
+      <w:r>
+        <w:t xml:space="preserve"> que es un </w:t>
+      </w:r>
+      <w:r>
+        <w:t>método</w:t>
+      </w:r>
+      <w:r>
+        <w:t xml:space="preserve"> privado (para evitar poder acceder </w:t>
+      </w:r>
+      <w:r>
+        <w:t>al</w:t>
+      </w:r>
+      <w:r>
+        <w:t xml:space="preserve"> fuera de la tarea) que como su nombre indica, pone la fecha de </w:t>
+      </w:r>
+      <w:r>
+        <w:t>finalización</w:t>
+      </w:r>
+      <w:r>
+        <w:t xml:space="preserve"> en el momento que se cancela o se completa una tarea.</w:t>
+      </w:r>
+    </w:p>
+    <w:p>
+      <w:pPr>
+        <w:widowControl w:val="0"/>
+        <w:spacing w:before="57" w:after="62" w:line="360" w:lineRule="auto"/>
+        <w:ind w:left="2832" w:hanging="614"/>
+      </w:pPr>
+      <w:r>
+        <w:pict w14:anchorId="5BE83DD9">
+          <v:shape id="_x0000_i1039" type="#_x0000_t75" style="width:294.7pt;height:328.2pt;visibility:visible;mso-wrap-style:square">
+            <v:imagedata r:id="rId24" o:title=""/>
+          </v:shape>
+        </w:pict>
+      </w:r>
+    </w:p>
+    <w:p>
+      <w:pPr>
+        <w:widowControl w:val="0"/>
+        <w:spacing w:before="57" w:after="62" w:line="360" w:lineRule="auto"/>
+        <w:ind w:left="2218"/>
+      </w:pPr>
+    </w:p>
+    <w:p>
+      <w:pPr>
+        <w:widowControl w:val="0"/>
+        <w:spacing w:before="57" w:after="62" w:line="360" w:lineRule="auto"/>
+        <w:ind w:left="2218"/>
+        <w:jc w:val="both"/>
+      </w:pPr>
+      <w:r>
+        <w:t>también</w:t>
+      </w:r>
+      <w:r>
+        <w:t>, debido a</w:t>
+      </w:r>
+      <w:r>
+        <w:t xml:space="preserve"> los cambios </w:t>
+      </w:r>
+      <w:r>
+        <w:t xml:space="preserve">que he hecho en el </w:t>
+      </w:r>
+      <w:r>
+        <w:t>módulo</w:t>
+      </w:r>
+      <w:r>
+        <w:t xml:space="preserve"> de tareas, he tenido que cambiar </w:t>
+      </w:r>
+      <w:r>
+        <w:t xml:space="preserve">su vista (task.xml) en la vista tree </w:t>
+      </w:r>
+      <w:r>
+        <w:t>también</w:t>
+      </w:r>
+      <w:r>
+        <w:t xml:space="preserve"> puedes ver el estado actual de la </w:t>
+      </w:r>
+      <w:r>
+        <w:t>tarea,</w:t>
+      </w:r>
+      <w:r>
+        <w:t xml:space="preserve"> pero es un cambio </w:t>
+      </w:r>
+      <w:r>
+        <w:t>mínimo</w:t>
+      </w:r>
+      <w:r>
+        <w:t xml:space="preserve"> </w:t>
+      </w:r>
+      <w:r>
+        <w:t>así</w:t>
+      </w:r>
+      <w:r>
+        <w:t xml:space="preserve"> que decidí no incluirlo</w:t>
+      </w:r>
+      <w:r>
+        <w:t xml:space="preserve"> </w:t>
+      </w:r>
+      <w:r>
+        <w:t>aquí</w:t>
+      </w:r>
+      <w:r>
+        <w:t xml:space="preserve">. La foto que vemos a </w:t>
+      </w:r>
+      <w:r>
+        <w:t>continuación</w:t>
+      </w:r>
+      <w:r>
+        <w:t xml:space="preserve"> es del formulario al añadir/ editar una tarea. Al principio, veremos algo raro. El apartado de header con un atributo que no hemos visto. Se trata de una modificación que realice para mostrar dichos botones solo cuando se edite la tarea. Como </w:t>
+      </w:r>
+      <w:r>
+        <w:t>podéis</w:t>
+      </w:r>
+      <w:r>
+        <w:t xml:space="preserve"> ver, cada </w:t>
+      </w:r>
+      <w:r>
+        <w:t>botón</w:t>
+      </w:r>
+      <w:r>
+        <w:t xml:space="preserve"> </w:t>
+      </w:r>
+      <w:r>
+        <w:t>está</w:t>
+      </w:r>
+      <w:r>
+        <w:t xml:space="preserve"> </w:t>
+      </w:r>
+      <w:r>
+        <w:t>relacionado</w:t>
+      </w:r>
+      <w:r>
+        <w:t xml:space="preserve"> a un </w:t>
+      </w:r>
+      <w:r>
+        <w:t>método</w:t>
+      </w:r>
+      <w:r>
+        <w:t xml:space="preserve"> y tiene diferentes colores según lo que se quiera realizar. </w:t>
+      </w:r>
+      <w:r>
+        <w:t>además</w:t>
+      </w:r>
+      <w:r>
+        <w:t xml:space="preserve">, </w:t>
+      </w:r>
+      <w:r>
+        <w:t>decidí</w:t>
+      </w:r>
+      <w:r>
+        <w:t xml:space="preserve"> que el campo estado, fuera de tipo “</w:t>
+      </w:r>
+      <w:r>
+        <w:t>statusbar” que</w:t>
+      </w:r>
+      <w:r>
+        <w:t xml:space="preserve"> vi que era </w:t>
+      </w:r>
+      <w:r>
+        <w:t>más</w:t>
+      </w:r>
+      <w:r>
+        <w:t xml:space="preserve"> intuitivo a la hora de visualizarlo y, ya que tenemos botones para modificarlo, no quise que lo pudieras modificar a mano.</w:t>
+      </w:r>
+    </w:p>
+    <w:p>
+      <w:pPr>
+        <w:widowControl w:val="0"/>
+        <w:spacing w:before="57" w:after="62" w:line="360" w:lineRule="auto"/>
+        <w:ind w:left="2218"/>
+        <w:jc w:val="both"/>
+      </w:pPr>
+      <w:r>
+        <w:pict w14:anchorId="02EF9EC9">
+          <v:shape id="_x0000_i1045" type="#_x0000_t75" style="width:339.9pt;height:175pt;visibility:visible;mso-wrap-style:square">
+            <v:imagedata r:id="rId25" o:title=""/>
+          </v:shape>
+        </w:pict>
+      </w:r>
+    </w:p>
+    <w:p>
+      <w:pPr>
+        <w:widowControl w:val="0"/>
+        <w:spacing w:before="57" w:after="62" w:line="360" w:lineRule="auto"/>
+        <w:ind w:left="2124" w:firstLine="6"/>
+        <w:jc w:val="both"/>
+        <w:rPr>
+          <w:u w:val="single"/>
+        </w:rPr>
+      </w:pPr>
+      <w:r>
+        <w:t xml:space="preserve">La imagen es en cuanto a código así que veamos </w:t>
+      </w:r>
+      <w:r>
+        <w:t>cómo</w:t>
+      </w:r>
+      <w:r>
+        <w:t xml:space="preserve"> queda en la interfaz de usuario:</w:t>
+      </w:r>
+      <w:r>
+        <w:t xml:space="preserve"> cuando pulsemos a los botones, se modificará el estado de la tarea salvo que este completada o cancelada que no se podrá modificar</w:t>
+      </w:r>
+      <w:r>
+        <w:t xml:space="preserve"> ya que se finalizará la tarea</w:t>
+      </w:r>
+      <w:r>
+        <w:t>.</w:t>
+      </w:r>
+    </w:p>
+    <w:p>
+      <w:pPr>
+        <w:widowControl w:val="0"/>
+        <w:spacing w:before="57" w:after="62" w:line="360" w:lineRule="auto"/>
+        <w:ind w:left="2124" w:firstLine="6"/>
+      </w:pPr>
+      <w:r>
+        <w:pict w14:anchorId="0685853C">
+          <v:shape id="_x0000_i1042" type="#_x0000_t75" style="width:244.45pt;height:51.9pt;visibility:visible;mso-wrap-style:square">
+            <v:imagedata r:id="rId26" o:title=""/>
+          </v:shape>
+        </w:pict>
+      </w:r>
+    </w:p>
+    <w:p>
+      <w:pPr>
+        <w:widowControl w:val="0"/>
+        <w:spacing w:before="57" w:after="62" w:line="360" w:lineRule="auto"/>
+        <w:ind w:left="2124" w:firstLine="6"/>
+      </w:pPr>
+      <w:r>
+        <w:pict w14:anchorId="406AB993">
+          <v:shape id="_x0000_i1043" type="#_x0000_t75" style="width:382.6pt;height:70.35pt;visibility:visible;mso-wrap-style:square">
+            <v:imagedata r:id="rId27" o:title=""/>
+          </v:shape>
+        </w:pict>
+      </w:r>
+    </w:p>
+    <w:p>
+      <w:pPr>
+        <w:widowControl w:val="0"/>
+        <w:spacing w:before="57" w:after="62" w:line="360" w:lineRule="auto"/>
+      </w:pPr>
+    </w:p>
+    <w:p>
+      <w:pPr>
+        <w:widowControl w:val="0"/>
+        <w:spacing w:before="57" w:after="62" w:line="360" w:lineRule="auto"/>
       </w:pPr>
     </w:p>
     <w:p>
@@ -2826,15 +2781,7 @@
         <w:jc w:val="both"/>
       </w:pPr>
       <w:r>
-        <w:t xml:space="preserve">Considero que este proyecto puede facilitar el entendimiento o compresión de la herramienta de </w:t>
-      </w:r>
-      <w:proofErr w:type="spellStart"/>
-      <w:r>
-        <w:t>Odoo</w:t>
-      </w:r>
-      <w:proofErr w:type="spellEnd"/>
-      <w:r>
-        <w:t xml:space="preserve"> y puede ser los primeros pasos para un desarrollador de software con esta herramienta.</w:t>
+        <w:t>Considero que este proyecto puede facilitar el entendimiento o compresión de la herramienta de Odoo y puede ser los primeros pasos para un desarrollador de software con esta herramienta.</w:t>
       </w:r>
     </w:p>
     <w:p>
@@ -2872,23 +2819,43 @@
       <w:r>
         <w:t xml:space="preserve">Para infórmame sobre que es Scrum: </w:t>
       </w:r>
-      <w:hyperlink r:id="rId23" w:history="1">
+      <w:hyperlink r:id="rId28" w:history="1">
         <w:r>
           <w:rPr>
             <w:rStyle w:val="Hipervnculo"/>
             <w:rFonts w:eastAsia="Times New Roman"/>
           </w:rPr>
-          <w:t xml:space="preserve">Qué es scrum y cómo empezar - </w:t>
+          <w:t>Qué es scrum y cómo empezar - Atlassian</w:t>
         </w:r>
-        <w:proofErr w:type="spellStart"/>
+      </w:hyperlink>
+      <w:r>
+        <w:rPr>
+          <w:rFonts w:eastAsia="Times New Roman"/>
+        </w:rPr>
+        <w:t>.</w:t>
+      </w:r>
+    </w:p>
+    <w:p>
+      <w:pPr>
+        <w:widowControl w:val="0"/>
+        <w:spacing w:before="57" w:after="62" w:line="360" w:lineRule="auto"/>
+        <w:ind w:left="790" w:firstLine="708"/>
+        <w:jc w:val="both"/>
+        <w:rPr>
+          <w:rFonts w:eastAsia="Times New Roman"/>
+        </w:rPr>
+      </w:pPr>
+      <w:r>
+        <w:t xml:space="preserve">Para informarme de Odoo: </w:t>
+      </w:r>
+      <w:hyperlink r:id="rId29" w:history="1">
         <w:r>
           <w:rPr>
             <w:rStyle w:val="Hipervnculo"/>
             <w:rFonts w:eastAsia="Times New Roman"/>
           </w:rPr>
-          <w:t>Atlassian</w:t>
+          <w:t>ERP y CRM de código abierto | Odoo</w:t>
         </w:r>
-        <w:proofErr w:type="spellEnd"/>
       </w:hyperlink>
       <w:r>
         <w:rPr>
@@ -2901,32 +2868,19 @@
       <w:pPr>
         <w:widowControl w:val="0"/>
         <w:spacing w:before="57" w:after="62" w:line="360" w:lineRule="auto"/>
-        <w:ind w:left="790" w:firstLine="708"/>
+        <w:ind w:left="860" w:firstLine="638"/>
         <w:jc w:val="both"/>
         <w:rPr>
           <w:rFonts w:eastAsia="Times New Roman"/>
         </w:rPr>
       </w:pPr>
       <w:r>
-        <w:t xml:space="preserve">Para informarme de </w:t>
-      </w:r>
-      <w:proofErr w:type="spellStart"/>
-      <w:r>
-        <w:t>Odoo</w:t>
-      </w:r>
-      <w:proofErr w:type="spellEnd"/>
-      <w:r>
-        <w:t xml:space="preserve">: </w:t>
-      </w:r>
-      <w:hyperlink r:id="rId24" w:history="1">
-        <w:r>
-          <w:rPr>
-            <w:rStyle w:val="Hipervnculo"/>
-            <w:rFonts w:eastAsia="Times New Roman"/>
-          </w:rPr>
-          <w:t xml:space="preserve">ERP y CRM de código abierto | </w:t>
-        </w:r>
-        <w:proofErr w:type="spellStart"/>
+        <w:rPr>
+          <w:rFonts w:eastAsia="Times New Roman"/>
+        </w:rPr>
+        <w:t xml:space="preserve">Para informarme de la historia y evolución de los ERPs: </w:t>
+      </w:r>
+      <w:hyperlink r:id="rId30" w:history="1">
         <w:r>
           <w:rPr>
             <w:rStyle w:val="Hipervnculo"/>
@@ -2934,7 +2888,6 @@
           </w:rPr>
           <w:t>Odoo</w:t>
         </w:r>
-        <w:proofErr w:type="spellEnd"/>
       </w:hyperlink>
       <w:r>
         <w:rPr>
@@ -2957,57 +2910,9 @@
         <w:rPr>
           <w:rFonts w:eastAsia="Times New Roman"/>
         </w:rPr>
-        <w:t xml:space="preserve">Para informarme de la historia y evolución de los </w:t>
-      </w:r>
-      <w:proofErr w:type="spellStart"/>
-      <w:r>
-        <w:rPr>
-          <w:rFonts w:eastAsia="Times New Roman"/>
-        </w:rPr>
-        <w:t>ERPs</w:t>
-      </w:r>
-      <w:proofErr w:type="spellEnd"/>
-      <w:r>
-        <w:rPr>
-          <w:rFonts w:eastAsia="Times New Roman"/>
-        </w:rPr>
-        <w:t xml:space="preserve">: </w:t>
-      </w:r>
-      <w:hyperlink r:id="rId25" w:history="1">
-        <w:proofErr w:type="spellStart"/>
-        <w:r>
-          <w:rPr>
-            <w:rStyle w:val="Hipervnculo"/>
-            <w:rFonts w:eastAsia="Times New Roman"/>
-          </w:rPr>
-          <w:t>Odoo</w:t>
-        </w:r>
-        <w:proofErr w:type="spellEnd"/>
-      </w:hyperlink>
-      <w:r>
-        <w:rPr>
-          <w:rFonts w:eastAsia="Times New Roman"/>
-        </w:rPr>
-        <w:t>.</w:t>
-      </w:r>
-    </w:p>
-    <w:p>
-      <w:pPr>
-        <w:widowControl w:val="0"/>
-        <w:spacing w:before="57" w:after="62" w:line="360" w:lineRule="auto"/>
-        <w:ind w:left="860" w:firstLine="638"/>
-        <w:jc w:val="both"/>
-        <w:rPr>
-          <w:rFonts w:eastAsia="Times New Roman"/>
-        </w:rPr>
-      </w:pPr>
-      <w:r>
-        <w:rPr>
-          <w:rFonts w:eastAsia="Times New Roman"/>
-        </w:rPr>
         <w:t xml:space="preserve">Para informarme de la historia y evolución de la metodología Scrum: </w:t>
       </w:r>
-      <w:hyperlink r:id="rId26" w:history="1">
+      <w:hyperlink r:id="rId31" w:history="1">
         <w:r>
           <w:rPr>
             <w:rStyle w:val="Hipervnculo"/>
@@ -3042,15 +2947,7 @@
         <w:jc w:val="both"/>
       </w:pPr>
       <w:r>
-        <w:t xml:space="preserve">Enlace al </w:t>
-      </w:r>
-      <w:proofErr w:type="spellStart"/>
-      <w:r>
-        <w:t>github</w:t>
-      </w:r>
-      <w:proofErr w:type="spellEnd"/>
-      <w:r>
-        <w:t>:</w:t>
+        <w:t>Enlace al github:</w:t>
       </w:r>
     </w:p>
     <w:p>
@@ -3060,7 +2957,7 @@
         <w:ind w:left="1498"/>
         <w:jc w:val="both"/>
       </w:pPr>
-      <w:hyperlink r:id="rId27" w:history="1">
+      <w:hyperlink r:id="rId32" w:history="1">
         <w:r>
           <w:rPr>
             <w:rStyle w:val="Hipervnculo"/>
@@ -3070,8 +2967,8 @@
       </w:hyperlink>
     </w:p>
     <w:sectPr>
-      <w:headerReference w:type="default" r:id="rId28"/>
-      <w:footerReference w:type="default" r:id="rId29"/>
+      <w:headerReference w:type="default" r:id="rId33"/>
+      <w:footerReference w:type="default" r:id="rId34"/>
       <w:pgSz w:w="11906" w:h="16838"/>
       <w:pgMar w:top="1560" w:right="1416" w:bottom="1417" w:left="1560" w:header="284" w:footer="708" w:gutter="0"/>
       <w:cols w:space="708"/>
@@ -3083,7 +2980,7 @@
 </file>
 
 <file path=word/endnotes.xml><?xml version="1.0" encoding="utf-8"?>
-<w:endnotes xmlns:wpc="http://schemas.microsoft.com/office/word/2010/wordprocessingCanvas" xmlns:cx="http://schemas.microsoft.com/office/drawing/2014/chartex" xmlns:cx1="http://schemas.microsoft.com/office/drawing/2015/9/8/chartex" xmlns:cx2="http://schemas.microsoft.com/office/drawing/2015/10/21/chartex" xmlns:cx3="http://schemas.microsoft.com/office/drawing/2016/5/9/chartex" xmlns:cx4="http://schemas.microsoft.com/office/drawing/2016/5/10/chartex" xmlns:cx5="http://schemas.microsoft.com/office/drawing/2016/5/11/chartex" xmlns:cx6="http://schemas.microsoft.com/office/drawing/2016/5/12/chartex" xmlns:cx7="http://schemas.microsoft.com/office/drawing/2016/5/13/chartex" xmlns:cx8="http://schemas.microsoft.com/office/drawing/2016/5/14/chartex" xmlns:mc="http://schemas.openxmlformats.org/markup-compatibility/2006" xmlns:aink="http://schemas.microsoft.com/office/drawing/2016/ink" xmlns:am3d="http://schemas.microsoft.com/office/drawing/2017/model3d" xmlns:o="urn:schemas-microsoft-com:office:office" xmlns:oel="http://schemas.microsoft.com/office/2019/extlst" xmlns:r="http://schemas.openxmlformats.org/officeDocument/2006/relationships" xmlns:m="http://schemas.openxmlformats.org/officeDocument/2006/math" xmlns:v="urn:schemas-microsoft-com:vml" xmlns:wp14="http://schemas.microsoft.com/office/word/2010/wordprocessingDrawing" xmlns:wp="http://schemas.openxmlformats.org/drawingml/2006/wordprocessingDrawing" xmlns:w10="urn:schemas-microsoft-com:office:word" xmlns:w="http://schemas.openxmlformats.org/wordprocessingml/2006/main" xmlns:w14="http://schemas.microsoft.com/office/word/2010/wordml" xmlns:w15="http://schemas.microsoft.com/office/word/2012/wordml" xmlns:w16cex="http://schemas.microsoft.com/office/word/2018/wordml/cex" xmlns:w16cid="http://schemas.microsoft.com/office/word/2016/wordml/cid" xmlns:w16="http://schemas.microsoft.com/office/word/2018/wordml" xmlns:w16du="http://schemas.microsoft.com/office/word/2023/wordml/word16du" xmlns:w16sdtdh="http://schemas.microsoft.com/office/word/2020/wordml/sdtdatahash" xmlns:w16se="http://schemas.microsoft.com/office/word/2015/wordml/symex" xmlns:wpg="http://schemas.microsoft.com/office/word/2010/wordprocessingGroup" xmlns:wpi="http://schemas.microsoft.com/office/word/2010/wordprocessingInk" xmlns:wne="http://schemas.microsoft.com/office/word/2006/wordml" xmlns:wps="http://schemas.microsoft.com/office/word/2010/wordprocessingShape" mc:Ignorable="w14 w15 w16se w16cid w16 w16cex w16sdtdh w16du wp14">
+<w:endnotes xmlns:wpc="http://schemas.microsoft.com/office/word/2010/wordprocessingCanvas" xmlns:cx="http://schemas.microsoft.com/office/drawing/2014/chartex" xmlns:cx1="http://schemas.microsoft.com/office/drawing/2015/9/8/chartex" xmlns:cx2="http://schemas.microsoft.com/office/drawing/2015/10/21/chartex" xmlns:cx3="http://schemas.microsoft.com/office/drawing/2016/5/9/chartex" xmlns:cx4="http://schemas.microsoft.com/office/drawing/2016/5/10/chartex" xmlns:cx5="http://schemas.microsoft.com/office/drawing/2016/5/11/chartex" xmlns:cx6="http://schemas.microsoft.com/office/drawing/2016/5/12/chartex" xmlns:cx7="http://schemas.microsoft.com/office/drawing/2016/5/13/chartex" xmlns:cx8="http://schemas.microsoft.com/office/drawing/2016/5/14/chartex" xmlns:mc="http://schemas.openxmlformats.org/markup-compatibility/2006" xmlns:aink="http://schemas.microsoft.com/office/drawing/2016/ink" xmlns:am3d="http://schemas.microsoft.com/office/drawing/2017/model3d" xmlns:o="urn:schemas-microsoft-com:office:office" xmlns:oel="http://schemas.microsoft.com/office/2019/extlst" xmlns:r="http://schemas.openxmlformats.org/officeDocument/2006/relationships" xmlns:m="http://schemas.openxmlformats.org/officeDocument/2006/math" xmlns:v="urn:schemas-microsoft-com:vml" xmlns:wp14="http://schemas.microsoft.com/office/word/2010/wordprocessingDrawing" xmlns:wp="http://schemas.openxmlformats.org/drawingml/2006/wordprocessingDrawing" xmlns:w10="urn:schemas-microsoft-com:office:word" xmlns:w="http://schemas.openxmlformats.org/wordprocessingml/2006/main" xmlns:w14="http://schemas.microsoft.com/office/word/2010/wordml" xmlns:w15="http://schemas.microsoft.com/office/word/2012/wordml" xmlns:w16cex="http://schemas.microsoft.com/office/word/2018/wordml/cex" xmlns:w16cid="http://schemas.microsoft.com/office/word/2016/wordml/cid" xmlns:w16="http://schemas.microsoft.com/office/word/2018/wordml" xmlns:w16du="http://schemas.microsoft.com/office/word/2023/wordml/word16du" xmlns:w16sdtdh="http://schemas.microsoft.com/office/word/2020/wordml/sdtdatahash" xmlns:w16sdtfl="http://schemas.microsoft.com/office/word/2024/wordml/sdtformatlock" xmlns:w16se="http://schemas.microsoft.com/office/word/2015/wordml/symex" xmlns:wpg="http://schemas.microsoft.com/office/word/2010/wordprocessingGroup" xmlns:wpi="http://schemas.microsoft.com/office/word/2010/wordprocessingInk" xmlns:wne="http://schemas.microsoft.com/office/word/2006/wordml" xmlns:wps="http://schemas.microsoft.com/office/word/2010/wordprocessingShape" mc:Ignorable="w14 w15 w16se w16cid w16 w16cex w16sdtdh w16sdtfl w16du wp14">
   <w:endnote w:type="separator" w:id="-1">
     <w:p>
       <w:pPr>
@@ -3108,7 +3005,7 @@
 </file>
 
 <file path=word/footer1.xml><?xml version="1.0" encoding="utf-8"?>
-<w:ftr xmlns:wpc="http://schemas.microsoft.com/office/word/2010/wordprocessingCanvas" xmlns:cx="http://schemas.microsoft.com/office/drawing/2014/chartex" xmlns:cx1="http://schemas.microsoft.com/office/drawing/2015/9/8/chartex" xmlns:cx2="http://schemas.microsoft.com/office/drawing/2015/10/21/chartex" xmlns:cx3="http://schemas.microsoft.com/office/drawing/2016/5/9/chartex" xmlns:cx4="http://schemas.microsoft.com/office/drawing/2016/5/10/chartex" xmlns:cx5="http://schemas.microsoft.com/office/drawing/2016/5/11/chartex" xmlns:cx6="http://schemas.microsoft.com/office/drawing/2016/5/12/chartex" xmlns:cx7="http://schemas.microsoft.com/office/drawing/2016/5/13/chartex" xmlns:cx8="http://schemas.microsoft.com/office/drawing/2016/5/14/chartex" xmlns:mc="http://schemas.openxmlformats.org/markup-compatibility/2006" xmlns:aink="http://schemas.microsoft.com/office/drawing/2016/ink" xmlns:am3d="http://schemas.microsoft.com/office/drawing/2017/model3d" xmlns:o="urn:schemas-microsoft-com:office:office" xmlns:oel="http://schemas.microsoft.com/office/2019/extlst" xmlns:r="http://schemas.openxmlformats.org/officeDocument/2006/relationships" xmlns:m="http://schemas.openxmlformats.org/officeDocument/2006/math" xmlns:v="urn:schemas-microsoft-com:vml" xmlns:wp14="http://schemas.microsoft.com/office/word/2010/wordprocessingDrawing" xmlns:wp="http://schemas.openxmlformats.org/drawingml/2006/wordprocessingDrawing" xmlns:w10="urn:schemas-microsoft-com:office:word" xmlns:w="http://schemas.openxmlformats.org/wordprocessingml/2006/main" xmlns:w14="http://schemas.microsoft.com/office/word/2010/wordml" xmlns:w15="http://schemas.microsoft.com/office/word/2012/wordml" xmlns:w16cex="http://schemas.microsoft.com/office/word/2018/wordml/cex" xmlns:w16cid="http://schemas.microsoft.com/office/word/2016/wordml/cid" xmlns:w16="http://schemas.microsoft.com/office/word/2018/wordml" xmlns:w16du="http://schemas.microsoft.com/office/word/2023/wordml/word16du" xmlns:w16sdtdh="http://schemas.microsoft.com/office/word/2020/wordml/sdtdatahash" xmlns:w16se="http://schemas.microsoft.com/office/word/2015/wordml/symex" xmlns:wpg="http://schemas.microsoft.com/office/word/2010/wordprocessingGroup" xmlns:wpi="http://schemas.microsoft.com/office/word/2010/wordprocessingInk" xmlns:wne="http://schemas.microsoft.com/office/word/2006/wordml" xmlns:wps="http://schemas.microsoft.com/office/word/2010/wordprocessingShape" mc:Ignorable="w14 w15 w16se w16cid w16 w16cex w16sdtdh w16du wp14">
+<w:ftr xmlns:wpc="http://schemas.microsoft.com/office/word/2010/wordprocessingCanvas" xmlns:cx="http://schemas.microsoft.com/office/drawing/2014/chartex" xmlns:cx1="http://schemas.microsoft.com/office/drawing/2015/9/8/chartex" xmlns:cx2="http://schemas.microsoft.com/office/drawing/2015/10/21/chartex" xmlns:cx3="http://schemas.microsoft.com/office/drawing/2016/5/9/chartex" xmlns:cx4="http://schemas.microsoft.com/office/drawing/2016/5/10/chartex" xmlns:cx5="http://schemas.microsoft.com/office/drawing/2016/5/11/chartex" xmlns:cx6="http://schemas.microsoft.com/office/drawing/2016/5/12/chartex" xmlns:cx7="http://schemas.microsoft.com/office/drawing/2016/5/13/chartex" xmlns:cx8="http://schemas.microsoft.com/office/drawing/2016/5/14/chartex" xmlns:mc="http://schemas.openxmlformats.org/markup-compatibility/2006" xmlns:aink="http://schemas.microsoft.com/office/drawing/2016/ink" xmlns:am3d="http://schemas.microsoft.com/office/drawing/2017/model3d" xmlns:o="urn:schemas-microsoft-com:office:office" xmlns:oel="http://schemas.microsoft.com/office/2019/extlst" xmlns:r="http://schemas.openxmlformats.org/officeDocument/2006/relationships" xmlns:m="http://schemas.openxmlformats.org/officeDocument/2006/math" xmlns:v="urn:schemas-microsoft-com:vml" xmlns:wp14="http://schemas.microsoft.com/office/word/2010/wordprocessingDrawing" xmlns:wp="http://schemas.openxmlformats.org/drawingml/2006/wordprocessingDrawing" xmlns:w10="urn:schemas-microsoft-com:office:word" xmlns:w="http://schemas.openxmlformats.org/wordprocessingml/2006/main" xmlns:w14="http://schemas.microsoft.com/office/word/2010/wordml" xmlns:w15="http://schemas.microsoft.com/office/word/2012/wordml" xmlns:w16cex="http://schemas.microsoft.com/office/word/2018/wordml/cex" xmlns:w16cid="http://schemas.microsoft.com/office/word/2016/wordml/cid" xmlns:w16="http://schemas.microsoft.com/office/word/2018/wordml" xmlns:w16du="http://schemas.microsoft.com/office/word/2023/wordml/word16du" xmlns:w16sdtdh="http://schemas.microsoft.com/office/word/2020/wordml/sdtdatahash" xmlns:w16sdtfl="http://schemas.microsoft.com/office/word/2024/wordml/sdtformatlock" xmlns:w16se="http://schemas.microsoft.com/office/word/2015/wordml/symex" xmlns:wpg="http://schemas.microsoft.com/office/word/2010/wordprocessingGroup" xmlns:wpi="http://schemas.microsoft.com/office/word/2010/wordprocessingInk" xmlns:wne="http://schemas.microsoft.com/office/word/2006/wordml" xmlns:wps="http://schemas.microsoft.com/office/word/2010/wordprocessingShape" mc:Ignorable="w14 w15 w16se w16cid w16 w16cex w16sdtdh w16sdtfl w16du wp14">
   <w:p>
     <w:pPr>
       <w:pStyle w:val="Piedepgina"/>
@@ -3177,7 +3074,7 @@
 </file>
 
 <file path=word/footnotes.xml><?xml version="1.0" encoding="utf-8"?>
-<w:footnotes xmlns:wpc="http://schemas.microsoft.com/office/word/2010/wordprocessingCanvas" xmlns:cx="http://schemas.microsoft.com/office/drawing/2014/chartex" xmlns:cx1="http://schemas.microsoft.com/office/drawing/2015/9/8/chartex" xmlns:cx2="http://schemas.microsoft.com/office/drawing/2015/10/21/chartex" xmlns:cx3="http://schemas.microsoft.com/office/drawing/2016/5/9/chartex" xmlns:cx4="http://schemas.microsoft.com/office/drawing/2016/5/10/chartex" xmlns:cx5="http://schemas.microsoft.com/office/drawing/2016/5/11/chartex" xmlns:cx6="http://schemas.microsoft.com/office/drawing/2016/5/12/chartex" xmlns:cx7="http://schemas.microsoft.com/office/drawing/2016/5/13/chartex" xmlns:cx8="http://schemas.microsoft.com/office/drawing/2016/5/14/chartex" xmlns:mc="http://schemas.openxmlformats.org/markup-compatibility/2006" xmlns:aink="http://schemas.microsoft.com/office/drawing/2016/ink" xmlns:am3d="http://schemas.microsoft.com/office/drawing/2017/model3d" xmlns:o="urn:schemas-microsoft-com:office:office" xmlns:oel="http://schemas.microsoft.com/office/2019/extlst" xmlns:r="http://schemas.openxmlformats.org/officeDocument/2006/relationships" xmlns:m="http://schemas.openxmlformats.org/officeDocument/2006/math" xmlns:v="urn:schemas-microsoft-com:vml" xmlns:wp14="http://schemas.microsoft.com/office/word/2010/wordprocessingDrawing" xmlns:wp="http://schemas.openxmlformats.org/drawingml/2006/wordprocessingDrawing" xmlns:w10="urn:schemas-microsoft-com:office:word" xmlns:w="http://schemas.openxmlformats.org/wordprocessingml/2006/main" xmlns:w14="http://schemas.microsoft.com/office/word/2010/wordml" xmlns:w15="http://schemas.microsoft.com/office/word/2012/wordml" xmlns:w16cex="http://schemas.microsoft.com/office/word/2018/wordml/cex" xmlns:w16cid="http://schemas.microsoft.com/office/word/2016/wordml/cid" xmlns:w16="http://schemas.microsoft.com/office/word/2018/wordml" xmlns:w16du="http://schemas.microsoft.com/office/word/2023/wordml/word16du" xmlns:w16sdtdh="http://schemas.microsoft.com/office/word/2020/wordml/sdtdatahash" xmlns:w16se="http://schemas.microsoft.com/office/word/2015/wordml/symex" xmlns:wpg="http://schemas.microsoft.com/office/word/2010/wordprocessingGroup" xmlns:wpi="http://schemas.microsoft.com/office/word/2010/wordprocessingInk" xmlns:wne="http://schemas.microsoft.com/office/word/2006/wordml" xmlns:wps="http://schemas.microsoft.com/office/word/2010/wordprocessingShape" mc:Ignorable="w14 w15 w16se w16cid w16 w16cex w16sdtdh w16du wp14">
+<w:footnotes xmlns:wpc="http://schemas.microsoft.com/office/word/2010/wordprocessingCanvas" xmlns:cx="http://schemas.microsoft.com/office/drawing/2014/chartex" xmlns:cx1="http://schemas.microsoft.com/office/drawing/2015/9/8/chartex" xmlns:cx2="http://schemas.microsoft.com/office/drawing/2015/10/21/chartex" xmlns:cx3="http://schemas.microsoft.com/office/drawing/2016/5/9/chartex" xmlns:cx4="http://schemas.microsoft.com/office/drawing/2016/5/10/chartex" xmlns:cx5="http://schemas.microsoft.com/office/drawing/2016/5/11/chartex" xmlns:cx6="http://schemas.microsoft.com/office/drawing/2016/5/12/chartex" xmlns:cx7="http://schemas.microsoft.com/office/drawing/2016/5/13/chartex" xmlns:cx8="http://schemas.microsoft.com/office/drawing/2016/5/14/chartex" xmlns:mc="http://schemas.openxmlformats.org/markup-compatibility/2006" xmlns:aink="http://schemas.microsoft.com/office/drawing/2016/ink" xmlns:am3d="http://schemas.microsoft.com/office/drawing/2017/model3d" xmlns:o="urn:schemas-microsoft-com:office:office" xmlns:oel="http://schemas.microsoft.com/office/2019/extlst" xmlns:r="http://schemas.openxmlformats.org/officeDocument/2006/relationships" xmlns:m="http://schemas.openxmlformats.org/officeDocument/2006/math" xmlns:v="urn:schemas-microsoft-com:vml" xmlns:wp14="http://schemas.microsoft.com/office/word/2010/wordprocessingDrawing" xmlns:wp="http://schemas.openxmlformats.org/drawingml/2006/wordprocessingDrawing" xmlns:w10="urn:schemas-microsoft-com:office:word" xmlns:w="http://schemas.openxmlformats.org/wordprocessingml/2006/main" xmlns:w14="http://schemas.microsoft.com/office/word/2010/wordml" xmlns:w15="http://schemas.microsoft.com/office/word/2012/wordml" xmlns:w16cex="http://schemas.microsoft.com/office/word/2018/wordml/cex" xmlns:w16cid="http://schemas.microsoft.com/office/word/2016/wordml/cid" xmlns:w16="http://schemas.microsoft.com/office/word/2018/wordml" xmlns:w16du="http://schemas.microsoft.com/office/word/2023/wordml/word16du" xmlns:w16sdtdh="http://schemas.microsoft.com/office/word/2020/wordml/sdtdatahash" xmlns:w16sdtfl="http://schemas.microsoft.com/office/word/2024/wordml/sdtformatlock" xmlns:w16se="http://schemas.microsoft.com/office/word/2015/wordml/symex" xmlns:wpg="http://schemas.microsoft.com/office/word/2010/wordprocessingGroup" xmlns:wpi="http://schemas.microsoft.com/office/word/2010/wordprocessingInk" xmlns:wne="http://schemas.microsoft.com/office/word/2006/wordml" xmlns:wps="http://schemas.microsoft.com/office/word/2010/wordprocessingShape" mc:Ignorable="w14 w15 w16se w16cid w16 w16cex w16sdtdh w16sdtfl w16du wp14">
   <w:footnote w:type="separator" w:id="-1">
     <w:p>
       <w:pPr>
@@ -3202,7 +3099,7 @@
 </file>
 
 <file path=word/header1.xml><?xml version="1.0" encoding="utf-8"?>
-<w:hdr xmlns:wpc="http://schemas.microsoft.com/office/word/2010/wordprocessingCanvas" xmlns:cx="http://schemas.microsoft.com/office/drawing/2014/chartex" xmlns:cx1="http://schemas.microsoft.com/office/drawing/2015/9/8/chartex" xmlns:cx2="http://schemas.microsoft.com/office/drawing/2015/10/21/chartex" xmlns:cx3="http://schemas.microsoft.com/office/drawing/2016/5/9/chartex" xmlns:cx4="http://schemas.microsoft.com/office/drawing/2016/5/10/chartex" xmlns:cx5="http://schemas.microsoft.com/office/drawing/2016/5/11/chartex" xmlns:cx6="http://schemas.microsoft.com/office/drawing/2016/5/12/chartex" xmlns:cx7="http://schemas.microsoft.com/office/drawing/2016/5/13/chartex" xmlns:cx8="http://schemas.microsoft.com/office/drawing/2016/5/14/chartex" xmlns:mc="http://schemas.openxmlformats.org/markup-compatibility/2006" xmlns:aink="http://schemas.microsoft.com/office/drawing/2016/ink" xmlns:am3d="http://schemas.microsoft.com/office/drawing/2017/model3d" xmlns:o="urn:schemas-microsoft-com:office:office" xmlns:oel="http://schemas.microsoft.com/office/2019/extlst" xmlns:r="http://schemas.openxmlformats.org/officeDocument/2006/relationships" xmlns:m="http://schemas.openxmlformats.org/officeDocument/2006/math" xmlns:v="urn:schemas-microsoft-com:vml" xmlns:wp14="http://schemas.microsoft.com/office/word/2010/wordprocessingDrawing" xmlns:wp="http://schemas.openxmlformats.org/drawingml/2006/wordprocessingDrawing" xmlns:w10="urn:schemas-microsoft-com:office:word" xmlns:w="http://schemas.openxmlformats.org/wordprocessingml/2006/main" xmlns:w14="http://schemas.microsoft.com/office/word/2010/wordml" xmlns:w15="http://schemas.microsoft.com/office/word/2012/wordml" xmlns:w16cex="http://schemas.microsoft.com/office/word/2018/wordml/cex" xmlns:w16cid="http://schemas.microsoft.com/office/word/2016/wordml/cid" xmlns:w16="http://schemas.microsoft.com/office/word/2018/wordml" xmlns:w16du="http://schemas.microsoft.com/office/word/2023/wordml/word16du" xmlns:w16sdtdh="http://schemas.microsoft.com/office/word/2020/wordml/sdtdatahash" xmlns:w16se="http://schemas.microsoft.com/office/word/2015/wordml/symex" xmlns:wpg="http://schemas.microsoft.com/office/word/2010/wordprocessingGroup" xmlns:wpi="http://schemas.microsoft.com/office/word/2010/wordprocessingInk" xmlns:wne="http://schemas.microsoft.com/office/word/2006/wordml" xmlns:wps="http://schemas.microsoft.com/office/word/2010/wordprocessingShape" mc:Ignorable="w14 w15 w16se w16cid w16 w16cex w16sdtdh w16du wp14">
+<w:hdr xmlns:wpc="http://schemas.microsoft.com/office/word/2010/wordprocessingCanvas" xmlns:cx="http://schemas.microsoft.com/office/drawing/2014/chartex" xmlns:cx1="http://schemas.microsoft.com/office/drawing/2015/9/8/chartex" xmlns:cx2="http://schemas.microsoft.com/office/drawing/2015/10/21/chartex" xmlns:cx3="http://schemas.microsoft.com/office/drawing/2016/5/9/chartex" xmlns:cx4="http://schemas.microsoft.com/office/drawing/2016/5/10/chartex" xmlns:cx5="http://schemas.microsoft.com/office/drawing/2016/5/11/chartex" xmlns:cx6="http://schemas.microsoft.com/office/drawing/2016/5/12/chartex" xmlns:cx7="http://schemas.microsoft.com/office/drawing/2016/5/13/chartex" xmlns:cx8="http://schemas.microsoft.com/office/drawing/2016/5/14/chartex" xmlns:mc="http://schemas.openxmlformats.org/markup-compatibility/2006" xmlns:aink="http://schemas.microsoft.com/office/drawing/2016/ink" xmlns:am3d="http://schemas.microsoft.com/office/drawing/2017/model3d" xmlns:o="urn:schemas-microsoft-com:office:office" xmlns:oel="http://schemas.microsoft.com/office/2019/extlst" xmlns:r="http://schemas.openxmlformats.org/officeDocument/2006/relationships" xmlns:m="http://schemas.openxmlformats.org/officeDocument/2006/math" xmlns:v="urn:schemas-microsoft-com:vml" xmlns:wp14="http://schemas.microsoft.com/office/word/2010/wordprocessingDrawing" xmlns:wp="http://schemas.openxmlformats.org/drawingml/2006/wordprocessingDrawing" xmlns:w10="urn:schemas-microsoft-com:office:word" xmlns:w="http://schemas.openxmlformats.org/wordprocessingml/2006/main" xmlns:w14="http://schemas.microsoft.com/office/word/2010/wordml" xmlns:w15="http://schemas.microsoft.com/office/word/2012/wordml" xmlns:w16cex="http://schemas.microsoft.com/office/word/2018/wordml/cex" xmlns:w16cid="http://schemas.microsoft.com/office/word/2016/wordml/cid" xmlns:w16="http://schemas.microsoft.com/office/word/2018/wordml" xmlns:w16du="http://schemas.microsoft.com/office/word/2023/wordml/word16du" xmlns:w16sdtdh="http://schemas.microsoft.com/office/word/2020/wordml/sdtdatahash" xmlns:w16sdtfl="http://schemas.microsoft.com/office/word/2024/wordml/sdtformatlock" xmlns:w16se="http://schemas.microsoft.com/office/word/2015/wordml/symex" xmlns:wpg="http://schemas.microsoft.com/office/word/2010/wordprocessingGroup" xmlns:wpi="http://schemas.microsoft.com/office/word/2010/wordprocessingInk" xmlns:wne="http://schemas.microsoft.com/office/word/2006/wordml" xmlns:wps="http://schemas.microsoft.com/office/word/2010/wordprocessingShape" mc:Ignorable="w14 w15 w16se w16cid w16 w16cex w16sdtdh w16sdtfl w16du wp14">
   <w:tbl>
     <w:tblPr>
       <w:tblW w:w="0" w:type="auto"/>
@@ -3265,7 +3162,7 @@
                 <v:path o:extrusionok="f" gradientshapeok="t" o:connecttype="rect"/>
                 <o:lock v:ext="edit" aspectratio="t"/>
               </v:shapetype>
-              <v:shape id="_x0000_i1038" type="#_x0000_t75" alt="Imagen que contiene Forma&#10;&#10;Descripción generada automáticamente" style="width:63pt;height:43.5pt;visibility:visible">
+              <v:shape id="_x0000_i1041" type="#_x0000_t75" alt="Imagen que contiene Forma&#10;&#10;Descripción generada automáticamente" style="width:62.8pt;height:43.55pt;visibility:visible">
                 <v:imagedata r:id="rId1" o:title="Imagen que contiene Forma&#10;&#10;Descripción generada automáticamente"/>
               </v:shape>
             </w:pict>
@@ -3312,7 +3209,7 @@
 </file>
 
 <file path=word/numbering.xml><?xml version="1.0" encoding="utf-8"?>
-<w:numbering xmlns:wpc="http://schemas.microsoft.com/office/word/2010/wordprocessingCanvas" xmlns:cx="http://schemas.microsoft.com/office/drawing/2014/chartex" xmlns:cx1="http://schemas.microsoft.com/office/drawing/2015/9/8/chartex" xmlns:cx2="http://schemas.microsoft.com/office/drawing/2015/10/21/chartex" xmlns:cx3="http://schemas.microsoft.com/office/drawing/2016/5/9/chartex" xmlns:cx4="http://schemas.microsoft.com/office/drawing/2016/5/10/chartex" xmlns:cx5="http://schemas.microsoft.com/office/drawing/2016/5/11/chartex" xmlns:cx6="http://schemas.microsoft.com/office/drawing/2016/5/12/chartex" xmlns:cx7="http://schemas.microsoft.com/office/drawing/2016/5/13/chartex" xmlns:cx8="http://schemas.microsoft.com/office/drawing/2016/5/14/chartex" xmlns:mc="http://schemas.openxmlformats.org/markup-compatibility/2006" xmlns:aink="http://schemas.microsoft.com/office/drawing/2016/ink" xmlns:am3d="http://schemas.microsoft.com/office/drawing/2017/model3d" xmlns:o="urn:schemas-microsoft-com:office:office" xmlns:oel="http://schemas.microsoft.com/office/2019/extlst" xmlns:r="http://schemas.openxmlformats.org/officeDocument/2006/relationships" xmlns:m="http://schemas.openxmlformats.org/officeDocument/2006/math" xmlns:v="urn:schemas-microsoft-com:vml" xmlns:wp14="http://schemas.microsoft.com/office/word/2010/wordprocessingDrawing" xmlns:wp="http://schemas.openxmlformats.org/drawingml/2006/wordprocessingDrawing" xmlns:w10="urn:schemas-microsoft-com:office:word" xmlns:w="http://schemas.openxmlformats.org/wordprocessingml/2006/main" xmlns:w14="http://schemas.microsoft.com/office/word/2010/wordml" xmlns:w15="http://schemas.microsoft.com/office/word/2012/wordml" xmlns:w16cex="http://schemas.microsoft.com/office/word/2018/wordml/cex" xmlns:w16cid="http://schemas.microsoft.com/office/word/2016/wordml/cid" xmlns:w16="http://schemas.microsoft.com/office/word/2018/wordml" xmlns:w16du="http://schemas.microsoft.com/office/word/2023/wordml/word16du" xmlns:w16sdtdh="http://schemas.microsoft.com/office/word/2020/wordml/sdtdatahash" xmlns:w16se="http://schemas.microsoft.com/office/word/2015/wordml/symex" xmlns:wpg="http://schemas.microsoft.com/office/word/2010/wordprocessingGroup" xmlns:wpi="http://schemas.microsoft.com/office/word/2010/wordprocessingInk" xmlns:wne="http://schemas.microsoft.com/office/word/2006/wordml" xmlns:wps="http://schemas.microsoft.com/office/word/2010/wordprocessingShape" mc:Ignorable="w14 w15 w16se w16cid w16 w16cex w16sdtdh w16du wp14">
+<w:numbering xmlns:wpc="http://schemas.microsoft.com/office/word/2010/wordprocessingCanvas" xmlns:cx="http://schemas.microsoft.com/office/drawing/2014/chartex" xmlns:cx1="http://schemas.microsoft.com/office/drawing/2015/9/8/chartex" xmlns:cx2="http://schemas.microsoft.com/office/drawing/2015/10/21/chartex" xmlns:cx3="http://schemas.microsoft.com/office/drawing/2016/5/9/chartex" xmlns:cx4="http://schemas.microsoft.com/office/drawing/2016/5/10/chartex" xmlns:cx5="http://schemas.microsoft.com/office/drawing/2016/5/11/chartex" xmlns:cx6="http://schemas.microsoft.com/office/drawing/2016/5/12/chartex" xmlns:cx7="http://schemas.microsoft.com/office/drawing/2016/5/13/chartex" xmlns:cx8="http://schemas.microsoft.com/office/drawing/2016/5/14/chartex" xmlns:mc="http://schemas.openxmlformats.org/markup-compatibility/2006" xmlns:aink="http://schemas.microsoft.com/office/drawing/2016/ink" xmlns:am3d="http://schemas.microsoft.com/office/drawing/2017/model3d" xmlns:o="urn:schemas-microsoft-com:office:office" xmlns:oel="http://schemas.microsoft.com/office/2019/extlst" xmlns:r="http://schemas.openxmlformats.org/officeDocument/2006/relationships" xmlns:m="http://schemas.openxmlformats.org/officeDocument/2006/math" xmlns:v="urn:schemas-microsoft-com:vml" xmlns:wp14="http://schemas.microsoft.com/office/word/2010/wordprocessingDrawing" xmlns:wp="http://schemas.openxmlformats.org/drawingml/2006/wordprocessingDrawing" xmlns:w10="urn:schemas-microsoft-com:office:word" xmlns:w="http://schemas.openxmlformats.org/wordprocessingml/2006/main" xmlns:w14="http://schemas.microsoft.com/office/word/2010/wordml" xmlns:w15="http://schemas.microsoft.com/office/word/2012/wordml" xmlns:w16cex="http://schemas.microsoft.com/office/word/2018/wordml/cex" xmlns:w16cid="http://schemas.microsoft.com/office/word/2016/wordml/cid" xmlns:w16="http://schemas.microsoft.com/office/word/2018/wordml" xmlns:w16du="http://schemas.microsoft.com/office/word/2023/wordml/word16du" xmlns:w16sdtdh="http://schemas.microsoft.com/office/word/2020/wordml/sdtdatahash" xmlns:w16sdtfl="http://schemas.microsoft.com/office/word/2024/wordml/sdtformatlock" xmlns:w16se="http://schemas.microsoft.com/office/word/2015/wordml/symex" xmlns:wpg="http://schemas.microsoft.com/office/word/2010/wordprocessingGroup" xmlns:wpi="http://schemas.microsoft.com/office/word/2010/wordprocessingInk" xmlns:wne="http://schemas.microsoft.com/office/word/2006/wordml" xmlns:wps="http://schemas.microsoft.com/office/word/2010/wordprocessingShape" mc:Ignorable="w14 w15 w16se w16cid w16 w16cex w16sdtdh w16sdtfl w16du wp14">
   <w:abstractNum w:abstractNumId="0" w15:restartNumberingAfterBreak="0">
     <w:nsid w:val="0F0F6ECA"/>
     <w:multiLevelType w:val="hybridMultilevel"/>
@@ -4623,7 +4520,7 @@
 </file>
 
 <file path=word/styles.xml><?xml version="1.0" encoding="utf-8"?>
-<w:styles xmlns:mc="http://schemas.openxmlformats.org/markup-compatibility/2006" xmlns:r="http://schemas.openxmlformats.org/officeDocument/2006/relationships" xmlns:w="http://schemas.openxmlformats.org/wordprocessingml/2006/main" xmlns:w14="http://schemas.microsoft.com/office/word/2010/wordml" xmlns:w15="http://schemas.microsoft.com/office/word/2012/wordml" xmlns:w16cex="http://schemas.microsoft.com/office/word/2018/wordml/cex" xmlns:w16cid="http://schemas.microsoft.com/office/word/2016/wordml/cid" xmlns:w16="http://schemas.microsoft.com/office/word/2018/wordml" xmlns:w16du="http://schemas.microsoft.com/office/word/2023/wordml/word16du" xmlns:w16sdtdh="http://schemas.microsoft.com/office/word/2020/wordml/sdtdatahash" xmlns:w16se="http://schemas.microsoft.com/office/word/2015/wordml/symex" mc:Ignorable="w14 w15 w16se w16cid w16 w16cex w16sdtdh w16du">
+<w:styles xmlns:mc="http://schemas.openxmlformats.org/markup-compatibility/2006" xmlns:r="http://schemas.openxmlformats.org/officeDocument/2006/relationships" xmlns:w="http://schemas.openxmlformats.org/wordprocessingml/2006/main" xmlns:w14="http://schemas.microsoft.com/office/word/2010/wordml" xmlns:w15="http://schemas.microsoft.com/office/word/2012/wordml" xmlns:w16cex="http://schemas.microsoft.com/office/word/2018/wordml/cex" xmlns:w16cid="http://schemas.microsoft.com/office/word/2016/wordml/cid" xmlns:w16="http://schemas.microsoft.com/office/word/2018/wordml" xmlns:w16du="http://schemas.microsoft.com/office/word/2023/wordml/word16du" xmlns:w16sdtdh="http://schemas.microsoft.com/office/word/2020/wordml/sdtdatahash" xmlns:w16sdtfl="http://schemas.microsoft.com/office/word/2024/wordml/sdtformatlock" xmlns:w16se="http://schemas.microsoft.com/office/word/2015/wordml/symex" mc:Ignorable="w14 w15 w16se w16cid w16 w16cex w16sdtdh w16sdtfl w16du">
   <w:docDefaults>
     <w:rPrDefault>
       <w:rPr>
@@ -5626,6 +5523,39 @@
       <w:shd w:val="clear" w:color="auto" w:fill="E1DFDD"/>
     </w:rPr>
   </w:style>
+  <w:style w:type="paragraph" w:styleId="Textonotaalfinal">
+    <w:name w:val="endnote text"/>
+    <w:basedOn w:val="Normal"/>
+    <w:link w:val="TextonotaalfinalCar"/>
+    <w:uiPriority w:val="99"/>
+    <w:semiHidden/>
+    <w:unhideWhenUsed/>
+    <w:rsid w:val="00837C0A"/>
+    <w:rPr>
+      <w:sz w:val="20"/>
+      <w:szCs w:val="20"/>
+    </w:rPr>
+  </w:style>
+  <w:style w:type="character" w:customStyle="1" w:styleId="TextonotaalfinalCar">
+    <w:name w:val="Texto nota al final Car"/>
+    <w:link w:val="Textonotaalfinal"/>
+    <w:uiPriority w:val="99"/>
+    <w:semiHidden/>
+    <w:rsid w:val="00837C0A"/>
+    <w:rPr>
+      <w:lang w:eastAsia="en-US"/>
+    </w:rPr>
+  </w:style>
+  <w:style w:type="character" w:styleId="Refdenotaalfinal">
+    <w:name w:val="endnote reference"/>
+    <w:uiPriority w:val="99"/>
+    <w:semiHidden/>
+    <w:unhideWhenUsed/>
+    <w:rsid w:val="00837C0A"/>
+    <w:rPr>
+      <w:vertAlign w:val="superscript"/>
+    </w:rPr>
+  </w:style>
 </w:styles>
 </file>
 

</xml_diff>